<commit_message>
update procedure add infra.png
</commit_message>
<xml_diff>
--- a/procedure.docx
+++ b/procedure.docx
@@ -16,6 +16,10 @@
     <w:p>
       <w:pPr>
         <w:pStyle w:val="Titre1"/>
+        <w:numPr>
+          <w:ilvl w:val="0"/>
+          <w:numId w:val="2"/>
+        </w:numPr>
         <w:rPr/>
       </w:pPr>
       <w:r>
@@ -47,12 +51,27 @@
         </w:rPr>
       </w:pPr>
       <w:r>
-        <w:rPr/>
+        <w:rPr>
+          <w:b w:val="false"/>
+          <w:i w:val="false"/>
+          <w:caps w:val="false"/>
+          <w:smallCaps w:val="false"/>
+          <w:color w:val="1F2328"/>
+          <w:spacing w:val="0"/>
+          <w:kern w:val="2"/>
+          <w:sz w:val="20"/>
+          <w:szCs w:val="20"/>
+          <w:lang w:val="fr-FR" w:eastAsia="zh-CN" w:bidi="hi-IN"/>
+        </w:rPr>
       </w:r>
     </w:p>
     <w:p>
       <w:pPr>
         <w:pStyle w:val="Titre3"/>
+        <w:numPr>
+          <w:ilvl w:val="2"/>
+          <w:numId w:val="2"/>
+        </w:numPr>
         <w:rPr/>
       </w:pPr>
       <w:r>
@@ -84,6 +103,338 @@
           <w:lang w:val="fr-FR" w:eastAsia="zh-CN" w:bidi="hi-IN"/>
         </w:rPr>
         <w:t>un seul serveur où sera installé le serveur de la base de donnée et les applications web :</w:t>
+      </w:r>
+    </w:p>
+    <w:p>
+      <w:pPr>
+        <w:pStyle w:val="Normal"/>
+        <w:numPr>
+          <w:ilvl w:val="0"/>
+          <w:numId w:val="4"/>
+        </w:numPr>
+        <w:bidi w:val="0"/>
+        <w:jc w:val="left"/>
+        <w:rPr/>
+      </w:pPr>
+      <w:r>
+        <w:rPr>
+          <w:rStyle w:val="Textesource"/>
+          <w:b w:val="false"/>
+          <w:i w:val="false"/>
+          <w:caps w:val="false"/>
+          <w:smallCaps w:val="false"/>
+          <w:color w:val="1F2328"/>
+          <w:spacing w:val="0"/>
+          <w:kern w:val="2"/>
+          <w:sz w:val="20"/>
+          <w:szCs w:val="20"/>
+          <w:lang w:val="fr-FR" w:eastAsia="zh-CN" w:bidi="hi-IN"/>
+        </w:rPr>
+        <w:t>Serveur de base de donnée Mysql 8</w:t>
+      </w:r>
+    </w:p>
+    <w:p>
+      <w:pPr>
+        <w:pStyle w:val="Normal"/>
+        <w:numPr>
+          <w:ilvl w:val="0"/>
+          <w:numId w:val="4"/>
+        </w:numPr>
+        <w:bidi w:val="0"/>
+        <w:jc w:val="left"/>
+        <w:rPr/>
+      </w:pPr>
+      <w:r>
+        <w:rPr>
+          <w:rStyle w:val="Textesource"/>
+          <w:b w:val="false"/>
+          <w:i w:val="false"/>
+          <w:caps w:val="false"/>
+          <w:smallCaps w:val="false"/>
+          <w:color w:val="1F2328"/>
+          <w:spacing w:val="0"/>
+          <w:kern w:val="2"/>
+          <w:sz w:val="20"/>
+          <w:szCs w:val="20"/>
+          <w:lang w:val="fr-FR" w:eastAsia="zh-CN" w:bidi="hi-IN"/>
+        </w:rPr>
+        <w:t>Docker (plateforme de conteneurs)</w:t>
+      </w:r>
+    </w:p>
+    <w:p>
+      <w:pPr>
+        <w:pStyle w:val="Normal"/>
+        <w:numPr>
+          <w:ilvl w:val="0"/>
+          <w:numId w:val="4"/>
+        </w:numPr>
+        <w:bidi w:val="0"/>
+        <w:jc w:val="left"/>
+        <w:rPr/>
+      </w:pPr>
+      <w:r>
+        <w:rPr>
+          <w:rStyle w:val="Textesource"/>
+          <w:b w:val="false"/>
+          <w:i w:val="false"/>
+          <w:caps w:val="false"/>
+          <w:smallCaps w:val="false"/>
+          <w:color w:val="1F2328"/>
+          <w:spacing w:val="0"/>
+          <w:kern w:val="2"/>
+          <w:sz w:val="20"/>
+          <w:szCs w:val="20"/>
+          <w:lang w:val="fr-FR" w:eastAsia="zh-CN" w:bidi="hi-IN"/>
+        </w:rPr>
+        <w:t>Nginx (reverse proxy)</w:t>
+      </w:r>
+    </w:p>
+    <w:p>
+      <w:pPr>
+        <w:pStyle w:val="Normal"/>
+        <w:numPr>
+          <w:ilvl w:val="0"/>
+          <w:numId w:val="4"/>
+        </w:numPr>
+        <w:bidi w:val="0"/>
+        <w:jc w:val="left"/>
+        <w:rPr/>
+      </w:pPr>
+      <w:r>
+        <w:rPr>
+          <w:rStyle w:val="Textesource"/>
+          <w:b w:val="false"/>
+          <w:i w:val="false"/>
+          <w:caps w:val="false"/>
+          <w:smallCaps w:val="false"/>
+          <w:color w:val="1F2328"/>
+          <w:spacing w:val="0"/>
+          <w:kern w:val="2"/>
+          <w:sz w:val="20"/>
+          <w:szCs w:val="20"/>
+          <w:lang w:val="fr-FR" w:eastAsia="zh-CN" w:bidi="hi-IN"/>
+        </w:rPr>
+        <w:t>apps (sous forme de conteneur docker)</w:t>
+      </w:r>
+    </w:p>
+    <w:p>
+      <w:pPr>
+        <w:pStyle w:val="Normal"/>
+        <w:numPr>
+          <w:ilvl w:val="0"/>
+          <w:numId w:val="4"/>
+        </w:numPr>
+        <w:bidi w:val="0"/>
+        <w:jc w:val="left"/>
+        <w:rPr/>
+      </w:pPr>
+      <w:r>
+        <w:rPr>
+          <w:rStyle w:val="Textesource"/>
+          <w:b w:val="false"/>
+          <w:i w:val="false"/>
+          <w:caps w:val="false"/>
+          <w:smallCaps w:val="false"/>
+          <w:color w:val="1F2328"/>
+          <w:spacing w:val="0"/>
+          <w:kern w:val="2"/>
+          <w:sz w:val="20"/>
+          <w:szCs w:val="20"/>
+          <w:lang w:val="fr-FR" w:eastAsia="zh-CN" w:bidi="hi-IN"/>
+        </w:rPr>
+        <w:t>iadmin (sous forme de conteneur docker)</w:t>
+      </w:r>
+    </w:p>
+    <w:p>
+      <w:pPr>
+        <w:pStyle w:val="Normal"/>
+        <w:numPr>
+          <w:ilvl w:val="0"/>
+          <w:numId w:val="4"/>
+        </w:numPr>
+        <w:bidi w:val="0"/>
+        <w:jc w:val="left"/>
+        <w:rPr/>
+      </w:pPr>
+      <w:r>
+        <w:rPr>
+          <w:rStyle w:val="Textesource"/>
+          <w:b w:val="false"/>
+          <w:i w:val="false"/>
+          <w:caps w:val="false"/>
+          <w:smallCaps w:val="false"/>
+          <w:color w:val="1F2328"/>
+          <w:spacing w:val="0"/>
+          <w:kern w:val="2"/>
+          <w:sz w:val="20"/>
+          <w:szCs w:val="20"/>
+          <w:lang w:val="fr-FR" w:eastAsia="zh-CN" w:bidi="hi-IN"/>
+        </w:rPr>
+        <w:t>ibuy (sous forme de conteneur docker)</w:t>
+      </w:r>
+    </w:p>
+    <w:p>
+      <w:pPr>
+        <w:pStyle w:val="Normal"/>
+        <w:numPr>
+          <w:ilvl w:val="0"/>
+          <w:numId w:val="4"/>
+        </w:numPr>
+        <w:bidi w:val="0"/>
+        <w:jc w:val="left"/>
+        <w:rPr/>
+      </w:pPr>
+      <w:r>
+        <w:rPr>
+          <w:rStyle w:val="Textesource"/>
+          <w:b w:val="false"/>
+          <w:i w:val="false"/>
+          <w:caps w:val="false"/>
+          <w:smallCaps w:val="false"/>
+          <w:color w:val="1F2328"/>
+          <w:spacing w:val="0"/>
+          <w:kern w:val="2"/>
+          <w:sz w:val="20"/>
+          <w:szCs w:val="20"/>
+          <w:lang w:val="fr-FR" w:eastAsia="zh-CN" w:bidi="hi-IN"/>
+        </w:rPr>
+        <w:t>sdm (sous forme de conteneur docker)</w:t>
+      </w:r>
+    </w:p>
+    <w:p>
+      <w:pPr>
+        <w:pStyle w:val="Normal"/>
+        <w:numPr>
+          <w:ilvl w:val="0"/>
+          <w:numId w:val="4"/>
+        </w:numPr>
+        <w:bidi w:val="0"/>
+        <w:jc w:val="left"/>
+        <w:rPr/>
+      </w:pPr>
+      <w:r>
+        <w:rPr>
+          <w:rStyle w:val="Textesource"/>
+          <w:b w:val="false"/>
+          <w:i w:val="false"/>
+          <w:caps w:val="false"/>
+          <w:smallCaps w:val="false"/>
+          <w:color w:val="1F2328"/>
+          <w:spacing w:val="0"/>
+          <w:kern w:val="2"/>
+          <w:sz w:val="20"/>
+          <w:szCs w:val="20"/>
+          <w:lang w:val="fr-FR" w:eastAsia="zh-CN" w:bidi="hi-IN"/>
+        </w:rPr>
+        <w:t>ilogistics (sous forme de conteneur docker)</w:t>
+      </w:r>
+    </w:p>
+    <w:p>
+      <w:pPr>
+        <w:pStyle w:val="Normal"/>
+        <w:numPr>
+          <w:ilvl w:val="0"/>
+          <w:numId w:val="4"/>
+        </w:numPr>
+        <w:bidi w:val="0"/>
+        <w:jc w:val="left"/>
+        <w:rPr/>
+      </w:pPr>
+      <w:r>
+        <w:rPr>
+          <w:rStyle w:val="Textesource"/>
+          <w:b w:val="false"/>
+          <w:i w:val="false"/>
+          <w:caps w:val="false"/>
+          <w:smallCaps w:val="false"/>
+          <w:color w:val="1F2328"/>
+          <w:spacing w:val="0"/>
+          <w:kern w:val="2"/>
+          <w:sz w:val="20"/>
+          <w:szCs w:val="20"/>
+          <w:lang w:val="fr-FR" w:eastAsia="zh-CN" w:bidi="hi-IN"/>
+        </w:rPr>
+        <w:t>qr (sous forme de conteneur docker)</w:t>
+      </w:r>
+    </w:p>
+    <w:p>
+      <w:pPr>
+        <w:pStyle w:val="Normal"/>
+        <w:numPr>
+          <w:ilvl w:val="0"/>
+          <w:numId w:val="4"/>
+        </w:numPr>
+        <w:bidi w:val="0"/>
+        <w:jc w:val="left"/>
+        <w:rPr/>
+      </w:pPr>
+      <w:r>
+        <w:rPr>
+          <w:rStyle w:val="Textesource"/>
+          <w:b w:val="false"/>
+          <w:i w:val="false"/>
+          <w:caps w:val="false"/>
+          <w:smallCaps w:val="false"/>
+          <w:color w:val="1F2328"/>
+          <w:spacing w:val="0"/>
+          <w:kern w:val="2"/>
+          <w:sz w:val="20"/>
+          <w:szCs w:val="20"/>
+          <w:lang w:val="fr-FR" w:eastAsia="zh-CN" w:bidi="hi-IN"/>
+        </w:rPr>
+        <w:t>public (sous forme de conteneur docker)</w:t>
+      </w:r>
+    </w:p>
+    <w:p>
+      <w:pPr>
+        <w:pStyle w:val="Normal"/>
+        <w:bidi w:val="0"/>
+        <w:jc w:val="left"/>
+        <w:rPr>
+          <w:rStyle w:val="Textesource"/>
+          <w:b w:val="false"/>
+          <w:b w:val="false"/>
+          <w:i w:val="false"/>
+          <w:i w:val="false"/>
+          <w:caps w:val="false"/>
+          <w:smallCaps w:val="false"/>
+          <w:color w:val="1F2328"/>
+          <w:spacing w:val="0"/>
+          <w:kern w:val="2"/>
+          <w:sz w:val="20"/>
+          <w:szCs w:val="20"/>
+          <w:lang w:val="fr-FR" w:eastAsia="zh-CN" w:bidi="hi-IN"/>
+        </w:rPr>
+      </w:pPr>
+      <w:r>
+        <w:rPr>
+          <w:b w:val="false"/>
+          <w:i w:val="false"/>
+          <w:caps w:val="false"/>
+          <w:smallCaps w:val="false"/>
+          <w:color w:val="1F2328"/>
+          <w:spacing w:val="0"/>
+          <w:kern w:val="2"/>
+          <w:sz w:val="20"/>
+          <w:szCs w:val="20"/>
+          <w:lang w:val="fr-FR" w:eastAsia="zh-CN" w:bidi="hi-IN"/>
+        </w:rPr>
+      </w:r>
+    </w:p>
+    <w:p>
+      <w:pPr>
+        <w:pStyle w:val="Titre3"/>
+        <w:numPr>
+          <w:ilvl w:val="2"/>
+          <w:numId w:val="2"/>
+        </w:numPr>
+        <w:rPr/>
+      </w:pPr>
+      <w:r>
+        <w:rPr>
+          <w:rStyle w:val="Textesource"/>
+        </w:rPr>
+        <w:t>Spécifications du serveur</w:t>
       </w:r>
     </w:p>
     <w:p>
@@ -111,7 +462,157 @@
           <w:szCs w:val="20"/>
           <w:lang w:val="fr-FR" w:eastAsia="zh-CN" w:bidi="hi-IN"/>
         </w:rPr>
-        <w:t>Serveur de base de donnée Mysql 8</w:t>
+        <w:t>Hardware</w:t>
+      </w:r>
+    </w:p>
+    <w:p>
+      <w:pPr>
+        <w:pStyle w:val="Normal"/>
+        <w:numPr>
+          <w:ilvl w:val="1"/>
+          <w:numId w:val="3"/>
+        </w:numPr>
+        <w:bidi w:val="0"/>
+        <w:jc w:val="left"/>
+        <w:rPr/>
+      </w:pPr>
+      <w:r>
+        <w:rPr>
+          <w:rStyle w:val="Textesource"/>
+          <w:b w:val="false"/>
+          <w:i w:val="false"/>
+          <w:caps w:val="false"/>
+          <w:smallCaps w:val="false"/>
+          <w:color w:val="1F2328"/>
+          <w:spacing w:val="0"/>
+          <w:kern w:val="2"/>
+          <w:sz w:val="20"/>
+          <w:szCs w:val="20"/>
+          <w:lang w:val="fr-FR" w:eastAsia="zh-CN" w:bidi="hi-IN"/>
+        </w:rPr>
+        <w:t>48GO RAM  minimum (6GO min pour chaque application pour un bon fonctionnement)</w:t>
+      </w:r>
+    </w:p>
+    <w:p>
+      <w:pPr>
+        <w:pStyle w:val="Normal"/>
+        <w:numPr>
+          <w:ilvl w:val="1"/>
+          <w:numId w:val="3"/>
+        </w:numPr>
+        <w:bidi w:val="0"/>
+        <w:jc w:val="left"/>
+        <w:rPr/>
+      </w:pPr>
+      <w:r>
+        <w:rPr>
+          <w:rStyle w:val="Textesource"/>
+          <w:b w:val="false"/>
+          <w:i w:val="false"/>
+          <w:caps w:val="false"/>
+          <w:smallCaps w:val="false"/>
+          <w:color w:val="1F2328"/>
+          <w:spacing w:val="0"/>
+          <w:kern w:val="2"/>
+          <w:sz w:val="20"/>
+          <w:szCs w:val="20"/>
+          <w:lang w:val="fr-FR" w:eastAsia="zh-CN" w:bidi="hi-IN"/>
+        </w:rPr>
+        <w:t xml:space="preserve">Une bonne Allocation CPU </w:t>
+      </w:r>
+    </w:p>
+    <w:p>
+      <w:pPr>
+        <w:pStyle w:val="Normal"/>
+        <w:numPr>
+          <w:ilvl w:val="1"/>
+          <w:numId w:val="3"/>
+        </w:numPr>
+        <w:bidi w:val="0"/>
+        <w:jc w:val="left"/>
+        <w:rPr/>
+      </w:pPr>
+      <w:r>
+        <w:rPr>
+          <w:rStyle w:val="Textesource"/>
+          <w:b w:val="false"/>
+          <w:i w:val="false"/>
+          <w:caps w:val="false"/>
+          <w:smallCaps w:val="false"/>
+          <w:color w:val="1F2328"/>
+          <w:spacing w:val="0"/>
+          <w:kern w:val="2"/>
+          <w:sz w:val="20"/>
+          <w:szCs w:val="20"/>
+          <w:lang w:val="fr-FR" w:eastAsia="zh-CN" w:bidi="hi-IN"/>
+        </w:rPr>
+        <w:t xml:space="preserve">500GB minimum d’espace disque dur (pour accueillir le nombre important des </w:t>
+      </w:r>
+      <w:r>
+        <w:rPr>
+          <w:rStyle w:val="Textesource"/>
+          <w:rFonts w:eastAsia="Noto Sans Mono CJK SC" w:cs="Liberation Mono" w:ascii="Liberation Mono" w:hAnsi="Liberation Mono"/>
+          <w:b w:val="false"/>
+          <w:i w:val="false"/>
+          <w:caps w:val="false"/>
+          <w:smallCaps w:val="false"/>
+          <w:color w:val="1F2328"/>
+          <w:spacing w:val="0"/>
+          <w:kern w:val="2"/>
+          <w:sz w:val="20"/>
+          <w:szCs w:val="20"/>
+          <w:lang w:val="fr-FR" w:eastAsia="zh-CN" w:bidi="hi-IN"/>
+        </w:rPr>
+        <w:t>ficher</w:t>
+      </w:r>
+      <w:r>
+        <w:rPr>
+          <w:rStyle w:val="Textesource"/>
+          <w:b w:val="false"/>
+          <w:i w:val="false"/>
+          <w:caps w:val="false"/>
+          <w:smallCaps w:val="false"/>
+          <w:color w:val="1F2328"/>
+          <w:spacing w:val="0"/>
+          <w:kern w:val="2"/>
+          <w:sz w:val="20"/>
+          <w:szCs w:val="20"/>
+          <w:lang w:val="fr-FR" w:eastAsia="zh-CN" w:bidi="hi-IN"/>
+        </w:rPr>
+        <w:t xml:space="preserve"> téléchargés </w:t>
+      </w:r>
+      <w:r>
+        <w:rPr>
+          <w:rStyle w:val="Textesource"/>
+          <w:rFonts w:eastAsia="Noto Sans Mono CJK SC" w:cs="Liberation Mono" w:ascii="Liberation Mono" w:hAnsi="Liberation Mono"/>
+          <w:b w:val="false"/>
+          <w:i w:val="false"/>
+          <w:caps w:val="false"/>
+          <w:smallCaps w:val="false"/>
+          <w:color w:val="1F2328"/>
+          <w:spacing w:val="0"/>
+          <w:kern w:val="2"/>
+          <w:sz w:val="20"/>
+          <w:szCs w:val="20"/>
+          <w:lang w:val="fr-FR" w:eastAsia="zh-CN" w:bidi="hi-IN"/>
+        </w:rPr>
+        <w:t>depuis</w:t>
+      </w:r>
+      <w:r>
+        <w:rPr>
+          <w:rStyle w:val="Textesource"/>
+          <w:b w:val="false"/>
+          <w:i w:val="false"/>
+          <w:caps w:val="false"/>
+          <w:smallCaps w:val="false"/>
+          <w:color w:val="1F2328"/>
+          <w:spacing w:val="0"/>
+          <w:kern w:val="2"/>
+          <w:sz w:val="20"/>
+          <w:szCs w:val="20"/>
+          <w:lang w:val="fr-FR" w:eastAsia="zh-CN" w:bidi="hi-IN"/>
+        </w:rPr>
+        <w:t xml:space="preserve"> les applications)</w:t>
       </w:r>
     </w:p>
     <w:p>
@@ -139,296 +640,7 @@
           <w:szCs w:val="20"/>
           <w:lang w:val="fr-FR" w:eastAsia="zh-CN" w:bidi="hi-IN"/>
         </w:rPr>
-        <w:t>Docker (plateforme de conteneurs)</w:t>
-      </w:r>
-    </w:p>
-    <w:p>
-      <w:pPr>
-        <w:pStyle w:val="Normal"/>
-        <w:numPr>
-          <w:ilvl w:val="0"/>
-          <w:numId w:val="3"/>
-        </w:numPr>
-        <w:bidi w:val="0"/>
-        <w:jc w:val="left"/>
-        <w:rPr/>
-      </w:pPr>
-      <w:r>
-        <w:rPr>
-          <w:rStyle w:val="Textesource"/>
-          <w:b w:val="false"/>
-          <w:i w:val="false"/>
-          <w:caps w:val="false"/>
-          <w:smallCaps w:val="false"/>
-          <w:color w:val="1F2328"/>
-          <w:spacing w:val="0"/>
-          <w:kern w:val="2"/>
-          <w:sz w:val="20"/>
-          <w:szCs w:val="20"/>
-          <w:lang w:val="fr-FR" w:eastAsia="zh-CN" w:bidi="hi-IN"/>
-        </w:rPr>
-        <w:t>Nginx (reverse proxy)</w:t>
-      </w:r>
-    </w:p>
-    <w:p>
-      <w:pPr>
-        <w:pStyle w:val="Normal"/>
-        <w:numPr>
-          <w:ilvl w:val="0"/>
-          <w:numId w:val="3"/>
-        </w:numPr>
-        <w:bidi w:val="0"/>
-        <w:jc w:val="left"/>
-        <w:rPr/>
-      </w:pPr>
-      <w:r>
-        <w:rPr>
-          <w:rStyle w:val="Textesource"/>
-          <w:b w:val="false"/>
-          <w:i w:val="false"/>
-          <w:caps w:val="false"/>
-          <w:smallCaps w:val="false"/>
-          <w:color w:val="1F2328"/>
-          <w:spacing w:val="0"/>
-          <w:kern w:val="2"/>
-          <w:sz w:val="20"/>
-          <w:szCs w:val="20"/>
-          <w:lang w:val="fr-FR" w:eastAsia="zh-CN" w:bidi="hi-IN"/>
-        </w:rPr>
-        <w:t>apps (sous forme de conteneur docker)</w:t>
-      </w:r>
-    </w:p>
-    <w:p>
-      <w:pPr>
-        <w:pStyle w:val="Normal"/>
-        <w:numPr>
-          <w:ilvl w:val="0"/>
-          <w:numId w:val="3"/>
-        </w:numPr>
-        <w:bidi w:val="0"/>
-        <w:jc w:val="left"/>
-        <w:rPr/>
-      </w:pPr>
-      <w:r>
-        <w:rPr>
-          <w:rStyle w:val="Textesource"/>
-          <w:b w:val="false"/>
-          <w:i w:val="false"/>
-          <w:caps w:val="false"/>
-          <w:smallCaps w:val="false"/>
-          <w:color w:val="1F2328"/>
-          <w:spacing w:val="0"/>
-          <w:kern w:val="2"/>
-          <w:sz w:val="20"/>
-          <w:szCs w:val="20"/>
-          <w:lang w:val="fr-FR" w:eastAsia="zh-CN" w:bidi="hi-IN"/>
-        </w:rPr>
-        <w:t>iadmin (sous forme de conteneur docker)</w:t>
-      </w:r>
-    </w:p>
-    <w:p>
-      <w:pPr>
-        <w:pStyle w:val="Normal"/>
-        <w:numPr>
-          <w:ilvl w:val="0"/>
-          <w:numId w:val="3"/>
-        </w:numPr>
-        <w:bidi w:val="0"/>
-        <w:jc w:val="left"/>
-        <w:rPr/>
-      </w:pPr>
-      <w:r>
-        <w:rPr>
-          <w:rStyle w:val="Textesource"/>
-          <w:b w:val="false"/>
-          <w:i w:val="false"/>
-          <w:caps w:val="false"/>
-          <w:smallCaps w:val="false"/>
-          <w:color w:val="1F2328"/>
-          <w:spacing w:val="0"/>
-          <w:kern w:val="2"/>
-          <w:sz w:val="20"/>
-          <w:szCs w:val="20"/>
-          <w:lang w:val="fr-FR" w:eastAsia="zh-CN" w:bidi="hi-IN"/>
-        </w:rPr>
-        <w:t>ibuy (sous forme de conteneur docker)</w:t>
-      </w:r>
-    </w:p>
-    <w:p>
-      <w:pPr>
-        <w:pStyle w:val="Normal"/>
-        <w:numPr>
-          <w:ilvl w:val="0"/>
-          <w:numId w:val="3"/>
-        </w:numPr>
-        <w:bidi w:val="0"/>
-        <w:jc w:val="left"/>
-        <w:rPr/>
-      </w:pPr>
-      <w:r>
-        <w:rPr>
-          <w:rStyle w:val="Textesource"/>
-          <w:b w:val="false"/>
-          <w:i w:val="false"/>
-          <w:caps w:val="false"/>
-          <w:smallCaps w:val="false"/>
-          <w:color w:val="1F2328"/>
-          <w:spacing w:val="0"/>
-          <w:kern w:val="2"/>
-          <w:sz w:val="20"/>
-          <w:szCs w:val="20"/>
-          <w:lang w:val="fr-FR" w:eastAsia="zh-CN" w:bidi="hi-IN"/>
-        </w:rPr>
-        <w:t>sdm (sous forme de conteneur docker)</w:t>
-      </w:r>
-    </w:p>
-    <w:p>
-      <w:pPr>
-        <w:pStyle w:val="Normal"/>
-        <w:numPr>
-          <w:ilvl w:val="0"/>
-          <w:numId w:val="3"/>
-        </w:numPr>
-        <w:bidi w:val="0"/>
-        <w:jc w:val="left"/>
-        <w:rPr/>
-      </w:pPr>
-      <w:r>
-        <w:rPr>
-          <w:rStyle w:val="Textesource"/>
-          <w:b w:val="false"/>
-          <w:i w:val="false"/>
-          <w:caps w:val="false"/>
-          <w:smallCaps w:val="false"/>
-          <w:color w:val="1F2328"/>
-          <w:spacing w:val="0"/>
-          <w:kern w:val="2"/>
-          <w:sz w:val="20"/>
-          <w:szCs w:val="20"/>
-          <w:lang w:val="fr-FR" w:eastAsia="zh-CN" w:bidi="hi-IN"/>
-        </w:rPr>
-        <w:t>ilogistics (sous forme de conteneur docker)</w:t>
-      </w:r>
-    </w:p>
-    <w:p>
-      <w:pPr>
-        <w:pStyle w:val="Normal"/>
-        <w:numPr>
-          <w:ilvl w:val="0"/>
-          <w:numId w:val="3"/>
-        </w:numPr>
-        <w:bidi w:val="0"/>
-        <w:jc w:val="left"/>
-        <w:rPr/>
-      </w:pPr>
-      <w:r>
-        <w:rPr>
-          <w:rStyle w:val="Textesource"/>
-          <w:b w:val="false"/>
-          <w:i w:val="false"/>
-          <w:caps w:val="false"/>
-          <w:smallCaps w:val="false"/>
-          <w:color w:val="1F2328"/>
-          <w:spacing w:val="0"/>
-          <w:kern w:val="2"/>
-          <w:sz w:val="20"/>
-          <w:szCs w:val="20"/>
-          <w:lang w:val="fr-FR" w:eastAsia="zh-CN" w:bidi="hi-IN"/>
-        </w:rPr>
-        <w:t>qr (sous forme de conteneur docker)</w:t>
-      </w:r>
-    </w:p>
-    <w:p>
-      <w:pPr>
-        <w:pStyle w:val="Normal"/>
-        <w:numPr>
-          <w:ilvl w:val="0"/>
-          <w:numId w:val="3"/>
-        </w:numPr>
-        <w:bidi w:val="0"/>
-        <w:jc w:val="left"/>
-        <w:rPr/>
-      </w:pPr>
-      <w:r>
-        <w:rPr>
-          <w:rStyle w:val="Textesource"/>
-          <w:b w:val="false"/>
-          <w:i w:val="false"/>
-          <w:caps w:val="false"/>
-          <w:smallCaps w:val="false"/>
-          <w:color w:val="1F2328"/>
-          <w:spacing w:val="0"/>
-          <w:kern w:val="2"/>
-          <w:sz w:val="20"/>
-          <w:szCs w:val="20"/>
-          <w:lang w:val="fr-FR" w:eastAsia="zh-CN" w:bidi="hi-IN"/>
-        </w:rPr>
-        <w:t>public (sous forme de conteneur docker)</w:t>
-      </w:r>
-    </w:p>
-    <w:p>
-      <w:pPr>
-        <w:pStyle w:val="Normal"/>
-        <w:bidi w:val="0"/>
-        <w:jc w:val="left"/>
-        <w:rPr>
-          <w:rStyle w:val="Textesource"/>
-          <w:b w:val="false"/>
-          <w:b w:val="false"/>
-          <w:i w:val="false"/>
-          <w:i w:val="false"/>
-          <w:caps w:val="false"/>
-          <w:smallCaps w:val="false"/>
-          <w:color w:val="1F2328"/>
-          <w:spacing w:val="0"/>
-          <w:kern w:val="2"/>
-          <w:sz w:val="20"/>
-          <w:szCs w:val="20"/>
-          <w:lang w:val="fr-FR" w:eastAsia="zh-CN" w:bidi="hi-IN"/>
-        </w:rPr>
-      </w:pPr>
-      <w:r>
-        <w:rPr/>
-      </w:r>
-    </w:p>
-    <w:p>
-      <w:pPr>
-        <w:pStyle w:val="Titre3"/>
-        <w:rPr/>
-      </w:pPr>
-      <w:r>
-        <w:rPr>
-          <w:rStyle w:val="Textesource"/>
-        </w:rPr>
-        <w:t>Spécifications du serveur</w:t>
-      </w:r>
-    </w:p>
-    <w:p>
-      <w:pPr>
-        <w:pStyle w:val="Normal"/>
-        <w:numPr>
-          <w:ilvl w:val="0"/>
-          <w:numId w:val="2"/>
-        </w:numPr>
-        <w:bidi w:val="0"/>
-        <w:jc w:val="left"/>
-        <w:rPr/>
-      </w:pPr>
-      <w:r>
-        <w:rPr>
-          <w:rStyle w:val="Textesource"/>
-          <w:b w:val="false"/>
-          <w:i w:val="false"/>
-          <w:caps w:val="false"/>
-          <w:smallCaps w:val="false"/>
-          <w:color w:val="1F2328"/>
-          <w:spacing w:val="0"/>
-          <w:kern w:val="2"/>
-          <w:sz w:val="20"/>
-          <w:szCs w:val="20"/>
-          <w:lang w:val="fr-FR" w:eastAsia="zh-CN" w:bidi="hi-IN"/>
-        </w:rPr>
-        <w:t>Hardware</w:t>
+        <w:t>Software</w:t>
       </w:r>
     </w:p>
     <w:p>
@@ -436,91 +648,7 @@
         <w:pStyle w:val="Normal"/>
         <w:numPr>
           <w:ilvl w:val="1"/>
-          <w:numId w:val="2"/>
-        </w:numPr>
-        <w:bidi w:val="0"/>
-        <w:jc w:val="left"/>
-        <w:rPr/>
-      </w:pPr>
-      <w:r>
-        <w:rPr>
-          <w:rStyle w:val="Textesource"/>
-          <w:b w:val="false"/>
-          <w:i w:val="false"/>
-          <w:caps w:val="false"/>
-          <w:smallCaps w:val="false"/>
-          <w:color w:val="1F2328"/>
-          <w:spacing w:val="0"/>
-          <w:kern w:val="2"/>
-          <w:sz w:val="20"/>
-          <w:szCs w:val="20"/>
-          <w:lang w:val="fr-FR" w:eastAsia="zh-CN" w:bidi="hi-IN"/>
-        </w:rPr>
-        <w:t>48GO RAM  minimum (6GO min pour chaque application pour un bon fonctionnement)</w:t>
-      </w:r>
-    </w:p>
-    <w:p>
-      <w:pPr>
-        <w:pStyle w:val="Normal"/>
-        <w:numPr>
-          <w:ilvl w:val="1"/>
-          <w:numId w:val="2"/>
-        </w:numPr>
-        <w:bidi w:val="0"/>
-        <w:jc w:val="left"/>
-        <w:rPr/>
-      </w:pPr>
-      <w:r>
-        <w:rPr>
-          <w:rStyle w:val="Textesource"/>
-          <w:b w:val="false"/>
-          <w:i w:val="false"/>
-          <w:caps w:val="false"/>
-          <w:smallCaps w:val="false"/>
-          <w:color w:val="1F2328"/>
-          <w:spacing w:val="0"/>
-          <w:kern w:val="2"/>
-          <w:sz w:val="20"/>
-          <w:szCs w:val="20"/>
-          <w:lang w:val="fr-FR" w:eastAsia="zh-CN" w:bidi="hi-IN"/>
-        </w:rPr>
-        <w:t xml:space="preserve">Une bonne Allocation CPU </w:t>
-      </w:r>
-    </w:p>
-    <w:p>
-      <w:pPr>
-        <w:pStyle w:val="Normal"/>
-        <w:numPr>
-          <w:ilvl w:val="0"/>
-          <w:numId w:val="2"/>
-        </w:numPr>
-        <w:bidi w:val="0"/>
-        <w:jc w:val="left"/>
-        <w:rPr/>
-      </w:pPr>
-      <w:r>
-        <w:rPr>
-          <w:rStyle w:val="Textesource"/>
-          <w:b w:val="false"/>
-          <w:i w:val="false"/>
-          <w:caps w:val="false"/>
-          <w:smallCaps w:val="false"/>
-          <w:color w:val="1F2328"/>
-          <w:spacing w:val="0"/>
-          <w:kern w:val="2"/>
-          <w:sz w:val="20"/>
-          <w:szCs w:val="20"/>
-          <w:lang w:val="fr-FR" w:eastAsia="zh-CN" w:bidi="hi-IN"/>
-        </w:rPr>
-        <w:t>Software</w:t>
-      </w:r>
-    </w:p>
-    <w:p>
-      <w:pPr>
-        <w:pStyle w:val="Normal"/>
-        <w:numPr>
-          <w:ilvl w:val="1"/>
-          <w:numId w:val="2"/>
+          <w:numId w:val="3"/>
         </w:numPr>
         <w:bidi w:val="0"/>
         <w:jc w:val="left"/>
@@ -548,7 +676,7 @@
         <w:pStyle w:val="Normal"/>
         <w:numPr>
           <w:ilvl w:val="2"/>
-          <w:numId w:val="2"/>
+          <w:numId w:val="3"/>
         </w:numPr>
         <w:bidi w:val="0"/>
         <w:jc w:val="left"/>
@@ -558,7 +686,7 @@
         <w:r>
           <w:rPr>
             <w:rStyle w:val="LienInternet"/>
-            <w:rFonts w:ascii="Liberation Mono" w:hAnsi="Liberation Mono" w:eastAsia="Noto Sans Mono CJK SC" w:cs="Liberation Mono"/>
+            <w:rFonts w:eastAsia="Noto Sans Mono CJK SC" w:cs="Liberation Mono" w:ascii="Liberation Mono" w:hAnsi="Liberation Mono"/>
             <w:b w:val="false"/>
             <w:i w:val="false"/>
             <w:caps w:val="false"/>
@@ -579,7 +707,7 @@
         <w:pStyle w:val="Normal"/>
         <w:numPr>
           <w:ilvl w:val="0"/>
-          <w:numId w:val="2"/>
+          <w:numId w:val="3"/>
         </w:numPr>
         <w:bidi w:val="0"/>
         <w:jc w:val="left"/>
@@ -629,7 +757,18 @@
         </w:rPr>
       </w:pPr>
       <w:r>
-        <w:rPr/>
+        <w:rPr>
+          <w:b w:val="false"/>
+          <w:i w:val="false"/>
+          <w:caps w:val="false"/>
+          <w:smallCaps w:val="false"/>
+          <w:color w:val="1F2328"/>
+          <w:spacing w:val="0"/>
+          <w:kern w:val="2"/>
+          <w:sz w:val="20"/>
+          <w:szCs w:val="20"/>
+          <w:lang w:val="fr-FR" w:eastAsia="zh-CN" w:bidi="hi-IN"/>
+        </w:rPr>
       </w:r>
       <w:r>
         <w:br w:type="page"/>
@@ -662,31 +801,34 @@
         </w:rPr>
       </w:pPr>
       <w:r>
-        <w:rPr/>
+        <w:rPr>
+          <w:b w:val="false"/>
+          <w:i w:val="false"/>
+          <w:caps w:val="false"/>
+          <w:smallCaps w:val="false"/>
+          <w:color w:val="1F2328"/>
+          <w:spacing w:val="0"/>
+          <w:kern w:val="2"/>
+          <w:sz w:val="20"/>
+          <w:szCs w:val="20"/>
+          <w:lang w:val="fr-FR" w:eastAsia="zh-CN" w:bidi="hi-IN"/>
+        </w:rPr>
       </w:r>
     </w:p>
     <w:p>
       <w:pPr>
         <w:pStyle w:val="Titre3"/>
-        <w:rPr/>
-      </w:pPr>
-      <w:r>
-        <w:rPr>
-          <w:rStyle w:val="Textesource"/>
-        </w:rPr>
-        <w:t xml:space="preserve">Installation </w:t>
-      </w:r>
-      <w:r>
-        <w:rPr>
-          <w:rStyle w:val="Textesource"/>
-        </w:rPr>
-        <w:t>de la b</w:t>
-      </w:r>
-      <w:r>
-        <w:rPr>
-          <w:rStyle w:val="Textesource"/>
-        </w:rPr>
-        <w:t>ase de donnée,docker et serveur nginx</w:t>
+        <w:numPr>
+          <w:ilvl w:val="2"/>
+          <w:numId w:val="2"/>
+        </w:numPr>
+        <w:rPr/>
+      </w:pPr>
+      <w:r>
+        <w:rPr>
+          <w:rStyle w:val="Textesource"/>
+        </w:rPr>
+        <w:t>Installation de la base de donnée,docker et serveur nginx</w:t>
       </w:r>
     </w:p>
     <w:p>
@@ -711,7 +853,18 @@
         </w:rPr>
       </w:pPr>
       <w:r>
-        <w:rPr/>
+        <w:rPr>
+          <w:b w:val="false"/>
+          <w:i w:val="false"/>
+          <w:caps w:val="false"/>
+          <w:smallCaps w:val="false"/>
+          <w:color w:val="1F2328"/>
+          <w:spacing w:val="0"/>
+          <w:kern w:val="2"/>
+          <w:sz w:val="20"/>
+          <w:szCs w:val="20"/>
+          <w:lang w:val="fr-FR" w:eastAsia="zh-CN" w:bidi="hi-IN"/>
+        </w:rPr>
       </w:r>
     </w:p>
     <w:p>
@@ -735,71 +888,7 @@
           <w:szCs w:val="20"/>
           <w:lang w:val="fr-FR" w:eastAsia="zh-CN" w:bidi="hi-IN"/>
         </w:rPr>
-        <w:t>Après l’installation Ubuntu Server 20.04  et la connexion avec le compte de l’utilisateur personnel, télécharge</w:t>
-      </w:r>
-      <w:r>
-        <w:rPr>
-          <w:rStyle w:val="Textesource"/>
-          <w:b w:val="false"/>
-          <w:i w:val="false"/>
-          <w:caps w:val="false"/>
-          <w:smallCaps w:val="false"/>
-          <w:color w:val="1F2328"/>
-          <w:spacing w:val="0"/>
-          <w:kern w:val="2"/>
-          <w:sz w:val="20"/>
-          <w:szCs w:val="20"/>
-          <w:lang w:val="fr-FR" w:eastAsia="zh-CN" w:bidi="hi-IN"/>
-        </w:rPr>
-        <w:t>z</w:t>
-      </w:r>
-      <w:r>
-        <w:rPr>
-          <w:rStyle w:val="Textesource"/>
-          <w:b w:val="false"/>
-          <w:i w:val="false"/>
-          <w:caps w:val="false"/>
-          <w:smallCaps w:val="false"/>
-          <w:color w:val="1F2328"/>
-          <w:spacing w:val="0"/>
-          <w:kern w:val="2"/>
-          <w:sz w:val="20"/>
-          <w:szCs w:val="20"/>
-          <w:lang w:val="fr-FR" w:eastAsia="zh-CN" w:bidi="hi-IN"/>
-        </w:rPr>
-        <w:t xml:space="preserve"> et lance</w:t>
-      </w:r>
-      <w:r>
-        <w:rPr>
-          <w:rStyle w:val="Textesource"/>
-          <w:b w:val="false"/>
-          <w:i w:val="false"/>
-          <w:caps w:val="false"/>
-          <w:smallCaps w:val="false"/>
-          <w:color w:val="1F2328"/>
-          <w:spacing w:val="0"/>
-          <w:kern w:val="2"/>
-          <w:sz w:val="20"/>
-          <w:szCs w:val="20"/>
-          <w:lang w:val="fr-FR" w:eastAsia="zh-CN" w:bidi="hi-IN"/>
-        </w:rPr>
-        <w:t>z</w:t>
-      </w:r>
-      <w:r>
-        <w:rPr>
-          <w:rStyle w:val="Textesource"/>
-          <w:b w:val="false"/>
-          <w:i w:val="false"/>
-          <w:caps w:val="false"/>
-          <w:smallCaps w:val="false"/>
-          <w:color w:val="1F2328"/>
-          <w:spacing w:val="0"/>
-          <w:kern w:val="2"/>
-          <w:sz w:val="20"/>
-          <w:szCs w:val="20"/>
-          <w:lang w:val="fr-FR" w:eastAsia="zh-CN" w:bidi="hi-IN"/>
-        </w:rPr>
-        <w:t xml:space="preserve"> le script d’installation a l’aide de ces commandes</w:t>
+        <w:t>Après l’installation Ubuntu Server 20.04  et la connexion avec le compte de l’utilisateur personnel, téléchargez et lancez le script d’installation a l’aide de ces commandes</w:t>
       </w:r>
     </w:p>
     <w:p>
@@ -824,7 +913,18 @@
         </w:rPr>
       </w:pPr>
       <w:r>
-        <w:rPr/>
+        <w:rPr>
+          <w:b w:val="false"/>
+          <w:i w:val="false"/>
+          <w:caps w:val="false"/>
+          <w:smallCaps w:val="false"/>
+          <w:color w:val="1F2328"/>
+          <w:spacing w:val="0"/>
+          <w:kern w:val="2"/>
+          <w:sz w:val="20"/>
+          <w:szCs w:val="20"/>
+          <w:lang w:val="fr-FR" w:eastAsia="zh-CN" w:bidi="hi-IN"/>
+        </w:rPr>
       </w:r>
     </w:p>
     <w:p>
@@ -849,7 +949,18 @@
         </w:rPr>
       </w:pPr>
       <w:r>
-        <w:rPr/>
+        <w:rPr>
+          <w:b w:val="false"/>
+          <w:i w:val="false"/>
+          <w:caps w:val="false"/>
+          <w:smallCaps w:val="false"/>
+          <w:color w:val="1F2328"/>
+          <w:spacing w:val="0"/>
+          <w:kern w:val="2"/>
+          <w:sz w:val="20"/>
+          <w:szCs w:val="20"/>
+          <w:lang w:val="fr-FR" w:eastAsia="zh-CN" w:bidi="hi-IN"/>
+        </w:rPr>
       </w:r>
     </w:p>
     <w:p>
@@ -1014,14 +1125,16 @@
       </w:pPr>
       <w:r>
         <w:rPr>
-          <w:rFonts w:ascii="ui-monospace;SFMono-Regular;SF Mono;Menlo;Consolas;Liberation Mono;monospace" w:hAnsi="ui-monospace;SFMono-Regular;SF Mono;Menlo;Consolas;Liberation Mono;monospace"/>
-          <w:b w:val="false"/>
-          <w:i w:val="false"/>
-          <w:caps w:val="false"/>
-          <w:smallCaps w:val="false"/>
-          <w:color w:val="1F2328"/>
-          <w:spacing w:val="0"/>
-          <w:sz w:val="20"/>
+          <w:b w:val="false"/>
+          <w:i w:val="false"/>
+          <w:caps w:val="false"/>
+          <w:smallCaps w:val="false"/>
+          <w:color w:val="1F2328"/>
+          <w:spacing w:val="0"/>
+          <w:kern w:val="2"/>
+          <w:sz w:val="20"/>
+          <w:szCs w:val="20"/>
+          <w:lang w:val="fr-FR" w:eastAsia="zh-CN" w:bidi="hi-IN"/>
         </w:rPr>
       </w:r>
     </w:p>
@@ -1078,14 +1191,16 @@
       </w:pPr>
       <w:r>
         <w:rPr>
-          <w:rFonts w:ascii="ui-monospace;SFMono-Regular;SF Mono;Menlo;Consolas;Liberation Mono;monospace" w:hAnsi="ui-monospace;SFMono-Regular;SF Mono;Menlo;Consolas;Liberation Mono;monospace"/>
-          <w:b w:val="false"/>
-          <w:i w:val="false"/>
-          <w:caps w:val="false"/>
-          <w:smallCaps w:val="false"/>
-          <w:color w:val="1F2328"/>
-          <w:spacing w:val="0"/>
-          <w:sz w:val="20"/>
+          <w:b w:val="false"/>
+          <w:i w:val="false"/>
+          <w:caps w:val="false"/>
+          <w:smallCaps w:val="false"/>
+          <w:color w:val="1F2328"/>
+          <w:spacing w:val="0"/>
+          <w:kern w:val="2"/>
+          <w:sz w:val="20"/>
+          <w:szCs w:val="20"/>
+          <w:lang w:val="fr-FR" w:eastAsia="zh-CN" w:bidi="hi-IN"/>
         </w:rPr>
       </w:r>
     </w:p>
@@ -1153,6 +1268,7 @@
           <w:numId w:val="0"/>
         </w:numPr>
         <w:suppressAutoHyphens w:val="true"/>
+        <w:ind w:left="0" w:hanging="0"/>
         <w:jc w:val="left"/>
         <w:outlineLvl w:val="2"/>
         <w:rPr>
@@ -1172,7 +1288,18 @@
         </w:rPr>
       </w:pPr>
       <w:r>
-        <w:rPr/>
+        <w:rPr>
+          <w:b w:val="false"/>
+          <w:i w:val="false"/>
+          <w:caps w:val="false"/>
+          <w:smallCaps w:val="false"/>
+          <w:color w:val="1F2328"/>
+          <w:spacing w:val="0"/>
+          <w:kern w:val="2"/>
+          <w:sz w:val="20"/>
+          <w:szCs w:val="20"/>
+          <w:lang w:val="fr-FR" w:eastAsia="zh-CN" w:bidi="hi-IN"/>
+        </w:rPr>
       </w:r>
       <w:r>
         <w:br w:type="page"/>
@@ -1181,6 +1308,10 @@
     <w:p>
       <w:pPr>
         <w:pStyle w:val="Titre3"/>
+        <w:numPr>
+          <w:ilvl w:val="2"/>
+          <w:numId w:val="2"/>
+        </w:numPr>
         <w:rPr/>
       </w:pPr>
       <w:r>
@@ -1214,7 +1345,6 @@
       </w:pPr>
       <w:r>
         <w:rPr>
-          <w:rFonts w:eastAsia="Noto Sans Mono CJK SC" w:cs="Liberation Mono" w:ascii="ui-monospace;SFMono-Regular;SF Mono;Menlo;Consolas;Liberation Mono;monospace" w:hAnsi="ui-monospace;SFMono-Regular;SF Mono;Menlo;Consolas;Liberation Mono;monospace"/>
           <w:b w:val="false"/>
           <w:i w:val="false"/>
           <w:caps w:val="false"/>
@@ -1275,39 +1405,7 @@
           <w:szCs w:val="20"/>
           <w:lang w:val="fr-FR" w:eastAsia="zh-CN" w:bidi="hi-IN"/>
         </w:rPr>
-        <w:t>pour installer portainer, lance</w:t>
-      </w:r>
-      <w:r>
-        <w:rPr>
-          <w:rStyle w:val="Textesource"/>
-          <w:b w:val="false"/>
-          <w:i w:val="false"/>
-          <w:caps w:val="false"/>
-          <w:smallCaps w:val="false"/>
-          <w:color w:val="1F2328"/>
-          <w:spacing w:val="0"/>
-          <w:kern w:val="2"/>
-          <w:sz w:val="20"/>
-          <w:szCs w:val="20"/>
-          <w:lang w:val="fr-FR" w:eastAsia="zh-CN" w:bidi="hi-IN"/>
-        </w:rPr>
-        <w:t>z</w:t>
-      </w:r>
-      <w:r>
-        <w:rPr>
-          <w:rStyle w:val="Textesource"/>
-          <w:b w:val="false"/>
-          <w:i w:val="false"/>
-          <w:caps w:val="false"/>
-          <w:smallCaps w:val="false"/>
-          <w:color w:val="1F2328"/>
-          <w:spacing w:val="0"/>
-          <w:kern w:val="2"/>
-          <w:sz w:val="20"/>
-          <w:szCs w:val="20"/>
-          <w:lang w:val="fr-FR" w:eastAsia="zh-CN" w:bidi="hi-IN"/>
-        </w:rPr>
-        <w:t xml:space="preserve"> le script suivant avec le compte de l’utilisateur personnel</w:t>
+        <w:t>pour installer portainer, lancez le script suivant avec le compte de l’utilisateur personnel</w:t>
       </w:r>
     </w:p>
     <w:p>
@@ -1359,7 +1457,18 @@
         </w:rPr>
       </w:pPr>
       <w:r>
-        <w:rPr/>
+        <w:rPr>
+          <w:b w:val="false"/>
+          <w:i w:val="false"/>
+          <w:caps w:val="false"/>
+          <w:smallCaps w:val="false"/>
+          <w:color w:val="1F2328"/>
+          <w:spacing w:val="0"/>
+          <w:kern w:val="2"/>
+          <w:sz w:val="20"/>
+          <w:szCs w:val="20"/>
+          <w:lang w:val="fr-FR" w:eastAsia="zh-CN" w:bidi="hi-IN"/>
+        </w:rPr>
       </w:r>
     </w:p>
     <w:p>
@@ -1410,7 +1519,18 @@
         </w:rPr>
       </w:pPr>
       <w:r>
-        <w:rPr/>
+        <w:rPr>
+          <w:b w:val="false"/>
+          <w:i w:val="false"/>
+          <w:caps w:val="false"/>
+          <w:smallCaps w:val="false"/>
+          <w:color w:val="1F2328"/>
+          <w:spacing w:val="0"/>
+          <w:kern w:val="2"/>
+          <w:sz w:val="20"/>
+          <w:szCs w:val="20"/>
+          <w:lang w:val="fr-FR" w:eastAsia="zh-CN" w:bidi="hi-IN"/>
+        </w:rPr>
       </w:r>
     </w:p>
     <w:p>
@@ -1462,7 +1582,18 @@
         </w:rPr>
       </w:pPr>
       <w:r>
-        <w:rPr/>
+        <w:rPr>
+          <w:b w:val="false"/>
+          <w:i w:val="false"/>
+          <w:caps w:val="false"/>
+          <w:smallCaps w:val="false"/>
+          <w:color w:val="1F2328"/>
+          <w:spacing w:val="0"/>
+          <w:kern w:val="2"/>
+          <w:sz w:val="20"/>
+          <w:szCs w:val="20"/>
+          <w:lang w:val="fr-FR" w:eastAsia="zh-CN" w:bidi="hi-IN"/>
+        </w:rPr>
       </w:r>
     </w:p>
     <w:p>
@@ -1487,39 +1618,7 @@
           <w:szCs w:val="20"/>
           <w:lang w:val="fr-FR" w:eastAsia="zh-CN" w:bidi="hi-IN"/>
         </w:rPr>
-        <w:t>Clique</w:t>
-      </w:r>
-      <w:r>
-        <w:rPr>
-          <w:rStyle w:val="Textesource"/>
-          <w:b w:val="false"/>
-          <w:i w:val="false"/>
-          <w:caps w:val="false"/>
-          <w:smallCaps w:val="false"/>
-          <w:color w:val="1F2328"/>
-          <w:spacing w:val="0"/>
-          <w:kern w:val="2"/>
-          <w:sz w:val="20"/>
-          <w:szCs w:val="20"/>
-          <w:lang w:val="fr-FR" w:eastAsia="zh-CN" w:bidi="hi-IN"/>
-        </w:rPr>
-        <w:t>z</w:t>
-      </w:r>
-      <w:r>
-        <w:rPr>
-          <w:rStyle w:val="Textesource"/>
-          <w:b w:val="false"/>
-          <w:i w:val="false"/>
-          <w:caps w:val="false"/>
-          <w:smallCaps w:val="false"/>
-          <w:color w:val="1F2328"/>
-          <w:spacing w:val="0"/>
-          <w:kern w:val="2"/>
-          <w:sz w:val="20"/>
-          <w:szCs w:val="20"/>
-          <w:lang w:val="fr-FR" w:eastAsia="zh-CN" w:bidi="hi-IN"/>
-        </w:rPr>
-        <w:t xml:space="preserve"> sur Paramètres avancés, puis sur Continuer vers le site…</w:t>
+        <w:t>Cliquez sur Paramètres avancés, puis sur Continuer vers le site…</w:t>
       </w:r>
     </w:p>
     <w:p>
@@ -1602,7 +1701,18 @@
         </w:rPr>
       </w:pPr>
       <w:r>
-        <w:rPr/>
+        <w:rPr>
+          <w:b w:val="false"/>
+          <w:i w:val="false"/>
+          <w:caps w:val="false"/>
+          <w:smallCaps w:val="false"/>
+          <w:color w:val="1F2328"/>
+          <w:spacing w:val="0"/>
+          <w:kern w:val="2"/>
+          <w:sz w:val="20"/>
+          <w:szCs w:val="20"/>
+          <w:lang w:val="fr-FR" w:eastAsia="zh-CN" w:bidi="hi-IN"/>
+        </w:rPr>
       </w:r>
     </w:p>
     <w:p>
@@ -1628,7 +1738,18 @@
         </w:rPr>
       </w:pPr>
       <w:r>
-        <w:rPr/>
+        <w:rPr>
+          <w:b w:val="false"/>
+          <w:i w:val="false"/>
+          <w:caps w:val="false"/>
+          <w:smallCaps w:val="false"/>
+          <w:color w:val="1F2328"/>
+          <w:spacing w:val="0"/>
+          <w:kern w:val="2"/>
+          <w:sz w:val="20"/>
+          <w:szCs w:val="20"/>
+          <w:lang w:val="fr-FR" w:eastAsia="zh-CN" w:bidi="hi-IN"/>
+        </w:rPr>
       </w:r>
       <w:r>
         <w:br w:type="page"/>
@@ -1656,71 +1777,7 @@
           <w:szCs w:val="20"/>
           <w:lang w:val="fr-FR" w:eastAsia="zh-CN" w:bidi="hi-IN"/>
         </w:rPr>
-        <w:t>Le formulaire de création du compte admin vous sera proposé,crée</w:t>
-      </w:r>
-      <w:r>
-        <w:rPr>
-          <w:rStyle w:val="Textesource"/>
-          <w:b w:val="false"/>
-          <w:i w:val="false"/>
-          <w:caps w:val="false"/>
-          <w:smallCaps w:val="false"/>
-          <w:color w:val="1F2328"/>
-          <w:spacing w:val="0"/>
-          <w:kern w:val="2"/>
-          <w:sz w:val="20"/>
-          <w:szCs w:val="20"/>
-          <w:lang w:val="fr-FR" w:eastAsia="zh-CN" w:bidi="hi-IN"/>
-        </w:rPr>
-        <w:t>z</w:t>
-      </w:r>
-      <w:r>
-        <w:rPr>
-          <w:rStyle w:val="Textesource"/>
-          <w:b w:val="false"/>
-          <w:i w:val="false"/>
-          <w:caps w:val="false"/>
-          <w:smallCaps w:val="false"/>
-          <w:color w:val="1F2328"/>
-          <w:spacing w:val="0"/>
-          <w:kern w:val="2"/>
-          <w:sz w:val="20"/>
-          <w:szCs w:val="20"/>
-          <w:lang w:val="fr-FR" w:eastAsia="zh-CN" w:bidi="hi-IN"/>
-        </w:rPr>
-        <w:t xml:space="preserve"> le mot de passe admin puis clique</w:t>
-      </w:r>
-      <w:r>
-        <w:rPr>
-          <w:rStyle w:val="Textesource"/>
-          <w:b w:val="false"/>
-          <w:i w:val="false"/>
-          <w:caps w:val="false"/>
-          <w:smallCaps w:val="false"/>
-          <w:color w:val="1F2328"/>
-          <w:spacing w:val="0"/>
-          <w:kern w:val="2"/>
-          <w:sz w:val="20"/>
-          <w:szCs w:val="20"/>
-          <w:lang w:val="fr-FR" w:eastAsia="zh-CN" w:bidi="hi-IN"/>
-        </w:rPr>
-        <w:t>z</w:t>
-      </w:r>
-      <w:r>
-        <w:rPr>
-          <w:rStyle w:val="Textesource"/>
-          <w:b w:val="false"/>
-          <w:i w:val="false"/>
-          <w:caps w:val="false"/>
-          <w:smallCaps w:val="false"/>
-          <w:color w:val="1F2328"/>
-          <w:spacing w:val="0"/>
-          <w:kern w:val="2"/>
-          <w:sz w:val="20"/>
-          <w:szCs w:val="20"/>
-          <w:lang w:val="fr-FR" w:eastAsia="zh-CN" w:bidi="hi-IN"/>
-        </w:rPr>
-        <w:t xml:space="preserve"> sur create user</w:t>
+        <w:t>Le formulaire de création du compte admin vous sera proposé,créez le mot de passe admin puis cliquez sur create user</w:t>
       </w:r>
     </w:p>
     <w:p>
@@ -1746,7 +1803,18 @@
         </w:rPr>
       </w:pPr>
       <w:r>
-        <w:rPr/>
+        <w:rPr>
+          <w:b w:val="false"/>
+          <w:i w:val="false"/>
+          <w:caps w:val="false"/>
+          <w:smallCaps w:val="false"/>
+          <w:color w:val="1F2328"/>
+          <w:spacing w:val="0"/>
+          <w:kern w:val="2"/>
+          <w:sz w:val="20"/>
+          <w:szCs w:val="20"/>
+          <w:lang w:val="fr-FR" w:eastAsia="zh-CN" w:bidi="hi-IN"/>
+        </w:rPr>
       </w:r>
     </w:p>
     <w:p>
@@ -1772,7 +1840,18 @@
         </w:rPr>
       </w:pPr>
       <w:r>
-        <w:rPr/>
+        <w:rPr>
+          <w:b w:val="false"/>
+          <w:i w:val="false"/>
+          <w:caps w:val="false"/>
+          <w:smallCaps w:val="false"/>
+          <w:color w:val="1F2328"/>
+          <w:spacing w:val="0"/>
+          <w:kern w:val="2"/>
+          <w:sz w:val="20"/>
+          <w:szCs w:val="20"/>
+          <w:lang w:val="fr-FR" w:eastAsia="zh-CN" w:bidi="hi-IN"/>
+        </w:rPr>
         <w:drawing>
           <wp:anchor behindDoc="0" distT="0" distB="0" distL="0" distR="0" simplePos="0" locked="0" layoutInCell="1" allowOverlap="1" relativeHeight="3">
             <wp:simplePos x="0" y="0"/>
@@ -1843,7 +1922,18 @@
         </w:rPr>
       </w:pPr>
       <w:r>
-        <w:rPr/>
+        <w:rPr>
+          <w:b w:val="false"/>
+          <w:i w:val="false"/>
+          <w:caps w:val="false"/>
+          <w:smallCaps w:val="false"/>
+          <w:color w:val="1F2328"/>
+          <w:spacing w:val="0"/>
+          <w:kern w:val="2"/>
+          <w:sz w:val="20"/>
+          <w:szCs w:val="20"/>
+          <w:lang w:val="fr-FR" w:eastAsia="zh-CN" w:bidi="hi-IN"/>
+        </w:rPr>
       </w:r>
     </w:p>
     <w:p>
@@ -1868,39 +1958,40 @@
           <w:szCs w:val="20"/>
           <w:lang w:val="fr-FR" w:eastAsia="zh-CN" w:bidi="hi-IN"/>
         </w:rPr>
-        <w:t>Dans le menu a droite sélectionne</w:t>
-      </w:r>
-      <w:r>
-        <w:rPr>
-          <w:rStyle w:val="Textesource"/>
-          <w:b w:val="false"/>
-          <w:i w:val="false"/>
-          <w:caps w:val="false"/>
-          <w:smallCaps w:val="false"/>
-          <w:color w:val="1F2328"/>
-          <w:spacing w:val="0"/>
-          <w:kern w:val="2"/>
-          <w:sz w:val="20"/>
-          <w:szCs w:val="20"/>
-          <w:lang w:val="fr-FR" w:eastAsia="zh-CN" w:bidi="hi-IN"/>
-        </w:rPr>
-        <w:t>z</w:t>
-      </w:r>
-      <w:r>
-        <w:rPr>
-          <w:rStyle w:val="Textesource"/>
-          <w:b w:val="false"/>
-          <w:i w:val="false"/>
-          <w:caps w:val="false"/>
-          <w:smallCaps w:val="false"/>
-          <w:color w:val="1F2328"/>
-          <w:spacing w:val="0"/>
-          <w:kern w:val="2"/>
-          <w:sz w:val="20"/>
-          <w:szCs w:val="20"/>
-          <w:lang w:val="fr-FR" w:eastAsia="zh-CN" w:bidi="hi-IN"/>
-        </w:rPr>
-        <w:t xml:space="preserve"> Home</w:t>
+        <w:t xml:space="preserve">Dans le menu a </w:t>
+      </w:r>
+      <w:r>
+        <w:rPr>
+          <w:rStyle w:val="Textesource"/>
+          <w:rFonts w:eastAsia="Noto Sans Mono CJK SC" w:cs="Liberation Mono"/>
+          <w:b w:val="false"/>
+          <w:i w:val="false"/>
+          <w:caps w:val="false"/>
+          <w:smallCaps w:val="false"/>
+          <w:color w:val="1F2328"/>
+          <w:spacing w:val="0"/>
+          <w:kern w:val="2"/>
+          <w:sz w:val="20"/>
+          <w:szCs w:val="20"/>
+          <w:lang w:val="fr-FR" w:eastAsia="zh-CN" w:bidi="hi-IN"/>
+        </w:rPr>
+        <w:t>gauche</w:t>
+      </w:r>
+      <w:r>
+        <w:rPr>
+          <w:rStyle w:val="Textesource"/>
+          <w:b w:val="false"/>
+          <w:i w:val="false"/>
+          <w:caps w:val="false"/>
+          <w:smallCaps w:val="false"/>
+          <w:color w:val="1F2328"/>
+          <w:spacing w:val="0"/>
+          <w:kern w:val="2"/>
+          <w:sz w:val="20"/>
+          <w:szCs w:val="20"/>
+          <w:lang w:val="fr-FR" w:eastAsia="zh-CN" w:bidi="hi-IN"/>
+        </w:rPr>
+        <w:t xml:space="preserve"> sélectionnez Home</w:t>
       </w:r>
     </w:p>
     <w:p>
@@ -1926,7 +2017,18 @@
         </w:rPr>
       </w:pPr>
       <w:r>
-        <w:rPr/>
+        <w:rPr>
+          <w:b w:val="false"/>
+          <w:i w:val="false"/>
+          <w:caps w:val="false"/>
+          <w:smallCaps w:val="false"/>
+          <w:color w:val="1F2328"/>
+          <w:spacing w:val="0"/>
+          <w:kern w:val="2"/>
+          <w:sz w:val="20"/>
+          <w:szCs w:val="20"/>
+          <w:lang w:val="fr-FR" w:eastAsia="zh-CN" w:bidi="hi-IN"/>
+        </w:rPr>
       </w:r>
     </w:p>
     <w:p>
@@ -1952,7 +2054,18 @@
         </w:rPr>
       </w:pPr>
       <w:r>
-        <w:rPr/>
+        <w:rPr>
+          <w:b w:val="false"/>
+          <w:i w:val="false"/>
+          <w:caps w:val="false"/>
+          <w:smallCaps w:val="false"/>
+          <w:color w:val="1F2328"/>
+          <w:spacing w:val="0"/>
+          <w:kern w:val="2"/>
+          <w:sz w:val="20"/>
+          <w:szCs w:val="20"/>
+          <w:lang w:val="fr-FR" w:eastAsia="zh-CN" w:bidi="hi-IN"/>
+        </w:rPr>
         <w:drawing>
           <wp:anchor behindDoc="0" distT="0" distB="0" distL="0" distR="0" simplePos="0" locked="0" layoutInCell="1" allowOverlap="1" relativeHeight="4">
             <wp:simplePos x="0" y="0"/>
@@ -2022,7 +2135,18 @@
         </w:rPr>
       </w:pPr>
       <w:r>
-        <w:rPr/>
+        <w:rPr>
+          <w:b w:val="false"/>
+          <w:i w:val="false"/>
+          <w:caps w:val="false"/>
+          <w:smallCaps w:val="false"/>
+          <w:color w:val="1F2328"/>
+          <w:spacing w:val="0"/>
+          <w:kern w:val="2"/>
+          <w:sz w:val="20"/>
+          <w:szCs w:val="20"/>
+          <w:lang w:val="fr-FR" w:eastAsia="zh-CN" w:bidi="hi-IN"/>
+        </w:rPr>
       </w:r>
     </w:p>
     <w:p>
@@ -2047,7 +2171,18 @@
         </w:rPr>
       </w:pPr>
       <w:r>
-        <w:rPr/>
+        <w:rPr>
+          <w:b w:val="false"/>
+          <w:i w:val="false"/>
+          <w:caps w:val="false"/>
+          <w:smallCaps w:val="false"/>
+          <w:color w:val="1F2328"/>
+          <w:spacing w:val="0"/>
+          <w:kern w:val="2"/>
+          <w:sz w:val="20"/>
+          <w:szCs w:val="20"/>
+          <w:lang w:val="fr-FR" w:eastAsia="zh-CN" w:bidi="hi-IN"/>
+        </w:rPr>
       </w:r>
       <w:r>
         <w:br w:type="page"/>
@@ -2075,7 +2210,18 @@
         </w:rPr>
       </w:pPr>
       <w:r>
-        <w:rPr/>
+        <w:rPr>
+          <w:b w:val="false"/>
+          <w:i w:val="false"/>
+          <w:caps w:val="false"/>
+          <w:smallCaps w:val="false"/>
+          <w:color w:val="1F2328"/>
+          <w:spacing w:val="0"/>
+          <w:kern w:val="2"/>
+          <w:sz w:val="20"/>
+          <w:szCs w:val="20"/>
+          <w:lang w:val="fr-FR" w:eastAsia="zh-CN" w:bidi="hi-IN"/>
+        </w:rPr>
       </w:r>
     </w:p>
     <w:p>
@@ -2099,39 +2245,7 @@
           <w:szCs w:val="20"/>
           <w:lang w:val="fr-FR" w:eastAsia="zh-CN" w:bidi="hi-IN"/>
         </w:rPr>
-        <w:t>Clique</w:t>
-      </w:r>
-      <w:r>
-        <w:rPr>
-          <w:rStyle w:val="Textesource"/>
-          <w:b w:val="false"/>
-          <w:i w:val="false"/>
-          <w:caps w:val="false"/>
-          <w:smallCaps w:val="false"/>
-          <w:color w:val="1F2328"/>
-          <w:spacing w:val="0"/>
-          <w:kern w:val="2"/>
-          <w:sz w:val="20"/>
-          <w:szCs w:val="20"/>
-          <w:lang w:val="fr-FR" w:eastAsia="zh-CN" w:bidi="hi-IN"/>
-        </w:rPr>
-        <w:t>z</w:t>
-      </w:r>
-      <w:r>
-        <w:rPr>
-          <w:rStyle w:val="Textesource"/>
-          <w:b w:val="false"/>
-          <w:i w:val="false"/>
-          <w:caps w:val="false"/>
-          <w:smallCaps w:val="false"/>
-          <w:color w:val="1F2328"/>
-          <w:spacing w:val="0"/>
-          <w:kern w:val="2"/>
-          <w:sz w:val="20"/>
-          <w:szCs w:val="20"/>
-          <w:lang w:val="fr-FR" w:eastAsia="zh-CN" w:bidi="hi-IN"/>
-        </w:rPr>
-        <w:t xml:space="preserve"> sur l environnement local</w:t>
+        <w:t>Cliquez sur l environnement local</w:t>
       </w:r>
     </w:p>
     <w:p>
@@ -2156,7 +2270,18 @@
         </w:rPr>
       </w:pPr>
       <w:r>
-        <w:rPr/>
+        <w:rPr>
+          <w:b w:val="false"/>
+          <w:i w:val="false"/>
+          <w:caps w:val="false"/>
+          <w:smallCaps w:val="false"/>
+          <w:color w:val="1F2328"/>
+          <w:spacing w:val="0"/>
+          <w:kern w:val="2"/>
+          <w:sz w:val="20"/>
+          <w:szCs w:val="20"/>
+          <w:lang w:val="fr-FR" w:eastAsia="zh-CN" w:bidi="hi-IN"/>
+        </w:rPr>
       </w:r>
     </w:p>
     <w:p>
@@ -2181,7 +2306,18 @@
         </w:rPr>
       </w:pPr>
       <w:r>
-        <w:rPr/>
+        <w:rPr>
+          <w:b w:val="false"/>
+          <w:i w:val="false"/>
+          <w:caps w:val="false"/>
+          <w:smallCaps w:val="false"/>
+          <w:color w:val="1F2328"/>
+          <w:spacing w:val="0"/>
+          <w:kern w:val="2"/>
+          <w:sz w:val="20"/>
+          <w:szCs w:val="20"/>
+          <w:lang w:val="fr-FR" w:eastAsia="zh-CN" w:bidi="hi-IN"/>
+        </w:rPr>
       </w:r>
     </w:p>
     <w:p>
@@ -2206,7 +2342,18 @@
         </w:rPr>
       </w:pPr>
       <w:r>
-        <w:rPr/>
+        <w:rPr>
+          <w:b w:val="false"/>
+          <w:i w:val="false"/>
+          <w:caps w:val="false"/>
+          <w:smallCaps w:val="false"/>
+          <w:color w:val="1F2328"/>
+          <w:spacing w:val="0"/>
+          <w:kern w:val="2"/>
+          <w:sz w:val="20"/>
+          <w:szCs w:val="20"/>
+          <w:lang w:val="fr-FR" w:eastAsia="zh-CN" w:bidi="hi-IN"/>
+        </w:rPr>
         <w:drawing>
           <wp:anchor behindDoc="0" distT="0" distB="0" distL="0" distR="0" simplePos="0" locked="0" layoutInCell="1" allowOverlap="1" relativeHeight="5">
             <wp:simplePos x="0" y="0"/>
@@ -2276,7 +2423,18 @@
         </w:rPr>
       </w:pPr>
       <w:r>
-        <w:rPr/>
+        <w:rPr>
+          <w:b w:val="false"/>
+          <w:i w:val="false"/>
+          <w:caps w:val="false"/>
+          <w:smallCaps w:val="false"/>
+          <w:color w:val="1F2328"/>
+          <w:spacing w:val="0"/>
+          <w:kern w:val="2"/>
+          <w:sz w:val="20"/>
+          <w:szCs w:val="20"/>
+          <w:lang w:val="fr-FR" w:eastAsia="zh-CN" w:bidi="hi-IN"/>
+        </w:rPr>
       </w:r>
     </w:p>
     <w:p>
@@ -2301,7 +2459,18 @@
         </w:rPr>
       </w:pPr>
       <w:r>
-        <w:rPr/>
+        <w:rPr>
+          <w:b w:val="false"/>
+          <w:i w:val="false"/>
+          <w:caps w:val="false"/>
+          <w:smallCaps w:val="false"/>
+          <w:color w:val="1F2328"/>
+          <w:spacing w:val="0"/>
+          <w:kern w:val="2"/>
+          <w:sz w:val="20"/>
+          <w:szCs w:val="20"/>
+          <w:lang w:val="fr-FR" w:eastAsia="zh-CN" w:bidi="hi-IN"/>
+        </w:rPr>
       </w:r>
     </w:p>
     <w:p>
@@ -2350,7 +2519,18 @@
         </w:rPr>
       </w:pPr>
       <w:r>
-        <w:rPr/>
+        <w:rPr>
+          <w:b w:val="false"/>
+          <w:i w:val="false"/>
+          <w:caps w:val="false"/>
+          <w:smallCaps w:val="false"/>
+          <w:color w:val="1F2328"/>
+          <w:spacing w:val="0"/>
+          <w:kern w:val="2"/>
+          <w:sz w:val="20"/>
+          <w:szCs w:val="20"/>
+          <w:lang w:val="fr-FR" w:eastAsia="zh-CN" w:bidi="hi-IN"/>
+        </w:rPr>
       </w:r>
     </w:p>
     <w:p>
@@ -2375,7 +2555,18 @@
         </w:rPr>
       </w:pPr>
       <w:r>
-        <w:rPr/>
+        <w:rPr>
+          <w:b w:val="false"/>
+          <w:i w:val="false"/>
+          <w:caps w:val="false"/>
+          <w:smallCaps w:val="false"/>
+          <w:color w:val="1F2328"/>
+          <w:spacing w:val="0"/>
+          <w:kern w:val="2"/>
+          <w:sz w:val="20"/>
+          <w:szCs w:val="20"/>
+          <w:lang w:val="fr-FR" w:eastAsia="zh-CN" w:bidi="hi-IN"/>
+        </w:rPr>
       </w:r>
     </w:p>
     <w:p>
@@ -2400,7 +2591,18 @@
         </w:rPr>
       </w:pPr>
       <w:r>
-        <w:rPr/>
+        <w:rPr>
+          <w:b w:val="false"/>
+          <w:i w:val="false"/>
+          <w:caps w:val="false"/>
+          <w:smallCaps w:val="false"/>
+          <w:color w:val="1F2328"/>
+          <w:spacing w:val="0"/>
+          <w:kern w:val="2"/>
+          <w:sz w:val="20"/>
+          <w:szCs w:val="20"/>
+          <w:lang w:val="fr-FR" w:eastAsia="zh-CN" w:bidi="hi-IN"/>
+        </w:rPr>
       </w:r>
     </w:p>
     <w:p>
@@ -2425,7 +2627,18 @@
         </w:rPr>
       </w:pPr>
       <w:r>
-        <w:rPr/>
+        <w:rPr>
+          <w:b w:val="false"/>
+          <w:i w:val="false"/>
+          <w:caps w:val="false"/>
+          <w:smallCaps w:val="false"/>
+          <w:color w:val="1F2328"/>
+          <w:spacing w:val="0"/>
+          <w:kern w:val="2"/>
+          <w:sz w:val="20"/>
+          <w:szCs w:val="20"/>
+          <w:lang w:val="fr-FR" w:eastAsia="zh-CN" w:bidi="hi-IN"/>
+        </w:rPr>
         <w:drawing>
           <wp:anchor behindDoc="0" distT="0" distB="0" distL="0" distR="0" simplePos="0" locked="0" layoutInCell="1" allowOverlap="1" relativeHeight="6">
             <wp:simplePos x="0" y="0"/>
@@ -2495,7 +2708,18 @@
         </w:rPr>
       </w:pPr>
       <w:r>
-        <w:rPr/>
+        <w:rPr>
+          <w:b w:val="false"/>
+          <w:i w:val="false"/>
+          <w:caps w:val="false"/>
+          <w:smallCaps w:val="false"/>
+          <w:color w:val="1F2328"/>
+          <w:spacing w:val="0"/>
+          <w:kern w:val="2"/>
+          <w:sz w:val="20"/>
+          <w:szCs w:val="20"/>
+          <w:lang w:val="fr-FR" w:eastAsia="zh-CN" w:bidi="hi-IN"/>
+        </w:rPr>
       </w:r>
     </w:p>
     <w:p>
@@ -2520,7 +2744,18 @@
         </w:rPr>
       </w:pPr>
       <w:r>
-        <w:rPr/>
+        <w:rPr>
+          <w:b w:val="false"/>
+          <w:i w:val="false"/>
+          <w:caps w:val="false"/>
+          <w:smallCaps w:val="false"/>
+          <w:color w:val="1F2328"/>
+          <w:spacing w:val="0"/>
+          <w:kern w:val="2"/>
+          <w:sz w:val="20"/>
+          <w:szCs w:val="20"/>
+          <w:lang w:val="fr-FR" w:eastAsia="zh-CN" w:bidi="hi-IN"/>
+        </w:rPr>
       </w:r>
     </w:p>
     <w:p>
@@ -2569,7 +2804,18 @@
         </w:rPr>
       </w:pPr>
       <w:r>
-        <w:rPr/>
+        <w:rPr>
+          <w:b w:val="false"/>
+          <w:i w:val="false"/>
+          <w:caps w:val="false"/>
+          <w:smallCaps w:val="false"/>
+          <w:color w:val="1F2328"/>
+          <w:spacing w:val="0"/>
+          <w:kern w:val="2"/>
+          <w:sz w:val="20"/>
+          <w:szCs w:val="20"/>
+          <w:lang w:val="fr-FR" w:eastAsia="zh-CN" w:bidi="hi-IN"/>
+        </w:rPr>
       </w:r>
     </w:p>
     <w:p>
@@ -2594,7 +2840,18 @@
         </w:rPr>
       </w:pPr>
       <w:r>
-        <w:rPr/>
+        <w:rPr>
+          <w:b w:val="false"/>
+          <w:i w:val="false"/>
+          <w:caps w:val="false"/>
+          <w:smallCaps w:val="false"/>
+          <w:color w:val="1F2328"/>
+          <w:spacing w:val="0"/>
+          <w:kern w:val="2"/>
+          <w:sz w:val="20"/>
+          <w:szCs w:val="20"/>
+          <w:lang w:val="fr-FR" w:eastAsia="zh-CN" w:bidi="hi-IN"/>
+        </w:rPr>
       </w:r>
     </w:p>
     <w:p>
@@ -2619,7 +2876,18 @@
         </w:rPr>
       </w:pPr>
       <w:r>
-        <w:rPr/>
+        <w:rPr>
+          <w:b w:val="false"/>
+          <w:i w:val="false"/>
+          <w:caps w:val="false"/>
+          <w:smallCaps w:val="false"/>
+          <w:color w:val="1F2328"/>
+          <w:spacing w:val="0"/>
+          <w:kern w:val="2"/>
+          <w:sz w:val="20"/>
+          <w:szCs w:val="20"/>
+          <w:lang w:val="fr-FR" w:eastAsia="zh-CN" w:bidi="hi-IN"/>
+        </w:rPr>
         <w:drawing>
           <wp:anchor behindDoc="0" distT="0" distB="0" distL="0" distR="0" simplePos="0" locked="0" layoutInCell="1" allowOverlap="1" relativeHeight="7">
             <wp:simplePos x="0" y="0"/>
@@ -2689,7 +2957,18 @@
         </w:rPr>
       </w:pPr>
       <w:r>
-        <w:rPr/>
+        <w:rPr>
+          <w:b w:val="false"/>
+          <w:i w:val="false"/>
+          <w:caps w:val="false"/>
+          <w:smallCaps w:val="false"/>
+          <w:color w:val="1F2328"/>
+          <w:spacing w:val="0"/>
+          <w:kern w:val="2"/>
+          <w:sz w:val="20"/>
+          <w:szCs w:val="20"/>
+          <w:lang w:val="fr-FR" w:eastAsia="zh-CN" w:bidi="hi-IN"/>
+        </w:rPr>
       </w:r>
     </w:p>
     <w:p>
@@ -2713,39 +2992,7 @@
           <w:szCs w:val="20"/>
           <w:lang w:val="fr-FR" w:eastAsia="zh-CN" w:bidi="hi-IN"/>
         </w:rPr>
-        <w:t>Mémorise</w:t>
-      </w:r>
-      <w:r>
-        <w:rPr>
-          <w:rStyle w:val="Textesource"/>
-          <w:b w:val="false"/>
-          <w:i w:val="false"/>
-          <w:caps w:val="false"/>
-          <w:smallCaps w:val="false"/>
-          <w:color w:val="1F2328"/>
-          <w:spacing w:val="0"/>
-          <w:kern w:val="2"/>
-          <w:sz w:val="20"/>
-          <w:szCs w:val="20"/>
-          <w:lang w:val="fr-FR" w:eastAsia="zh-CN" w:bidi="hi-IN"/>
-        </w:rPr>
-        <w:t>z</w:t>
-      </w:r>
-      <w:r>
-        <w:rPr>
-          <w:rStyle w:val="Textesource"/>
-          <w:b w:val="false"/>
-          <w:i w:val="false"/>
-          <w:caps w:val="false"/>
-          <w:smallCaps w:val="false"/>
-          <w:color w:val="1F2328"/>
-          <w:spacing w:val="0"/>
-          <w:kern w:val="2"/>
-          <w:sz w:val="20"/>
-          <w:szCs w:val="20"/>
-          <w:lang w:val="fr-FR" w:eastAsia="zh-CN" w:bidi="hi-IN"/>
-        </w:rPr>
-        <w:t xml:space="preserve"> cette page, ça va nous permettre d’accéder aux logs des applications que nous allons installer par la suite</w:t>
+        <w:t>Mémorisez cette page, ça va nous permettre d’accéder aux logs des applications que nous allons installer par la suite</w:t>
       </w:r>
     </w:p>
     <w:p>
@@ -2770,7 +3017,18 @@
         </w:rPr>
       </w:pPr>
       <w:r>
-        <w:rPr/>
+        <w:rPr>
+          <w:b w:val="false"/>
+          <w:i w:val="false"/>
+          <w:caps w:val="false"/>
+          <w:smallCaps w:val="false"/>
+          <w:color w:val="1F2328"/>
+          <w:spacing w:val="0"/>
+          <w:kern w:val="2"/>
+          <w:sz w:val="20"/>
+          <w:szCs w:val="20"/>
+          <w:lang w:val="fr-FR" w:eastAsia="zh-CN" w:bidi="hi-IN"/>
+        </w:rPr>
       </w:r>
       <w:r>
         <w:br w:type="page"/>
@@ -2798,7 +3056,18 @@
         </w:rPr>
       </w:pPr>
       <w:r>
-        <w:rPr/>
+        <w:rPr>
+          <w:b w:val="false"/>
+          <w:i w:val="false"/>
+          <w:caps w:val="false"/>
+          <w:smallCaps w:val="false"/>
+          <w:color w:val="1F2328"/>
+          <w:spacing w:val="0"/>
+          <w:kern w:val="2"/>
+          <w:sz w:val="20"/>
+          <w:szCs w:val="20"/>
+          <w:lang w:val="fr-FR" w:eastAsia="zh-CN" w:bidi="hi-IN"/>
+        </w:rPr>
       </w:r>
     </w:p>
     <w:p>
@@ -2823,7 +3092,18 @@
         </w:rPr>
       </w:pPr>
       <w:r>
-        <w:rPr/>
+        <w:rPr>
+          <w:b w:val="false"/>
+          <w:i w:val="false"/>
+          <w:caps w:val="false"/>
+          <w:smallCaps w:val="false"/>
+          <w:color w:val="1F2328"/>
+          <w:spacing w:val="0"/>
+          <w:kern w:val="2"/>
+          <w:sz w:val="20"/>
+          <w:szCs w:val="20"/>
+          <w:lang w:val="fr-FR" w:eastAsia="zh-CN" w:bidi="hi-IN"/>
+        </w:rPr>
       </w:r>
     </w:p>
     <w:p>
@@ -2848,12 +3128,27 @@
         </w:rPr>
       </w:pPr>
       <w:r>
-        <w:rPr/>
+        <w:rPr>
+          <w:b w:val="false"/>
+          <w:i w:val="false"/>
+          <w:caps w:val="false"/>
+          <w:smallCaps w:val="false"/>
+          <w:color w:val="1F2328"/>
+          <w:spacing w:val="0"/>
+          <w:kern w:val="2"/>
+          <w:sz w:val="20"/>
+          <w:szCs w:val="20"/>
+          <w:lang w:val="fr-FR" w:eastAsia="zh-CN" w:bidi="hi-IN"/>
+        </w:rPr>
       </w:r>
     </w:p>
     <w:p>
       <w:pPr>
         <w:pStyle w:val="Titre3"/>
+        <w:numPr>
+          <w:ilvl w:val="2"/>
+          <w:numId w:val="2"/>
+        </w:numPr>
         <w:rPr/>
       </w:pPr>
       <w:r>
@@ -2885,7 +3180,18 @@
         </w:rPr>
       </w:pPr>
       <w:r>
-        <w:rPr/>
+        <w:rPr>
+          <w:b w:val="false"/>
+          <w:i w:val="false"/>
+          <w:caps w:val="false"/>
+          <w:smallCaps w:val="false"/>
+          <w:color w:val="1F2328"/>
+          <w:spacing w:val="0"/>
+          <w:kern w:val="2"/>
+          <w:sz w:val="20"/>
+          <w:szCs w:val="20"/>
+          <w:lang w:val="fr-FR" w:eastAsia="zh-CN" w:bidi="hi-IN"/>
+        </w:rPr>
       </w:r>
     </w:p>
     <w:p>
@@ -2909,71 +3215,7 @@
           <w:szCs w:val="20"/>
           <w:lang w:val="fr-FR" w:eastAsia="zh-CN" w:bidi="hi-IN"/>
         </w:rPr>
-        <w:t>Pour installer ou faire la mise à jour des applications il suffit de lancer les commandes suivante</w:t>
-      </w:r>
-      <w:r>
-        <w:rPr>
-          <w:rStyle w:val="Textesource"/>
-          <w:b w:val="false"/>
-          <w:i w:val="false"/>
-          <w:caps w:val="false"/>
-          <w:smallCaps w:val="false"/>
-          <w:color w:val="1F2328"/>
-          <w:spacing w:val="0"/>
-          <w:kern w:val="2"/>
-          <w:sz w:val="20"/>
-          <w:szCs w:val="20"/>
-          <w:lang w:val="fr-FR" w:eastAsia="zh-CN" w:bidi="hi-IN"/>
-        </w:rPr>
-        <w:t xml:space="preserve">s </w:t>
-      </w:r>
-      <w:r>
-        <w:rPr>
-          <w:rStyle w:val="Textesource"/>
-          <w:b w:val="false"/>
-          <w:i w:val="false"/>
-          <w:caps w:val="false"/>
-          <w:smallCaps w:val="false"/>
-          <w:color w:val="1F2328"/>
-          <w:spacing w:val="0"/>
-          <w:kern w:val="2"/>
-          <w:sz w:val="20"/>
-          <w:szCs w:val="20"/>
-          <w:lang w:val="fr-FR" w:eastAsia="zh-CN" w:bidi="hi-IN"/>
-        </w:rPr>
-        <w:t>avec le compte de l’utilisateur personnel</w:t>
-      </w:r>
-      <w:r>
-        <w:rPr>
-          <w:rStyle w:val="Textesource"/>
-          <w:b w:val="false"/>
-          <w:i w:val="false"/>
-          <w:caps w:val="false"/>
-          <w:smallCaps w:val="false"/>
-          <w:color w:val="1F2328"/>
-          <w:spacing w:val="0"/>
-          <w:kern w:val="2"/>
-          <w:sz w:val="20"/>
-          <w:szCs w:val="20"/>
-          <w:lang w:val="fr-FR" w:eastAsia="zh-CN" w:bidi="hi-IN"/>
-        </w:rPr>
-        <w:t xml:space="preserve"> (chaque commande correspond a une application)</w:t>
-      </w:r>
-      <w:r>
-        <w:rPr>
-          <w:rStyle w:val="Textesource"/>
-          <w:b w:val="false"/>
-          <w:i w:val="false"/>
-          <w:caps w:val="false"/>
-          <w:smallCaps w:val="false"/>
-          <w:color w:val="1F2328"/>
-          <w:spacing w:val="0"/>
-          <w:kern w:val="2"/>
-          <w:sz w:val="20"/>
-          <w:szCs w:val="20"/>
-          <w:lang w:val="fr-FR" w:eastAsia="zh-CN" w:bidi="hi-IN"/>
-        </w:rPr>
-        <w:t xml:space="preserve"> </w:t>
+        <w:t xml:space="preserve">Pour installer ou faire la mise à jour des applications il suffit de lancer les commandes suivantes avec le compte de l’utilisateur personnel (chaque commande correspond a une application) </w:t>
       </w:r>
     </w:p>
     <w:p>
@@ -2998,7 +3240,18 @@
         </w:rPr>
       </w:pPr>
       <w:r>
-        <w:rPr/>
+        <w:rPr>
+          <w:b w:val="false"/>
+          <w:i w:val="false"/>
+          <w:caps w:val="false"/>
+          <w:smallCaps w:val="false"/>
+          <w:color w:val="1F2328"/>
+          <w:spacing w:val="0"/>
+          <w:kern w:val="2"/>
+          <w:sz w:val="20"/>
+          <w:szCs w:val="20"/>
+          <w:lang w:val="fr-FR" w:eastAsia="zh-CN" w:bidi="hi-IN"/>
+        </w:rPr>
       </w:r>
     </w:p>
     <w:p>
@@ -3051,7 +3304,19 @@
         </w:rPr>
       </w:pPr>
       <w:r>
-        <w:rPr/>
+        <w:rPr>
+          <w:b w:val="false"/>
+          <w:i w:val="false"/>
+          <w:caps w:val="false"/>
+          <w:smallCaps w:val="false"/>
+          <w:color w:val="1F2328"/>
+          <w:spacing w:val="0"/>
+          <w:kern w:val="2"/>
+          <w:sz w:val="20"/>
+          <w:szCs w:val="20"/>
+          <w:highlight w:val="yellow"/>
+          <w:lang w:val="fr-FR" w:eastAsia="zh-CN" w:bidi="hi-IN"/>
+        </w:rPr>
       </w:r>
     </w:p>
     <w:p>
@@ -3104,7 +3369,19 @@
         </w:rPr>
       </w:pPr>
       <w:r>
-        <w:rPr/>
+        <w:rPr>
+          <w:b w:val="false"/>
+          <w:i w:val="false"/>
+          <w:caps w:val="false"/>
+          <w:smallCaps w:val="false"/>
+          <w:color w:val="1F2328"/>
+          <w:spacing w:val="0"/>
+          <w:kern w:val="2"/>
+          <w:sz w:val="20"/>
+          <w:szCs w:val="20"/>
+          <w:highlight w:val="yellow"/>
+          <w:lang w:val="fr-FR" w:eastAsia="zh-CN" w:bidi="hi-IN"/>
+        </w:rPr>
       </w:r>
     </w:p>
     <w:p>
@@ -3157,7 +3434,19 @@
         </w:rPr>
       </w:pPr>
       <w:r>
-        <w:rPr/>
+        <w:rPr>
+          <w:b w:val="false"/>
+          <w:i w:val="false"/>
+          <w:caps w:val="false"/>
+          <w:smallCaps w:val="false"/>
+          <w:color w:val="1F2328"/>
+          <w:spacing w:val="0"/>
+          <w:kern w:val="2"/>
+          <w:sz w:val="20"/>
+          <w:szCs w:val="20"/>
+          <w:highlight w:val="yellow"/>
+          <w:lang w:val="fr-FR" w:eastAsia="zh-CN" w:bidi="hi-IN"/>
+        </w:rPr>
       </w:r>
     </w:p>
     <w:p>
@@ -3210,7 +3499,19 @@
         </w:rPr>
       </w:pPr>
       <w:r>
-        <w:rPr/>
+        <w:rPr>
+          <w:b w:val="false"/>
+          <w:i w:val="false"/>
+          <w:caps w:val="false"/>
+          <w:smallCaps w:val="false"/>
+          <w:color w:val="1F2328"/>
+          <w:spacing w:val="0"/>
+          <w:kern w:val="2"/>
+          <w:sz w:val="20"/>
+          <w:szCs w:val="20"/>
+          <w:highlight w:val="yellow"/>
+          <w:lang w:val="fr-FR" w:eastAsia="zh-CN" w:bidi="hi-IN"/>
+        </w:rPr>
       </w:r>
     </w:p>
     <w:p>
@@ -3263,7 +3564,19 @@
         </w:rPr>
       </w:pPr>
       <w:r>
-        <w:rPr/>
+        <w:rPr>
+          <w:b w:val="false"/>
+          <w:i w:val="false"/>
+          <w:caps w:val="false"/>
+          <w:smallCaps w:val="false"/>
+          <w:color w:val="1F2328"/>
+          <w:spacing w:val="0"/>
+          <w:kern w:val="2"/>
+          <w:sz w:val="20"/>
+          <w:szCs w:val="20"/>
+          <w:highlight w:val="yellow"/>
+          <w:lang w:val="fr-FR" w:eastAsia="zh-CN" w:bidi="hi-IN"/>
+        </w:rPr>
       </w:r>
     </w:p>
     <w:p>
@@ -3316,7 +3629,19 @@
         </w:rPr>
       </w:pPr>
       <w:r>
-        <w:rPr/>
+        <w:rPr>
+          <w:b w:val="false"/>
+          <w:i w:val="false"/>
+          <w:caps w:val="false"/>
+          <w:smallCaps w:val="false"/>
+          <w:color w:val="1F2328"/>
+          <w:spacing w:val="0"/>
+          <w:kern w:val="2"/>
+          <w:sz w:val="20"/>
+          <w:szCs w:val="20"/>
+          <w:highlight w:val="yellow"/>
+          <w:lang w:val="fr-FR" w:eastAsia="zh-CN" w:bidi="hi-IN"/>
+        </w:rPr>
       </w:r>
     </w:p>
     <w:p>
@@ -3368,7 +3693,18 @@
         </w:rPr>
       </w:pPr>
       <w:r>
-        <w:rPr/>
+        <w:rPr>
+          <w:b w:val="false"/>
+          <w:i w:val="false"/>
+          <w:caps w:val="false"/>
+          <w:smallCaps w:val="false"/>
+          <w:color w:val="1F2328"/>
+          <w:spacing w:val="0"/>
+          <w:kern w:val="2"/>
+          <w:sz w:val="20"/>
+          <w:szCs w:val="20"/>
+          <w:lang w:val="fr-FR" w:eastAsia="zh-CN" w:bidi="hi-IN"/>
+        </w:rPr>
       </w:r>
     </w:p>
     <w:p>
@@ -3419,7 +3755,18 @@
         </w:rPr>
       </w:pPr>
       <w:r>
-        <w:rPr/>
+        <w:rPr>
+          <w:b w:val="false"/>
+          <w:i w:val="false"/>
+          <w:caps w:val="false"/>
+          <w:smallCaps w:val="false"/>
+          <w:color w:val="1F2328"/>
+          <w:spacing w:val="0"/>
+          <w:kern w:val="2"/>
+          <w:sz w:val="20"/>
+          <w:szCs w:val="20"/>
+          <w:lang w:val="fr-FR" w:eastAsia="zh-CN" w:bidi="hi-IN"/>
+        </w:rPr>
       </w:r>
     </w:p>
     <w:p>
@@ -3445,7 +3792,18 @@
         </w:rPr>
       </w:pPr>
       <w:r>
-        <w:rPr/>
+        <w:rPr>
+          <w:b w:val="false"/>
+          <w:i w:val="false"/>
+          <w:caps w:val="false"/>
+          <w:smallCaps w:val="false"/>
+          <w:color w:val="1F2328"/>
+          <w:spacing w:val="0"/>
+          <w:kern w:val="2"/>
+          <w:sz w:val="20"/>
+          <w:szCs w:val="20"/>
+          <w:lang w:val="fr-FR" w:eastAsia="zh-CN" w:bidi="hi-IN"/>
+        </w:rPr>
       </w:r>
     </w:p>
     <w:p>
@@ -3471,7 +3829,18 @@
         </w:rPr>
       </w:pPr>
       <w:r>
-        <w:rPr/>
+        <w:rPr>
+          <w:b w:val="false"/>
+          <w:i w:val="false"/>
+          <w:caps w:val="false"/>
+          <w:smallCaps w:val="false"/>
+          <w:color w:val="1F2328"/>
+          <w:spacing w:val="0"/>
+          <w:kern w:val="2"/>
+          <w:sz w:val="20"/>
+          <w:szCs w:val="20"/>
+          <w:lang w:val="fr-FR" w:eastAsia="zh-CN" w:bidi="hi-IN"/>
+        </w:rPr>
       </w:r>
     </w:p>
     <w:p>
@@ -3522,7 +3891,18 @@
         </w:rPr>
       </w:pPr>
       <w:r>
-        <w:rPr/>
+        <w:rPr>
+          <w:b w:val="false"/>
+          <w:i w:val="false"/>
+          <w:caps w:val="false"/>
+          <w:smallCaps w:val="false"/>
+          <w:color w:val="1F2328"/>
+          <w:spacing w:val="0"/>
+          <w:kern w:val="2"/>
+          <w:sz w:val="20"/>
+          <w:szCs w:val="20"/>
+          <w:lang w:val="fr-FR" w:eastAsia="zh-CN" w:bidi="hi-IN"/>
+        </w:rPr>
       </w:r>
     </w:p>
     <w:p>
@@ -3548,7 +3928,18 @@
         </w:rPr>
       </w:pPr>
       <w:r>
-        <w:rPr/>
+        <w:rPr>
+          <w:b w:val="false"/>
+          <w:i w:val="false"/>
+          <w:caps w:val="false"/>
+          <w:smallCaps w:val="false"/>
+          <w:color w:val="1F2328"/>
+          <w:spacing w:val="0"/>
+          <w:kern w:val="2"/>
+          <w:sz w:val="20"/>
+          <w:szCs w:val="20"/>
+          <w:lang w:val="fr-FR" w:eastAsia="zh-CN" w:bidi="hi-IN"/>
+        </w:rPr>
         <w:drawing>
           <wp:anchor behindDoc="0" distT="0" distB="0" distL="0" distR="0" simplePos="0" locked="0" layoutInCell="1" allowOverlap="1" relativeHeight="8">
             <wp:simplePos x="0" y="0"/>
@@ -3619,7 +4010,18 @@
         </w:rPr>
       </w:pPr>
       <w:r>
-        <w:rPr/>
+        <w:rPr>
+          <w:b w:val="false"/>
+          <w:i w:val="false"/>
+          <w:caps w:val="false"/>
+          <w:smallCaps w:val="false"/>
+          <w:color w:val="1F2328"/>
+          <w:spacing w:val="0"/>
+          <w:kern w:val="2"/>
+          <w:sz w:val="20"/>
+          <w:szCs w:val="20"/>
+          <w:lang w:val="fr-FR" w:eastAsia="zh-CN" w:bidi="hi-IN"/>
+        </w:rPr>
       </w:r>
     </w:p>
     <w:p>
@@ -3645,7 +4047,18 @@
         </w:rPr>
       </w:pPr>
       <w:r>
-        <w:rPr/>
+        <w:rPr>
+          <w:b w:val="false"/>
+          <w:i w:val="false"/>
+          <w:caps w:val="false"/>
+          <w:smallCaps w:val="false"/>
+          <w:color w:val="1F2328"/>
+          <w:spacing w:val="0"/>
+          <w:kern w:val="2"/>
+          <w:sz w:val="20"/>
+          <w:szCs w:val="20"/>
+          <w:lang w:val="fr-FR" w:eastAsia="zh-CN" w:bidi="hi-IN"/>
+        </w:rPr>
       </w:r>
     </w:p>
     <w:p>
@@ -3671,7 +4084,18 @@
         </w:rPr>
       </w:pPr>
       <w:r>
-        <w:rPr/>
+        <w:rPr>
+          <w:b w:val="false"/>
+          <w:i w:val="false"/>
+          <w:caps w:val="false"/>
+          <w:smallCaps w:val="false"/>
+          <w:color w:val="1F2328"/>
+          <w:spacing w:val="0"/>
+          <w:kern w:val="2"/>
+          <w:sz w:val="20"/>
+          <w:szCs w:val="20"/>
+          <w:lang w:val="fr-FR" w:eastAsia="zh-CN" w:bidi="hi-IN"/>
+        </w:rPr>
       </w:r>
       <w:r>
         <w:br w:type="page"/>
@@ -3732,23 +4156,7 @@
           <w:szCs w:val="20"/>
           <w:lang w:val="fr-FR" w:eastAsia="zh-CN" w:bidi="hi-IN"/>
         </w:rPr>
-        <w:t>~/orangeinit/deploy-apps.sh,</w:t>
-      </w:r>
-      <w:r>
-        <w:rPr>
-          <w:rStyle w:val="Textesource"/>
-          <w:b w:val="false"/>
-          <w:i w:val="false"/>
-          <w:caps w:val="false"/>
-          <w:smallCaps w:val="false"/>
-          <w:color w:val="1F2328"/>
-          <w:spacing w:val="0"/>
-          <w:kern w:val="2"/>
-          <w:sz w:val="20"/>
-          <w:szCs w:val="20"/>
-          <w:lang w:val="fr-FR" w:eastAsia="zh-CN" w:bidi="hi-IN"/>
-        </w:rPr>
-        <w:t xml:space="preserve">vous </w:t>
+        <w:t xml:space="preserve">~/orangeinit/deploy-apps.sh,vous </w:t>
       </w:r>
       <w:r>
         <w:rPr>
@@ -3873,7 +4281,18 @@
         </w:rPr>
       </w:pPr>
       <w:r>
-        <w:rPr/>
+        <w:rPr>
+          <w:b w:val="false"/>
+          <w:i w:val="false"/>
+          <w:caps w:val="false"/>
+          <w:smallCaps w:val="false"/>
+          <w:color w:val="1F2328"/>
+          <w:spacing w:val="0"/>
+          <w:kern w:val="2"/>
+          <w:sz w:val="20"/>
+          <w:szCs w:val="20"/>
+          <w:lang w:val="fr-FR" w:eastAsia="zh-CN" w:bidi="hi-IN"/>
+        </w:rPr>
       </w:r>
     </w:p>
     <w:p>
@@ -3899,7 +4318,18 @@
         </w:rPr>
       </w:pPr>
       <w:r>
-        <w:rPr/>
+        <w:rPr>
+          <w:b w:val="false"/>
+          <w:i w:val="false"/>
+          <w:caps w:val="false"/>
+          <w:smallCaps w:val="false"/>
+          <w:color w:val="1F2328"/>
+          <w:spacing w:val="0"/>
+          <w:kern w:val="2"/>
+          <w:sz w:val="20"/>
+          <w:szCs w:val="20"/>
+          <w:lang w:val="fr-FR" w:eastAsia="zh-CN" w:bidi="hi-IN"/>
+        </w:rPr>
         <w:drawing>
           <wp:anchor behindDoc="0" distT="0" distB="0" distL="0" distR="0" simplePos="0" locked="0" layoutInCell="1" allowOverlap="1" relativeHeight="9">
             <wp:simplePos x="0" y="0"/>
@@ -3970,7 +4400,18 @@
         </w:rPr>
       </w:pPr>
       <w:r>
-        <w:rPr/>
+        <w:rPr>
+          <w:b w:val="false"/>
+          <w:i w:val="false"/>
+          <w:caps w:val="false"/>
+          <w:smallCaps w:val="false"/>
+          <w:color w:val="1F2328"/>
+          <w:spacing w:val="0"/>
+          <w:kern w:val="2"/>
+          <w:sz w:val="20"/>
+          <w:szCs w:val="20"/>
+          <w:lang w:val="fr-FR" w:eastAsia="zh-CN" w:bidi="hi-IN"/>
+        </w:rPr>
       </w:r>
     </w:p>
     <w:p>
@@ -3996,7 +4437,18 @@
         </w:rPr>
       </w:pPr>
       <w:r>
-        <w:rPr/>
+        <w:rPr>
+          <w:b w:val="false"/>
+          <w:i w:val="false"/>
+          <w:caps w:val="false"/>
+          <w:smallCaps w:val="false"/>
+          <w:color w:val="1F2328"/>
+          <w:spacing w:val="0"/>
+          <w:kern w:val="2"/>
+          <w:sz w:val="20"/>
+          <w:szCs w:val="20"/>
+          <w:lang w:val="fr-FR" w:eastAsia="zh-CN" w:bidi="hi-IN"/>
+        </w:rPr>
       </w:r>
     </w:p>
     <w:p>
@@ -4035,55 +4487,7 @@
           <w:szCs w:val="20"/>
           <w:lang w:val="fr-FR" w:eastAsia="zh-CN" w:bidi="hi-IN"/>
         </w:rPr>
-        <w:t>vous pouvez voir le log de apps-orange en cliquant sur l’icône de log dans Quick A</w:t>
-      </w:r>
-      <w:r>
-        <w:rPr>
-          <w:rStyle w:val="Textesource"/>
-          <w:b w:val="false"/>
-          <w:i w:val="false"/>
-          <w:caps w:val="false"/>
-          <w:smallCaps w:val="false"/>
-          <w:color w:val="1F2328"/>
-          <w:spacing w:val="0"/>
-          <w:kern w:val="2"/>
-          <w:sz w:val="20"/>
-          <w:szCs w:val="20"/>
-          <w:lang w:val="fr-FR" w:eastAsia="zh-CN" w:bidi="hi-IN"/>
-        </w:rPr>
-        <w:t>c</w:t>
-      </w:r>
-      <w:r>
-        <w:rPr>
-          <w:rStyle w:val="Textesource"/>
-          <w:b w:val="false"/>
-          <w:i w:val="false"/>
-          <w:caps w:val="false"/>
-          <w:smallCaps w:val="false"/>
-          <w:color w:val="1F2328"/>
-          <w:spacing w:val="0"/>
-          <w:kern w:val="2"/>
-          <w:sz w:val="20"/>
-          <w:szCs w:val="20"/>
-          <w:lang w:val="fr-FR" w:eastAsia="zh-CN" w:bidi="hi-IN"/>
-        </w:rPr>
-        <w:t xml:space="preserve">tions, </w:t>
-      </w:r>
-      <w:r>
-        <w:rPr>
-          <w:rStyle w:val="Textesource"/>
-          <w:b w:val="false"/>
-          <w:i w:val="false"/>
-          <w:caps w:val="false"/>
-          <w:smallCaps w:val="false"/>
-          <w:color w:val="1F2328"/>
-          <w:spacing w:val="0"/>
-          <w:kern w:val="2"/>
-          <w:sz w:val="20"/>
-          <w:szCs w:val="20"/>
-          <w:lang w:val="fr-FR" w:eastAsia="zh-CN" w:bidi="hi-IN"/>
-        </w:rPr>
-        <w:t>le log vous permettra de voir si le lancement de apps s’est bien déroulé</w:t>
+        <w:t>vous pouvez voir le log de apps-orange en cliquant sur l’icône de log dans Quick Actions, le log vous permettra de voir si le lancement de apps s’est bien déroulé</w:t>
       </w:r>
     </w:p>
     <w:p>
@@ -4431,7 +4835,19 @@
         </w:rPr>
       </w:pPr>
       <w:r>
-        <w:rPr/>
+        <w:rPr>
+          <w:rFonts w:eastAsia="Noto Sans Mono CJK SC" w:cs="Liberation Mono"/>
+          <w:b w:val="false"/>
+          <w:i w:val="false"/>
+          <w:caps w:val="false"/>
+          <w:smallCaps w:val="false"/>
+          <w:color w:val="1F2328"/>
+          <w:spacing w:val="0"/>
+          <w:kern w:val="2"/>
+          <w:sz w:val="20"/>
+          <w:szCs w:val="20"/>
+          <w:lang w:val="fr-FR" w:eastAsia="zh-CN" w:bidi="hi-IN"/>
+        </w:rPr>
       </w:r>
     </w:p>
     <w:p>
@@ -4442,26 +4858,24 @@
         <w:jc w:val="left"/>
         <w:rPr/>
       </w:pPr>
-      <w:hyperlink r:id="rId13">
-        <w:r>
-          <w:rPr>
-            <w:rStyle w:val="LienInternet"/>
-            <w:rFonts w:ascii="Liberation Mono" w:hAnsi="Liberation Mono" w:eastAsia="Noto Sans Mono CJK SC" w:cs="Liberation Mono"/>
-            <w:b w:val="false"/>
-            <w:i w:val="false"/>
-            <w:caps w:val="false"/>
-            <w:smallCaps w:val="false"/>
-            <w:color w:val="1F2328"/>
-            <w:spacing w:val="0"/>
-            <w:kern w:val="2"/>
-            <w:sz w:val="20"/>
-            <w:szCs w:val="20"/>
-            <w:highlight w:val="yellow"/>
-            <w:lang w:val="fr-FR" w:eastAsia="zh-CN" w:bidi="hi-IN"/>
-          </w:rPr>
-          <w:t>http://ip_de_la_machine:8080</w:t>
-        </w:r>
-      </w:hyperlink>
+      <w:r>
+        <w:rPr>
+          <w:rStyle w:val="LienInternet"/>
+          <w:rFonts w:eastAsia="Noto Sans Mono CJK SC" w:cs="Liberation Mono"/>
+          <w:b w:val="false"/>
+          <w:i w:val="false"/>
+          <w:caps w:val="false"/>
+          <w:smallCaps w:val="false"/>
+          <w:color w:val="1F2328"/>
+          <w:spacing w:val="0"/>
+          <w:kern w:val="2"/>
+          <w:sz w:val="20"/>
+          <w:szCs w:val="20"/>
+          <w:highlight w:val="yellow"/>
+          <w:lang w:val="fr-FR" w:eastAsia="zh-CN" w:bidi="hi-IN"/>
+        </w:rPr>
+        <w:t>http://ip_de_la_machine:8080</w:t>
+      </w:r>
     </w:p>
     <w:p>
       <w:pPr>
@@ -4487,7 +4901,19 @@
         </w:rPr>
       </w:pPr>
       <w:r>
-        <w:rPr/>
+        <w:rPr>
+          <w:rFonts w:eastAsia="Noto Sans Mono CJK SC" w:cs="Liberation Mono"/>
+          <w:b w:val="false"/>
+          <w:i w:val="false"/>
+          <w:caps w:val="false"/>
+          <w:smallCaps w:val="false"/>
+          <w:color w:val="1F2328"/>
+          <w:spacing w:val="0"/>
+          <w:kern w:val="2"/>
+          <w:sz w:val="20"/>
+          <w:szCs w:val="20"/>
+          <w:lang w:val="fr-FR" w:eastAsia="zh-CN" w:bidi="hi-IN"/>
+        </w:rPr>
       </w:r>
     </w:p>
     <w:p>
@@ -4514,7 +4940,19 @@
         </w:rPr>
       </w:pPr>
       <w:r>
-        <w:rPr/>
+        <w:rPr>
+          <w:rFonts w:eastAsia="Noto Sans Mono CJK SC" w:cs="Liberation Mono"/>
+          <w:b w:val="false"/>
+          <w:i w:val="false"/>
+          <w:caps w:val="false"/>
+          <w:smallCaps w:val="false"/>
+          <w:color w:val="1F2328"/>
+          <w:spacing w:val="0"/>
+          <w:kern w:val="2"/>
+          <w:sz w:val="20"/>
+          <w:szCs w:val="20"/>
+          <w:lang w:val="fr-FR" w:eastAsia="zh-CN" w:bidi="hi-IN"/>
+        </w:rPr>
         <w:drawing>
           <wp:anchor behindDoc="0" distT="0" distB="0" distL="0" distR="0" simplePos="0" locked="0" layoutInCell="1" allowOverlap="1" relativeHeight="11">
             <wp:simplePos x="0" y="0"/>
@@ -4541,7 +4979,7 @@
                     </pic:cNvPicPr>
                   </pic:nvPicPr>
                   <pic:blipFill>
-                    <a:blip r:embed="rId14"/>
+                    <a:blip r:embed="rId12"/>
                     <a:stretch>
                       <a:fillRect/>
                     </a:stretch>
@@ -4586,7 +5024,19 @@
         </w:rPr>
       </w:pPr>
       <w:r>
-        <w:rPr/>
+        <w:rPr>
+          <w:rFonts w:eastAsia="Noto Sans Mono CJK SC" w:cs="Liberation Mono"/>
+          <w:b w:val="false"/>
+          <w:i w:val="false"/>
+          <w:caps w:val="false"/>
+          <w:smallCaps w:val="false"/>
+          <w:color w:val="1F2328"/>
+          <w:spacing w:val="0"/>
+          <w:kern w:val="2"/>
+          <w:sz w:val="20"/>
+          <w:szCs w:val="20"/>
+          <w:lang w:val="fr-FR" w:eastAsia="zh-CN" w:bidi="hi-IN"/>
+        </w:rPr>
       </w:r>
     </w:p>
     <w:p>
@@ -4655,7 +5105,19 @@
         </w:rPr>
       </w:pPr>
       <w:r>
-        <w:rPr/>
+        <w:rPr>
+          <w:rFonts w:eastAsia="Noto Sans Mono CJK SC" w:cs="Liberation Mono"/>
+          <w:b w:val="false"/>
+          <w:i w:val="false"/>
+          <w:caps w:val="false"/>
+          <w:smallCaps w:val="false"/>
+          <w:color w:val="1F2328"/>
+          <w:spacing w:val="0"/>
+          <w:kern w:val="2"/>
+          <w:sz w:val="20"/>
+          <w:szCs w:val="20"/>
+          <w:lang w:val="fr-FR" w:eastAsia="zh-CN" w:bidi="hi-IN"/>
+        </w:rPr>
       </w:r>
     </w:p>
     <w:p>
@@ -4682,7 +5144,19 @@
         </w:rPr>
       </w:pPr>
       <w:r>
-        <w:rPr/>
+        <w:rPr>
+          <w:rFonts w:eastAsia="Noto Sans Mono CJK SC" w:cs="Liberation Mono"/>
+          <w:b w:val="false"/>
+          <w:i w:val="false"/>
+          <w:caps w:val="false"/>
+          <w:smallCaps w:val="false"/>
+          <w:color w:val="1F2328"/>
+          <w:spacing w:val="0"/>
+          <w:kern w:val="2"/>
+          <w:sz w:val="20"/>
+          <w:szCs w:val="20"/>
+          <w:lang w:val="fr-FR" w:eastAsia="zh-CN" w:bidi="hi-IN"/>
+        </w:rPr>
       </w:r>
     </w:p>
     <w:p>
@@ -4709,7 +5183,19 @@
         </w:rPr>
       </w:pPr>
       <w:r>
-        <w:rPr/>
+        <w:rPr>
+          <w:rFonts w:eastAsia="Noto Sans Mono CJK SC" w:cs="Liberation Mono"/>
+          <w:b w:val="false"/>
+          <w:i w:val="false"/>
+          <w:caps w:val="false"/>
+          <w:smallCaps w:val="false"/>
+          <w:color w:val="1F2328"/>
+          <w:spacing w:val="0"/>
+          <w:kern w:val="2"/>
+          <w:sz w:val="20"/>
+          <w:szCs w:val="20"/>
+          <w:lang w:val="fr-FR" w:eastAsia="zh-CN" w:bidi="hi-IN"/>
+        </w:rPr>
       </w:r>
     </w:p>
     <w:tbl>
@@ -4725,14 +5211,14 @@
         </w:tblCellMar>
       </w:tblPr>
       <w:tblGrid>
-        <w:gridCol w:w="1870"/>
+        <w:gridCol w:w="1869"/>
         <w:gridCol w:w="7768"/>
       </w:tblGrid>
       <w:tr>
         <w:trPr/>
         <w:tc>
           <w:tcPr>
-            <w:tcW w:w="1870" w:type="dxa"/>
+            <w:tcW w:w="1869" w:type="dxa"/>
             <w:tcBorders>
               <w:top w:val="single" w:sz="2" w:space="0" w:color="000000"/>
               <w:left w:val="single" w:sz="2" w:space="0" w:color="000000"/>
@@ -4768,11 +5254,11 @@
               <w:jc w:val="left"/>
               <w:rPr/>
             </w:pPr>
-            <w:hyperlink r:id="rId15">
+            <w:hyperlink r:id="rId13">
               <w:r>
                 <w:rPr>
                   <w:rStyle w:val="LienInternet"/>
-                  <w:rFonts w:ascii="Liberation Mono" w:hAnsi="Liberation Mono" w:eastAsia="Noto Sans Mono CJK SC" w:cs="Liberation Mono"/>
+                  <w:rFonts w:eastAsia="Noto Sans Mono CJK SC" w:cs="Liberation Mono"/>
                   <w:b w:val="false"/>
                   <w:i w:val="false"/>
                   <w:caps w:val="false"/>
@@ -4794,7 +5280,7 @@
         <w:trPr/>
         <w:tc>
           <w:tcPr>
-            <w:tcW w:w="1870" w:type="dxa"/>
+            <w:tcW w:w="1869" w:type="dxa"/>
             <w:tcBorders>
               <w:left w:val="single" w:sz="2" w:space="0" w:color="000000"/>
               <w:bottom w:val="single" w:sz="2" w:space="0" w:color="000000"/>
@@ -4828,11 +5314,11 @@
               <w:jc w:val="left"/>
               <w:rPr/>
             </w:pPr>
-            <w:hyperlink r:id="rId16">
+            <w:hyperlink r:id="rId14">
               <w:r>
                 <w:rPr>
                   <w:rStyle w:val="LienInternet"/>
-                  <w:rFonts w:ascii="Liberation Mono" w:hAnsi="Liberation Mono" w:eastAsia="Noto Sans Mono CJK SC" w:cs="Liberation Mono"/>
+                  <w:rFonts w:eastAsia="Noto Sans Mono CJK SC" w:cs="Liberation Mono"/>
                   <w:b w:val="false"/>
                   <w:i w:val="false"/>
                   <w:caps w:val="false"/>
@@ -4871,7 +5357,7 @@
         <w:trPr/>
         <w:tc>
           <w:tcPr>
-            <w:tcW w:w="1870" w:type="dxa"/>
+            <w:tcW w:w="1869" w:type="dxa"/>
             <w:tcBorders>
               <w:left w:val="single" w:sz="2" w:space="0" w:color="000000"/>
               <w:bottom w:val="single" w:sz="2" w:space="0" w:color="000000"/>
@@ -4905,11 +5391,11 @@
               <w:jc w:val="left"/>
               <w:rPr/>
             </w:pPr>
-            <w:hyperlink r:id="rId17">
+            <w:hyperlink r:id="rId15">
               <w:r>
                 <w:rPr>
                   <w:rStyle w:val="LienInternet"/>
-                  <w:rFonts w:ascii="Liberation Mono" w:hAnsi="Liberation Mono" w:eastAsia="Noto Sans Mono CJK SC" w:cs="Liberation Mono"/>
+                  <w:rFonts w:eastAsia="Noto Sans Mono CJK SC" w:cs="Liberation Mono"/>
                   <w:b w:val="false"/>
                   <w:i w:val="false"/>
                   <w:caps w:val="false"/>
@@ -4948,7 +5434,7 @@
         <w:trPr/>
         <w:tc>
           <w:tcPr>
-            <w:tcW w:w="1870" w:type="dxa"/>
+            <w:tcW w:w="1869" w:type="dxa"/>
             <w:tcBorders>
               <w:left w:val="single" w:sz="2" w:space="0" w:color="000000"/>
               <w:bottom w:val="single" w:sz="2" w:space="0" w:color="000000"/>
@@ -4982,11 +5468,11 @@
               <w:jc w:val="left"/>
               <w:rPr/>
             </w:pPr>
-            <w:hyperlink r:id="rId18">
+            <w:hyperlink r:id="rId16">
               <w:r>
                 <w:rPr>
                   <w:rStyle w:val="LienInternet"/>
-                  <w:rFonts w:ascii="Liberation Mono" w:hAnsi="Liberation Mono" w:eastAsia="Noto Sans Mono CJK SC" w:cs="Liberation Mono"/>
+                  <w:rFonts w:eastAsia="Noto Sans Mono CJK SC" w:cs="Liberation Mono"/>
                   <w:b w:val="false"/>
                   <w:i w:val="false"/>
                   <w:caps w:val="false"/>
@@ -5025,7 +5511,7 @@
         <w:trPr/>
         <w:tc>
           <w:tcPr>
-            <w:tcW w:w="1870" w:type="dxa"/>
+            <w:tcW w:w="1869" w:type="dxa"/>
             <w:tcBorders>
               <w:left w:val="single" w:sz="2" w:space="0" w:color="000000"/>
               <w:bottom w:val="single" w:sz="2" w:space="0" w:color="000000"/>
@@ -5059,11 +5545,11 @@
               <w:jc w:val="left"/>
               <w:rPr/>
             </w:pPr>
-            <w:hyperlink r:id="rId19">
+            <w:hyperlink r:id="rId17">
               <w:r>
                 <w:rPr>
                   <w:rStyle w:val="LienInternet"/>
-                  <w:rFonts w:ascii="Liberation Mono" w:hAnsi="Liberation Mono" w:eastAsia="Noto Sans Mono CJK SC" w:cs="Liberation Mono"/>
+                  <w:rFonts w:eastAsia="Noto Sans Mono CJK SC" w:cs="Liberation Mono"/>
                   <w:b w:val="false"/>
                   <w:i w:val="false"/>
                   <w:caps w:val="false"/>
@@ -5102,7 +5588,7 @@
         <w:trPr/>
         <w:tc>
           <w:tcPr>
-            <w:tcW w:w="1870" w:type="dxa"/>
+            <w:tcW w:w="1869" w:type="dxa"/>
             <w:tcBorders>
               <w:left w:val="single" w:sz="2" w:space="0" w:color="000000"/>
               <w:bottom w:val="single" w:sz="2" w:space="0" w:color="000000"/>
@@ -5136,11 +5622,11 @@
               <w:jc w:val="left"/>
               <w:rPr/>
             </w:pPr>
-            <w:hyperlink r:id="rId20">
+            <w:hyperlink r:id="rId18">
               <w:r>
                 <w:rPr>
                   <w:rStyle w:val="LienInternet"/>
-                  <w:rFonts w:ascii="Liberation Mono" w:hAnsi="Liberation Mono" w:eastAsia="Noto Sans Mono CJK SC" w:cs="Liberation Mono"/>
+                  <w:rFonts w:eastAsia="Noto Sans Mono CJK SC" w:cs="Liberation Mono"/>
                   <w:b w:val="false"/>
                   <w:i w:val="false"/>
                   <w:caps w:val="false"/>
@@ -5179,7 +5665,7 @@
         <w:trPr/>
         <w:tc>
           <w:tcPr>
-            <w:tcW w:w="1870" w:type="dxa"/>
+            <w:tcW w:w="1869" w:type="dxa"/>
             <w:tcBorders>
               <w:left w:val="single" w:sz="2" w:space="0" w:color="000000"/>
               <w:bottom w:val="single" w:sz="2" w:space="0" w:color="000000"/>
@@ -5213,11 +5699,11 @@
               <w:jc w:val="left"/>
               <w:rPr/>
             </w:pPr>
-            <w:hyperlink r:id="rId21">
+            <w:hyperlink r:id="rId19">
               <w:r>
                 <w:rPr>
                   <w:rStyle w:val="LienInternet"/>
-                  <w:rFonts w:ascii="Liberation Mono" w:hAnsi="Liberation Mono" w:eastAsia="Noto Sans Mono CJK SC" w:cs="Liberation Mono"/>
+                  <w:rFonts w:eastAsia="Noto Sans Mono CJK SC" w:cs="Liberation Mono"/>
                   <w:b w:val="false"/>
                   <w:i w:val="false"/>
                   <w:caps w:val="false"/>
@@ -5277,7 +5763,19 @@
         </w:rPr>
       </w:pPr>
       <w:r>
-        <w:rPr/>
+        <w:rPr>
+          <w:rFonts w:eastAsia="Noto Sans Mono CJK SC" w:cs="Liberation Mono"/>
+          <w:b w:val="false"/>
+          <w:i w:val="false"/>
+          <w:caps w:val="false"/>
+          <w:smallCaps w:val="false"/>
+          <w:color w:val="1F2328"/>
+          <w:spacing w:val="0"/>
+          <w:kern w:val="2"/>
+          <w:sz w:val="20"/>
+          <w:szCs w:val="20"/>
+          <w:lang w:val="fr-FR" w:eastAsia="zh-CN" w:bidi="hi-IN"/>
+        </w:rPr>
       </w:r>
     </w:p>
     <w:p>
@@ -5304,7 +5802,19 @@
         </w:rPr>
       </w:pPr>
       <w:r>
-        <w:rPr/>
+        <w:rPr>
+          <w:rFonts w:eastAsia="Noto Sans Mono CJK SC" w:cs="Liberation Mono"/>
+          <w:b w:val="false"/>
+          <w:i w:val="false"/>
+          <w:caps w:val="false"/>
+          <w:smallCaps w:val="false"/>
+          <w:color w:val="1F2328"/>
+          <w:spacing w:val="0"/>
+          <w:kern w:val="2"/>
+          <w:sz w:val="20"/>
+          <w:szCs w:val="20"/>
+          <w:lang w:val="fr-FR" w:eastAsia="zh-CN" w:bidi="hi-IN"/>
+        </w:rPr>
       </w:r>
     </w:p>
     <w:p>
@@ -5331,7 +5841,19 @@
         </w:rPr>
       </w:pPr>
       <w:r>
-        <w:rPr/>
+        <w:rPr>
+          <w:rFonts w:eastAsia="Noto Sans Mono CJK SC" w:cs="Liberation Mono"/>
+          <w:b w:val="false"/>
+          <w:i w:val="false"/>
+          <w:caps w:val="false"/>
+          <w:smallCaps w:val="false"/>
+          <w:color w:val="1F2328"/>
+          <w:spacing w:val="0"/>
+          <w:kern w:val="2"/>
+          <w:sz w:val="20"/>
+          <w:szCs w:val="20"/>
+          <w:lang w:val="fr-FR" w:eastAsia="zh-CN" w:bidi="hi-IN"/>
+        </w:rPr>
       </w:r>
     </w:p>
     <w:p>
@@ -5410,7 +5932,19 @@
         </w:rPr>
       </w:pPr>
       <w:r>
-        <w:rPr/>
+        <w:rPr>
+          <w:rFonts w:eastAsia="Noto Sans Mono CJK SC" w:cs="Liberation Mono"/>
+          <w:b w:val="false"/>
+          <w:i w:val="false"/>
+          <w:caps w:val="false"/>
+          <w:smallCaps w:val="false"/>
+          <w:color w:val="1F2328"/>
+          <w:spacing w:val="0"/>
+          <w:kern w:val="2"/>
+          <w:sz w:val="20"/>
+          <w:szCs w:val="20"/>
+          <w:lang w:val="fr-FR" w:eastAsia="zh-CN" w:bidi="hi-IN"/>
+        </w:rPr>
       </w:r>
       <w:r>
         <w:br w:type="page"/>
@@ -5440,7 +5974,19 @@
         </w:rPr>
       </w:pPr>
       <w:r>
-        <w:rPr/>
+        <w:rPr>
+          <w:rFonts w:eastAsia="Noto Sans Mono CJK SC" w:cs="Liberation Mono"/>
+          <w:b w:val="false"/>
+          <w:i w:val="false"/>
+          <w:caps w:val="false"/>
+          <w:smallCaps w:val="false"/>
+          <w:color w:val="1F2328"/>
+          <w:spacing w:val="0"/>
+          <w:kern w:val="2"/>
+          <w:sz w:val="20"/>
+          <w:szCs w:val="20"/>
+          <w:lang w:val="fr-FR" w:eastAsia="zh-CN" w:bidi="hi-IN"/>
+        </w:rPr>
       </w:r>
     </w:p>
     <w:p>
@@ -5467,7 +6013,19 @@
         </w:rPr>
       </w:pPr>
       <w:r>
-        <w:rPr/>
+        <w:rPr>
+          <w:rFonts w:eastAsia="Noto Sans Mono CJK SC" w:cs="Liberation Mono"/>
+          <w:b w:val="false"/>
+          <w:i w:val="false"/>
+          <w:caps w:val="false"/>
+          <w:smallCaps w:val="false"/>
+          <w:color w:val="1F2328"/>
+          <w:spacing w:val="0"/>
+          <w:kern w:val="2"/>
+          <w:sz w:val="20"/>
+          <w:szCs w:val="20"/>
+          <w:lang w:val="fr-FR" w:eastAsia="zh-CN" w:bidi="hi-IN"/>
+        </w:rPr>
       </w:r>
     </w:p>
     <w:p>
@@ -5494,12 +6052,28 @@
         </w:rPr>
       </w:pPr>
       <w:r>
-        <w:rPr/>
+        <w:rPr>
+          <w:rFonts w:eastAsia="Noto Sans Mono CJK SC" w:cs="Liberation Mono"/>
+          <w:b w:val="false"/>
+          <w:i w:val="false"/>
+          <w:caps w:val="false"/>
+          <w:smallCaps w:val="false"/>
+          <w:color w:val="1F2328"/>
+          <w:spacing w:val="0"/>
+          <w:kern w:val="2"/>
+          <w:sz w:val="20"/>
+          <w:szCs w:val="20"/>
+          <w:lang w:val="fr-FR" w:eastAsia="zh-CN" w:bidi="hi-IN"/>
+        </w:rPr>
       </w:r>
     </w:p>
     <w:p>
       <w:pPr>
         <w:pStyle w:val="Titre3"/>
+        <w:numPr>
+          <w:ilvl w:val="2"/>
+          <w:numId w:val="2"/>
+        </w:numPr>
         <w:rPr/>
       </w:pPr>
       <w:r>
@@ -5533,7 +6107,19 @@
         </w:rPr>
       </w:pPr>
       <w:r>
-        <w:rPr/>
+        <w:rPr>
+          <w:rFonts w:eastAsia="Noto Sans Mono CJK SC" w:cs="Liberation Mono"/>
+          <w:b w:val="false"/>
+          <w:i w:val="false"/>
+          <w:caps w:val="false"/>
+          <w:smallCaps w:val="false"/>
+          <w:color w:val="1F2328"/>
+          <w:spacing w:val="0"/>
+          <w:kern w:val="2"/>
+          <w:sz w:val="20"/>
+          <w:szCs w:val="20"/>
+          <w:lang w:val="fr-FR" w:eastAsia="zh-CN" w:bidi="hi-IN"/>
+        </w:rPr>
       </w:r>
     </w:p>
     <w:p>
@@ -5560,7 +6146,19 @@
         </w:rPr>
       </w:pPr>
       <w:r>
-        <w:rPr/>
+        <w:rPr>
+          <w:rFonts w:eastAsia="Noto Sans Mono CJK SC" w:cs="Liberation Mono"/>
+          <w:b w:val="false"/>
+          <w:i w:val="false"/>
+          <w:caps w:val="false"/>
+          <w:smallCaps w:val="false"/>
+          <w:color w:val="1F2328"/>
+          <w:spacing w:val="0"/>
+          <w:kern w:val="2"/>
+          <w:sz w:val="20"/>
+          <w:szCs w:val="20"/>
+          <w:lang w:val="fr-FR" w:eastAsia="zh-CN" w:bidi="hi-IN"/>
+        </w:rPr>
       </w:r>
     </w:p>
     <w:p>
@@ -5640,7 +6238,19 @@
         </w:rPr>
       </w:pPr>
       <w:r>
-        <w:rPr/>
+        <w:rPr>
+          <w:rFonts w:eastAsia="Noto Sans Mono CJK SC" w:cs="Liberation Mono"/>
+          <w:b w:val="false"/>
+          <w:i w:val="false"/>
+          <w:caps w:val="false"/>
+          <w:smallCaps w:val="false"/>
+          <w:color w:val="1F2328"/>
+          <w:spacing w:val="0"/>
+          <w:kern w:val="2"/>
+          <w:sz w:val="20"/>
+          <w:szCs w:val="20"/>
+          <w:lang w:val="fr-FR" w:eastAsia="zh-CN" w:bidi="hi-IN"/>
+        </w:rPr>
       </w:r>
     </w:p>
     <w:p>
@@ -5729,7 +6339,7 @@
                     </pic:cNvPicPr>
                   </pic:nvPicPr>
                   <pic:blipFill>
-                    <a:blip r:embed="rId22"/>
+                    <a:blip r:embed="rId20"/>
                     <a:stretch>
                       <a:fillRect/>
                     </a:stretch>
@@ -6215,6 +6825,125 @@
   <w:abstractNum w:abstractNumId="2">
     <w:lvl w:ilvl="0">
       <w:start w:val="1"/>
+      <w:numFmt w:val="none"/>
+      <w:suff w:val="nothing"/>
+      <w:lvlText w:val=""/>
+      <w:lvlJc w:val="left"/>
+      <w:pPr>
+        <w:tabs>
+          <w:tab w:val="num" w:pos="0"/>
+        </w:tabs>
+        <w:ind w:left="0" w:hanging="0"/>
+      </w:pPr>
+    </w:lvl>
+    <w:lvl w:ilvl="1">
+      <w:start w:val="1"/>
+      <w:numFmt w:val="none"/>
+      <w:suff w:val="nothing"/>
+      <w:lvlText w:val=""/>
+      <w:lvlJc w:val="left"/>
+      <w:pPr>
+        <w:tabs>
+          <w:tab w:val="num" w:pos="0"/>
+        </w:tabs>
+        <w:ind w:left="0" w:hanging="0"/>
+      </w:pPr>
+    </w:lvl>
+    <w:lvl w:ilvl="2">
+      <w:start w:val="1"/>
+      <w:numFmt w:val="none"/>
+      <w:suff w:val="nothing"/>
+      <w:lvlText w:val=""/>
+      <w:lvlJc w:val="left"/>
+      <w:pPr>
+        <w:tabs>
+          <w:tab w:val="num" w:pos="0"/>
+        </w:tabs>
+        <w:ind w:left="0" w:hanging="0"/>
+      </w:pPr>
+    </w:lvl>
+    <w:lvl w:ilvl="3">
+      <w:start w:val="1"/>
+      <w:numFmt w:val="none"/>
+      <w:suff w:val="nothing"/>
+      <w:lvlText w:val=""/>
+      <w:lvlJc w:val="left"/>
+      <w:pPr>
+        <w:tabs>
+          <w:tab w:val="num" w:pos="0"/>
+        </w:tabs>
+        <w:ind w:left="0" w:hanging="0"/>
+      </w:pPr>
+    </w:lvl>
+    <w:lvl w:ilvl="4">
+      <w:start w:val="1"/>
+      <w:numFmt w:val="none"/>
+      <w:suff w:val="nothing"/>
+      <w:lvlText w:val=""/>
+      <w:lvlJc w:val="left"/>
+      <w:pPr>
+        <w:tabs>
+          <w:tab w:val="num" w:pos="0"/>
+        </w:tabs>
+        <w:ind w:left="0" w:hanging="0"/>
+      </w:pPr>
+    </w:lvl>
+    <w:lvl w:ilvl="5">
+      <w:start w:val="1"/>
+      <w:numFmt w:val="none"/>
+      <w:suff w:val="nothing"/>
+      <w:lvlText w:val=""/>
+      <w:lvlJc w:val="left"/>
+      <w:pPr>
+        <w:tabs>
+          <w:tab w:val="num" w:pos="0"/>
+        </w:tabs>
+        <w:ind w:left="0" w:hanging="0"/>
+      </w:pPr>
+    </w:lvl>
+    <w:lvl w:ilvl="6">
+      <w:start w:val="1"/>
+      <w:numFmt w:val="none"/>
+      <w:suff w:val="nothing"/>
+      <w:lvlText w:val=""/>
+      <w:lvlJc w:val="left"/>
+      <w:pPr>
+        <w:tabs>
+          <w:tab w:val="num" w:pos="0"/>
+        </w:tabs>
+        <w:ind w:left="0" w:hanging="0"/>
+      </w:pPr>
+    </w:lvl>
+    <w:lvl w:ilvl="7">
+      <w:start w:val="1"/>
+      <w:numFmt w:val="none"/>
+      <w:suff w:val="nothing"/>
+      <w:lvlText w:val=""/>
+      <w:lvlJc w:val="left"/>
+      <w:pPr>
+        <w:tabs>
+          <w:tab w:val="num" w:pos="0"/>
+        </w:tabs>
+        <w:ind w:left="0" w:hanging="0"/>
+      </w:pPr>
+    </w:lvl>
+    <w:lvl w:ilvl="8">
+      <w:start w:val="1"/>
+      <w:numFmt w:val="none"/>
+      <w:suff w:val="nothing"/>
+      <w:lvlText w:val=""/>
+      <w:lvlJc w:val="left"/>
+      <w:pPr>
+        <w:tabs>
+          <w:tab w:val="num" w:pos="0"/>
+        </w:tabs>
+        <w:ind w:left="0" w:hanging="0"/>
+      </w:pPr>
+    </w:lvl>
+  </w:abstractNum>
+  <w:abstractNum w:abstractNumId="3">
+    <w:lvl w:ilvl="0">
+      <w:start w:val="1"/>
       <w:numFmt w:val="bullet"/>
       <w:lvlText w:val=""/>
       <w:lvlJc w:val="left"/>
@@ -6349,7 +7078,7 @@
       </w:rPr>
     </w:lvl>
   </w:abstractNum>
-  <w:abstractNum w:abstractNumId="3">
+  <w:abstractNum w:abstractNumId="4">
     <w:lvl w:ilvl="0">
       <w:start w:val="1"/>
       <w:numFmt w:val="bullet"/>
@@ -6495,6 +7224,9 @@
   <w:num w:numId="3">
     <w:abstractNumId w:val="3"/>
   </w:num>
+  <w:num w:numId="4">
+    <w:abstractNumId w:val="4"/>
+  </w:num>
 </w:numbering>
 </file>
 
@@ -6505,6 +7237,7 @@
       <w:rPr>
         <w:rFonts w:ascii="Liberation Serif" w:hAnsi="Liberation Serif" w:eastAsia="Noto Serif CJK SC" w:cs="Lohit Devanagari"/>
         <w:kern w:val="2"/>
+        <w:sz w:val="20"/>
         <w:szCs w:val="24"/>
         <w:lang w:val="fr-FR" w:eastAsia="zh-CN" w:bidi="hi-IN"/>
       </w:rPr>

</xml_diff>

<commit_message>
add ufw.sh correct procedure
</commit_message>
<xml_diff>
--- a/procedure.docx
+++ b/procedure.docx
@@ -776,43 +776,32 @@
     </w:p>
     <w:p>
       <w:pPr>
-        <w:pStyle w:val="Normal"/>
-        <w:numPr>
-          <w:ilvl w:val="0"/>
-          <w:numId w:val="0"/>
-        </w:numPr>
-        <w:bidi w:val="0"/>
-        <w:ind w:left="720" w:hanging="0"/>
-        <w:jc w:val="left"/>
-        <w:rPr>
-          <w:rStyle w:val="Textesource"/>
-          <w:b w:val="false"/>
-          <w:b w:val="false"/>
-          <w:i w:val="false"/>
-          <w:i w:val="false"/>
-          <w:caps w:val="false"/>
-          <w:smallCaps w:val="false"/>
-          <w:color w:val="1F2328"/>
-          <w:spacing w:val="0"/>
-          <w:kern w:val="2"/>
-          <w:sz w:val="20"/>
-          <w:szCs w:val="20"/>
-          <w:lang w:val="fr-FR" w:eastAsia="zh-CN" w:bidi="hi-IN"/>
-        </w:rPr>
-      </w:pPr>
-      <w:r>
-        <w:rPr>
-          <w:b w:val="false"/>
-          <w:i w:val="false"/>
-          <w:caps w:val="false"/>
-          <w:smallCaps w:val="false"/>
-          <w:color w:val="1F2328"/>
-          <w:spacing w:val="0"/>
-          <w:kern w:val="2"/>
-          <w:sz w:val="20"/>
-          <w:szCs w:val="20"/>
-          <w:lang w:val="fr-FR" w:eastAsia="zh-CN" w:bidi="hi-IN"/>
-        </w:rPr>
+        <w:pStyle w:val="Titre1"/>
+        <w:rPr>
+          <w:rFonts w:ascii="Liberation Mono" w:hAnsi="Liberation Mono" w:eastAsia="Noto Sans Mono CJK SC" w:cs="Liberation Mono"/>
+          <w:b/>
+          <w:b/>
+          <w:bCs/>
+          <w:color w:val="auto"/>
+          <w:kern w:val="2"/>
+          <w:sz w:val="36"/>
+          <w:szCs w:val="36"/>
+          <w:lang w:val="fr-FR" w:eastAsia="zh-CN" w:bidi="hi-IN"/>
+        </w:rPr>
+      </w:pPr>
+      <w:r>
+        <w:rPr>
+          <w:rStyle w:val="Textesource"/>
+          <w:rFonts w:ascii="Liberation Mono" w:hAnsi="Liberation Mono"/>
+          <w:b/>
+          <w:bCs/>
+          <w:color w:val="auto"/>
+          <w:kern w:val="2"/>
+          <w:sz w:val="36"/>
+          <w:szCs w:val="36"/>
+          <w:lang w:val="fr-FR" w:eastAsia="zh-CN" w:bidi="hi-IN"/>
+        </w:rPr>
+        <w:t>Installation</w:t>
       </w:r>
     </w:p>
     <w:p>
@@ -1493,7 +1482,7 @@
           <w:szCs w:val="20"/>
           <w:lang w:val="fr-FR" w:eastAsia="zh-CN" w:bidi="hi-IN"/>
         </w:rPr>
-        <w:t>Après l exécution de la commande, vous pouvez accéder à l’interfaces depuis ce lien</w:t>
+        <w:t>Après l exécution de la commande, vous pouvez accéder à l’interface depuis ce lien</w:t>
       </w:r>
     </w:p>
     <w:p>
@@ -5879,7 +5868,24 @@
           <w:szCs w:val="20"/>
           <w:lang w:val="fr-FR" w:eastAsia="zh-CN" w:bidi="hi-IN"/>
         </w:rPr>
-        <w:t>Ces liens seront par las suite remplacés par des liens normaux comme par exemple</w:t>
+        <w:t xml:space="preserve">NB : ces liens </w:t>
+      </w:r>
+      <w:r>
+        <w:rPr>
+          <w:rStyle w:val="Textesource"/>
+          <w:rFonts w:eastAsia="Noto Sans Mono CJK SC" w:cs="Liberation Mono"/>
+          <w:b w:val="false"/>
+          <w:i w:val="false"/>
+          <w:caps w:val="false"/>
+          <w:smallCaps w:val="false"/>
+          <w:color w:val="1F2328"/>
+          <w:spacing w:val="0"/>
+          <w:kern w:val="2"/>
+          <w:sz w:val="20"/>
+          <w:szCs w:val="20"/>
+          <w:lang w:val="fr-FR" w:eastAsia="zh-CN" w:bidi="hi-IN"/>
+        </w:rPr>
+        <w:t>seront utilisés dans la configuration du reverse proxy nginx. Dans la partie qui viendra après, les ports [8080-8086] seront désactivés pour forcer seulement l’accès https (443)</w:t>
       </w:r>
     </w:p>
     <w:p>
@@ -5888,11 +5894,79 @@
         <w:bidi w:val="0"/>
         <w:ind w:hanging="0"/>
         <w:jc w:val="left"/>
-        <w:rPr/>
-      </w:pPr>
-      <w:r>
-        <w:rPr>
-          <w:rStyle w:val="Textesource"/>
+        <w:rPr>
+          <w:rStyle w:val="Textesource"/>
+          <w:rFonts w:ascii="Liberation Mono" w:hAnsi="Liberation Mono" w:eastAsia="Noto Sans Mono CJK SC" w:cs="Liberation Mono"/>
+          <w:b w:val="false"/>
+          <w:b w:val="false"/>
+          <w:i w:val="false"/>
+          <w:i w:val="false"/>
+          <w:caps w:val="false"/>
+          <w:smallCaps w:val="false"/>
+          <w:color w:val="1F2328"/>
+          <w:spacing w:val="0"/>
+          <w:kern w:val="2"/>
+          <w:sz w:val="20"/>
+          <w:szCs w:val="20"/>
+          <w:lang w:val="fr-FR" w:eastAsia="zh-CN" w:bidi="hi-IN"/>
+        </w:rPr>
+      </w:pPr>
+      <w:r>
+        <w:rPr/>
+      </w:r>
+    </w:p>
+    <w:p>
+      <w:pPr>
+        <w:pStyle w:val="Texteprformat"/>
+        <w:bidi w:val="0"/>
+        <w:ind w:hanging="0"/>
+        <w:jc w:val="left"/>
+        <w:rPr>
+          <w:rStyle w:val="Textesource"/>
+          <w:rFonts w:ascii="Liberation Mono" w:hAnsi="Liberation Mono" w:eastAsia="Noto Sans Mono CJK SC" w:cs="Liberation Mono"/>
+          <w:b w:val="false"/>
+          <w:b w:val="false"/>
+          <w:i w:val="false"/>
+          <w:i w:val="false"/>
+          <w:caps w:val="false"/>
+          <w:smallCaps w:val="false"/>
+          <w:color w:val="1F2328"/>
+          <w:spacing w:val="0"/>
+          <w:kern w:val="2"/>
+          <w:sz w:val="20"/>
+          <w:szCs w:val="20"/>
+          <w:lang w:val="fr-FR" w:eastAsia="zh-CN" w:bidi="hi-IN"/>
+        </w:rPr>
+      </w:pPr>
+      <w:r>
+        <w:rPr/>
+      </w:r>
+    </w:p>
+    <w:p>
+      <w:pPr>
+        <w:pStyle w:val="Texteprformat"/>
+        <w:bidi w:val="0"/>
+        <w:ind w:hanging="0"/>
+        <w:jc w:val="left"/>
+        <w:rPr>
+          <w:rStyle w:val="Textesource"/>
+          <w:rFonts w:ascii="Liberation Mono" w:hAnsi="Liberation Mono" w:eastAsia="Noto Sans Mono CJK SC" w:cs="Liberation Mono"/>
+          <w:b w:val="false"/>
+          <w:b w:val="false"/>
+          <w:i w:val="false"/>
+          <w:i w:val="false"/>
+          <w:caps w:val="false"/>
+          <w:smallCaps w:val="false"/>
+          <w:color w:val="1F2328"/>
+          <w:spacing w:val="0"/>
+          <w:kern w:val="2"/>
+          <w:sz w:val="20"/>
+          <w:szCs w:val="20"/>
+          <w:lang w:val="fr-FR" w:eastAsia="zh-CN" w:bidi="hi-IN"/>
+        </w:rPr>
+      </w:pPr>
+      <w:r>
+        <w:rPr>
           <w:rFonts w:eastAsia="Noto Sans Mono CJK SC" w:cs="Liberation Mono"/>
           <w:b w:val="false"/>
           <w:i w:val="false"/>
@@ -5905,7 +5979,9 @@
           <w:szCs w:val="20"/>
           <w:lang w:val="fr-FR" w:eastAsia="zh-CN" w:bidi="hi-IN"/>
         </w:rPr>
-        <w:t>apps.orange.ma, iadmin.orange.ma ..., cela dépendra de la configuration du reverse proxy nginx</w:t>
+      </w:r>
+      <w:r>
+        <w:br w:type="page"/>
       </w:r>
     </w:p>
     <w:p>
@@ -5946,9 +6022,6 @@
           <w:lang w:val="fr-FR" w:eastAsia="zh-CN" w:bidi="hi-IN"/>
         </w:rPr>
       </w:r>
-      <w:r>
-        <w:br w:type="page"/>
-      </w:r>
     </w:p>
     <w:p>
       <w:pPr>
@@ -6031,40 +6104,2261 @@
     <w:p>
       <w:pPr>
         <w:pStyle w:val="Texteprformat"/>
+        <w:numPr>
+          <w:ilvl w:val="0"/>
+          <w:numId w:val="2"/>
+        </w:numPr>
         <w:bidi w:val="0"/>
         <w:ind w:hanging="0"/>
         <w:jc w:val="left"/>
         <w:rPr>
-          <w:rStyle w:val="Textesource"/>
           <w:rFonts w:ascii="Liberation Mono" w:hAnsi="Liberation Mono" w:eastAsia="Noto Sans Mono CJK SC" w:cs="Liberation Mono"/>
           <w:b w:val="false"/>
           <w:b w:val="false"/>
-          <w:i w:val="false"/>
-          <w:i w:val="false"/>
-          <w:caps w:val="false"/>
-          <w:smallCaps w:val="false"/>
-          <w:color w:val="1F2328"/>
-          <w:spacing w:val="0"/>
-          <w:kern w:val="2"/>
-          <w:sz w:val="20"/>
-          <w:szCs w:val="20"/>
-          <w:lang w:val="fr-FR" w:eastAsia="zh-CN" w:bidi="hi-IN"/>
+          <w:bCs/>
+          <w:i w:val="false"/>
+          <w:i w:val="false"/>
+          <w:caps w:val="false"/>
+          <w:smallCaps w:val="false"/>
+          <w:color w:val="1F2328"/>
+          <w:spacing w:val="0"/>
+          <w:kern w:val="2"/>
+          <w:sz w:val="20"/>
+          <w:szCs w:val="20"/>
+          <w:lang w:val="fr-FR" w:eastAsia="zh-CN" w:bidi="hi-IN"/>
+        </w:rPr>
+      </w:pPr>
+      <w:r>
+        <w:rPr>
+          <w:rStyle w:val="Textesource"/>
+          <w:b/>
+          <w:bCs/>
+          <w:i w:val="false"/>
+          <w:caps w:val="false"/>
+          <w:smallCaps w:val="false"/>
+          <w:color w:val="000000"/>
+          <w:spacing w:val="0"/>
+          <w:kern w:val="2"/>
+          <w:sz w:val="28"/>
+          <w:szCs w:val="28"/>
+          <w:lang w:val="fr-FR" w:eastAsia="zh-CN" w:bidi="hi-IN"/>
+        </w:rPr>
+        <w:t>Configuration pour accès HTTPS</w:t>
+      </w:r>
+    </w:p>
+    <w:p>
+      <w:pPr>
+        <w:pStyle w:val="Texteprformat"/>
+        <w:numPr>
+          <w:ilvl w:val="0"/>
+          <w:numId w:val="2"/>
+        </w:numPr>
+        <w:bidi w:val="0"/>
+        <w:ind w:hanging="0"/>
+        <w:jc w:val="left"/>
+        <w:rPr>
+          <w:rStyle w:val="Textesource"/>
+          <w:b/>
+          <w:b/>
+          <w:color w:val="auto"/>
+          <w:sz w:val="28"/>
+          <w:szCs w:val="28"/>
         </w:rPr>
       </w:pPr>
       <w:r>
         <w:rPr>
           <w:rFonts w:eastAsia="Noto Sans Mono CJK SC" w:cs="Liberation Mono"/>
           <w:b w:val="false"/>
-          <w:i w:val="false"/>
-          <w:caps w:val="false"/>
-          <w:smallCaps w:val="false"/>
-          <w:color w:val="1F2328"/>
-          <w:spacing w:val="0"/>
-          <w:kern w:val="2"/>
-          <w:sz w:val="20"/>
-          <w:szCs w:val="20"/>
-          <w:lang w:val="fr-FR" w:eastAsia="zh-CN" w:bidi="hi-IN"/>
-        </w:rPr>
+          <w:bCs/>
+          <w:i w:val="false"/>
+          <w:caps w:val="false"/>
+          <w:smallCaps w:val="false"/>
+          <w:color w:val="1F2328"/>
+          <w:spacing w:val="0"/>
+          <w:kern w:val="2"/>
+          <w:sz w:val="20"/>
+          <w:szCs w:val="20"/>
+          <w:lang w:val="fr-FR" w:eastAsia="zh-CN" w:bidi="hi-IN"/>
+        </w:rPr>
+      </w:r>
+    </w:p>
+    <w:p>
+      <w:pPr>
+        <w:pStyle w:val="Texteprformat"/>
+        <w:numPr>
+          <w:ilvl w:val="0"/>
+          <w:numId w:val="2"/>
+        </w:numPr>
+        <w:bidi w:val="0"/>
+        <w:ind w:hanging="0"/>
+        <w:jc w:val="left"/>
+        <w:rPr/>
+      </w:pPr>
+      <w:r>
+        <w:rPr>
+          <w:rStyle w:val="Textesource"/>
+          <w:b w:val="false"/>
+          <w:bCs/>
+          <w:i w:val="false"/>
+          <w:caps w:val="false"/>
+          <w:smallCaps w:val="false"/>
+          <w:color w:val="1F2328"/>
+          <w:spacing w:val="0"/>
+          <w:kern w:val="2"/>
+          <w:sz w:val="20"/>
+          <w:szCs w:val="20"/>
+          <w:lang w:val="fr-FR" w:eastAsia="zh-CN" w:bidi="hi-IN"/>
+        </w:rPr>
+        <w:t xml:space="preserve">Pour le moment, nos applications sont accessibles depuis </w:t>
+      </w:r>
+      <w:r>
+        <w:rPr>
+          <w:rStyle w:val="Textesource"/>
+          <w:rFonts w:eastAsia="Noto Sans Mono CJK SC" w:cs="Liberation Mono"/>
+          <w:b w:val="false"/>
+          <w:bCs/>
+          <w:i w:val="false"/>
+          <w:caps w:val="false"/>
+          <w:smallCaps w:val="false"/>
+          <w:color w:val="1F2328"/>
+          <w:spacing w:val="0"/>
+          <w:kern w:val="2"/>
+          <w:sz w:val="20"/>
+          <w:szCs w:val="20"/>
+          <w:lang w:val="fr-FR" w:eastAsia="zh-CN" w:bidi="hi-IN"/>
+        </w:rPr>
+        <w:t>les port [8080-8086]</w:t>
+      </w:r>
+      <w:r>
+        <w:rPr>
+          <w:rStyle w:val="Textesource"/>
+          <w:b w:val="false"/>
+          <w:bCs/>
+          <w:i w:val="false"/>
+          <w:caps w:val="false"/>
+          <w:smallCaps w:val="false"/>
+          <w:color w:val="1F2328"/>
+          <w:spacing w:val="0"/>
+          <w:kern w:val="2"/>
+          <w:sz w:val="20"/>
+          <w:szCs w:val="20"/>
+          <w:lang w:val="fr-FR" w:eastAsia="zh-CN" w:bidi="hi-IN"/>
+        </w:rPr>
+        <w:t xml:space="preserve"> </w:t>
+      </w:r>
+      <w:r>
+        <w:rPr>
+          <w:rStyle w:val="Textesource"/>
+          <w:b w:val="false"/>
+          <w:bCs/>
+          <w:i w:val="false"/>
+          <w:caps w:val="false"/>
+          <w:smallCaps w:val="false"/>
+          <w:color w:val="1F2328"/>
+          <w:spacing w:val="0"/>
+          <w:kern w:val="2"/>
+          <w:sz w:val="20"/>
+          <w:szCs w:val="20"/>
+          <w:lang w:val="fr-FR" w:eastAsia="zh-CN" w:bidi="hi-IN"/>
+        </w:rPr>
+        <w:t>en http</w:t>
+      </w:r>
+    </w:p>
+    <w:p>
+      <w:pPr>
+        <w:pStyle w:val="Texteprformat"/>
+        <w:numPr>
+          <w:ilvl w:val="0"/>
+          <w:numId w:val="2"/>
+        </w:numPr>
+        <w:bidi w:val="0"/>
+        <w:ind w:hanging="0"/>
+        <w:jc w:val="left"/>
+        <w:rPr>
+          <w:rStyle w:val="Textesource"/>
+          <w:rFonts w:ascii="Liberation Mono" w:hAnsi="Liberation Mono" w:eastAsia="Noto Sans Mono CJK SC" w:cs="Liberation Mono"/>
+          <w:b w:val="false"/>
+          <w:b w:val="false"/>
+          <w:bCs/>
+          <w:i w:val="false"/>
+          <w:i w:val="false"/>
+          <w:caps w:val="false"/>
+          <w:smallCaps w:val="false"/>
+          <w:color w:val="1F2328"/>
+          <w:spacing w:val="0"/>
+          <w:kern w:val="2"/>
+          <w:sz w:val="20"/>
+          <w:szCs w:val="20"/>
+          <w:lang w:val="fr-FR" w:eastAsia="zh-CN" w:bidi="hi-IN"/>
+        </w:rPr>
+      </w:pPr>
+      <w:r>
+        <w:rPr>
+          <w:rFonts w:eastAsia="Noto Sans Mono CJK SC" w:cs="Liberation Mono"/>
+          <w:b w:val="false"/>
+          <w:bCs/>
+          <w:i w:val="false"/>
+          <w:caps w:val="false"/>
+          <w:smallCaps w:val="false"/>
+          <w:color w:val="1F2328"/>
+          <w:spacing w:val="0"/>
+          <w:kern w:val="2"/>
+          <w:sz w:val="20"/>
+          <w:szCs w:val="20"/>
+          <w:lang w:val="fr-FR" w:eastAsia="zh-CN" w:bidi="hi-IN"/>
+        </w:rPr>
+      </w:r>
+    </w:p>
+    <w:p>
+      <w:pPr>
+        <w:pStyle w:val="Texteprformat"/>
+        <w:numPr>
+          <w:ilvl w:val="0"/>
+          <w:numId w:val="2"/>
+        </w:numPr>
+        <w:bidi w:val="0"/>
+        <w:ind w:hanging="0"/>
+        <w:jc w:val="left"/>
+        <w:rPr>
+          <w:rFonts w:ascii="Liberation Mono" w:hAnsi="Liberation Mono" w:eastAsia="Noto Sans Mono CJK SC" w:cs="Liberation Mono"/>
+          <w:b w:val="false"/>
+          <w:b w:val="false"/>
+          <w:bCs/>
+          <w:i w:val="false"/>
+          <w:i w:val="false"/>
+          <w:caps w:val="false"/>
+          <w:smallCaps w:val="false"/>
+          <w:color w:val="1F2328"/>
+          <w:spacing w:val="0"/>
+          <w:kern w:val="2"/>
+          <w:sz w:val="20"/>
+          <w:szCs w:val="20"/>
+          <w:lang w:val="fr-FR" w:eastAsia="zh-CN" w:bidi="hi-IN"/>
+        </w:rPr>
+      </w:pPr>
+      <w:r>
+        <w:rPr>
+          <w:rStyle w:val="Textesource"/>
+          <w:b w:val="false"/>
+          <w:bCs/>
+          <w:i w:val="false"/>
+          <w:caps w:val="false"/>
+          <w:smallCaps w:val="false"/>
+          <w:color w:val="1F2328"/>
+          <w:spacing w:val="0"/>
+          <w:kern w:val="2"/>
+          <w:sz w:val="20"/>
+          <w:szCs w:val="20"/>
+          <w:lang w:val="fr-FR" w:eastAsia="zh-CN" w:bidi="hi-IN"/>
+        </w:rPr>
+        <w:t>pour passer en https, vous devez suivre ces étapes</w:t>
+      </w:r>
+    </w:p>
+    <w:p>
+      <w:pPr>
+        <w:pStyle w:val="Texteprformat"/>
+        <w:numPr>
+          <w:ilvl w:val="0"/>
+          <w:numId w:val="2"/>
+        </w:numPr>
+        <w:bidi w:val="0"/>
+        <w:ind w:hanging="0"/>
+        <w:jc w:val="left"/>
+        <w:rPr>
+          <w:rStyle w:val="Textesource"/>
+          <w:rFonts w:ascii="Liberation Mono" w:hAnsi="Liberation Mono" w:eastAsia="Noto Sans Mono CJK SC" w:cs="Liberation Mono"/>
+          <w:b w:val="false"/>
+          <w:b w:val="false"/>
+          <w:bCs/>
+          <w:i w:val="false"/>
+          <w:i w:val="false"/>
+          <w:caps w:val="false"/>
+          <w:smallCaps w:val="false"/>
+          <w:color w:val="1F2328"/>
+          <w:spacing w:val="0"/>
+          <w:kern w:val="2"/>
+          <w:sz w:val="20"/>
+          <w:szCs w:val="20"/>
+          <w:lang w:val="fr-FR" w:eastAsia="zh-CN" w:bidi="hi-IN"/>
+        </w:rPr>
+      </w:pPr>
+      <w:r>
+        <w:rPr>
+          <w:rFonts w:eastAsia="Noto Sans Mono CJK SC" w:cs="Liberation Mono"/>
+          <w:b w:val="false"/>
+          <w:bCs/>
+          <w:i w:val="false"/>
+          <w:caps w:val="false"/>
+          <w:smallCaps w:val="false"/>
+          <w:color w:val="1F2328"/>
+          <w:spacing w:val="0"/>
+          <w:kern w:val="2"/>
+          <w:sz w:val="20"/>
+          <w:szCs w:val="20"/>
+          <w:lang w:val="fr-FR" w:eastAsia="zh-CN" w:bidi="hi-IN"/>
+        </w:rPr>
+      </w:r>
+    </w:p>
+    <w:p>
+      <w:pPr>
+        <w:pStyle w:val="Texteprformat"/>
+        <w:numPr>
+          <w:ilvl w:val="0"/>
+          <w:numId w:val="2"/>
+        </w:numPr>
+        <w:bidi w:val="0"/>
+        <w:ind w:hanging="0"/>
+        <w:jc w:val="left"/>
+        <w:rPr>
+          <w:rFonts w:ascii="Liberation Mono" w:hAnsi="Liberation Mono" w:eastAsia="Noto Sans Mono CJK SC" w:cs="Liberation Mono"/>
+          <w:b w:val="false"/>
+          <w:b w:val="false"/>
+          <w:bCs/>
+          <w:i w:val="false"/>
+          <w:i w:val="false"/>
+          <w:caps w:val="false"/>
+          <w:smallCaps w:val="false"/>
+          <w:color w:val="1F2328"/>
+          <w:spacing w:val="0"/>
+          <w:kern w:val="2"/>
+          <w:sz w:val="20"/>
+          <w:szCs w:val="20"/>
+          <w:lang w:val="fr-FR" w:eastAsia="zh-CN" w:bidi="hi-IN"/>
+        </w:rPr>
+      </w:pPr>
+      <w:r>
+        <w:rPr>
+          <w:rStyle w:val="Textesource"/>
+          <w:b w:val="false"/>
+          <w:bCs/>
+          <w:i w:val="false"/>
+          <w:caps w:val="false"/>
+          <w:smallCaps w:val="false"/>
+          <w:color w:val="1F2328"/>
+          <w:spacing w:val="0"/>
+          <w:kern w:val="2"/>
+          <w:sz w:val="20"/>
+          <w:szCs w:val="20"/>
+          <w:lang w:val="fr-FR" w:eastAsia="zh-CN" w:bidi="hi-IN"/>
+        </w:rPr>
+        <w:t xml:space="preserve">Prenons l’exemple de iadmin </w:t>
+      </w:r>
+      <w:r>
+        <w:rPr>
+          <w:rStyle w:val="Textesource"/>
+          <w:b w:val="false"/>
+          <w:bCs/>
+          <w:i w:val="false"/>
+          <w:caps w:val="false"/>
+          <w:smallCaps w:val="false"/>
+          <w:color w:val="1F2328"/>
+          <w:spacing w:val="0"/>
+          <w:kern w:val="2"/>
+          <w:sz w:val="20"/>
+          <w:szCs w:val="20"/>
+          <w:lang w:val="fr-FR" w:eastAsia="zh-CN" w:bidi="hi-IN"/>
+        </w:rPr>
+        <w:t xml:space="preserve">(supposons que le nom de domaine qui a été attribué à iadmin par l’équipe de DNS est </w:t>
+      </w:r>
+      <w:r>
+        <w:rPr>
+          <w:rStyle w:val="Textesource"/>
+          <w:b w:val="false"/>
+          <w:bCs/>
+          <w:i w:val="false"/>
+          <w:caps w:val="false"/>
+          <w:smallCaps w:val="false"/>
+          <w:color w:val="1F2328"/>
+          <w:spacing w:val="0"/>
+          <w:kern w:val="2"/>
+          <w:sz w:val="20"/>
+          <w:szCs w:val="20"/>
+          <w:highlight w:val="yellow"/>
+          <w:lang w:val="fr-FR" w:eastAsia="zh-CN" w:bidi="hi-IN"/>
+        </w:rPr>
+        <w:t>iadmin.example.com</w:t>
+      </w:r>
+      <w:r>
+        <w:rPr>
+          <w:rStyle w:val="Textesource"/>
+          <w:b w:val="false"/>
+          <w:bCs/>
+          <w:i w:val="false"/>
+          <w:caps w:val="false"/>
+          <w:smallCaps w:val="false"/>
+          <w:color w:val="1F2328"/>
+          <w:spacing w:val="0"/>
+          <w:kern w:val="2"/>
+          <w:sz w:val="20"/>
+          <w:szCs w:val="20"/>
+          <w:lang w:val="fr-FR" w:eastAsia="zh-CN" w:bidi="hi-IN"/>
+        </w:rPr>
+        <w:t xml:space="preserve"> )</w:t>
+      </w:r>
+    </w:p>
+    <w:p>
+      <w:pPr>
+        <w:pStyle w:val="Texteprformat"/>
+        <w:numPr>
+          <w:ilvl w:val="0"/>
+          <w:numId w:val="2"/>
+        </w:numPr>
+        <w:bidi w:val="0"/>
+        <w:ind w:hanging="0"/>
+        <w:jc w:val="left"/>
+        <w:rPr>
+          <w:rStyle w:val="Textesource"/>
+          <w:rFonts w:ascii="Liberation Mono" w:hAnsi="Liberation Mono" w:eastAsia="Noto Sans Mono CJK SC" w:cs="Liberation Mono"/>
+          <w:b w:val="false"/>
+          <w:b w:val="false"/>
+          <w:bCs/>
+          <w:i w:val="false"/>
+          <w:i w:val="false"/>
+          <w:caps w:val="false"/>
+          <w:smallCaps w:val="false"/>
+          <w:color w:val="1F2328"/>
+          <w:spacing w:val="0"/>
+          <w:kern w:val="2"/>
+          <w:sz w:val="20"/>
+          <w:szCs w:val="20"/>
+          <w:lang w:val="fr-FR" w:eastAsia="zh-CN" w:bidi="hi-IN"/>
+        </w:rPr>
+      </w:pPr>
+      <w:r>
+        <w:rPr>
+          <w:rFonts w:eastAsia="Noto Sans Mono CJK SC" w:cs="Liberation Mono"/>
+          <w:b w:val="false"/>
+          <w:bCs/>
+          <w:i w:val="false"/>
+          <w:caps w:val="false"/>
+          <w:smallCaps w:val="false"/>
+          <w:color w:val="1F2328"/>
+          <w:spacing w:val="0"/>
+          <w:kern w:val="2"/>
+          <w:sz w:val="20"/>
+          <w:szCs w:val="20"/>
+          <w:lang w:val="fr-FR" w:eastAsia="zh-CN" w:bidi="hi-IN"/>
+        </w:rPr>
+      </w:r>
+    </w:p>
+    <w:p>
+      <w:pPr>
+        <w:pStyle w:val="Texteprformat"/>
+        <w:numPr>
+          <w:ilvl w:val="0"/>
+          <w:numId w:val="2"/>
+        </w:numPr>
+        <w:bidi w:val="0"/>
+        <w:ind w:hanging="0"/>
+        <w:jc w:val="left"/>
+        <w:rPr>
+          <w:rStyle w:val="Textesource"/>
+          <w:rFonts w:ascii="Liberation Mono" w:hAnsi="Liberation Mono" w:eastAsia="Noto Sans Mono CJK SC" w:cs="Liberation Mono"/>
+          <w:b w:val="false"/>
+          <w:b w:val="false"/>
+          <w:bCs/>
+          <w:i w:val="false"/>
+          <w:i w:val="false"/>
+          <w:caps w:val="false"/>
+          <w:smallCaps w:val="false"/>
+          <w:color w:val="1F2328"/>
+          <w:spacing w:val="0"/>
+          <w:kern w:val="2"/>
+          <w:sz w:val="20"/>
+          <w:szCs w:val="20"/>
+          <w:lang w:val="fr-FR" w:eastAsia="zh-CN" w:bidi="hi-IN"/>
+        </w:rPr>
+      </w:pPr>
+      <w:r>
+        <w:rPr>
+          <w:rFonts w:eastAsia="Noto Sans Mono CJK SC" w:cs="Liberation Mono"/>
+          <w:b w:val="false"/>
+          <w:bCs/>
+          <w:i w:val="false"/>
+          <w:caps w:val="false"/>
+          <w:smallCaps w:val="false"/>
+          <w:color w:val="1F2328"/>
+          <w:spacing w:val="0"/>
+          <w:kern w:val="2"/>
+          <w:sz w:val="20"/>
+          <w:szCs w:val="20"/>
+          <w:lang w:val="fr-FR" w:eastAsia="zh-CN" w:bidi="hi-IN"/>
+        </w:rPr>
+      </w:r>
+    </w:p>
+    <w:p>
+      <w:pPr>
+        <w:pStyle w:val="Texteprformat"/>
+        <w:numPr>
+          <w:ilvl w:val="0"/>
+          <w:numId w:val="2"/>
+        </w:numPr>
+        <w:bidi w:val="0"/>
+        <w:ind w:hanging="0"/>
+        <w:jc w:val="left"/>
+        <w:rPr>
+          <w:rFonts w:ascii="Liberation Mono" w:hAnsi="Liberation Mono" w:eastAsia="Noto Sans Mono CJK SC" w:cs="Liberation Mono"/>
+          <w:b w:val="false"/>
+          <w:b w:val="false"/>
+          <w:bCs/>
+          <w:i w:val="false"/>
+          <w:i w:val="false"/>
+          <w:caps w:val="false"/>
+          <w:smallCaps w:val="false"/>
+          <w:color w:val="1F2328"/>
+          <w:spacing w:val="0"/>
+          <w:kern w:val="2"/>
+          <w:sz w:val="20"/>
+          <w:szCs w:val="20"/>
+          <w:lang w:val="fr-FR" w:eastAsia="zh-CN" w:bidi="hi-IN"/>
+        </w:rPr>
+      </w:pPr>
+      <w:r>
+        <w:rPr>
+          <w:rStyle w:val="Textesource"/>
+          <w:b w:val="false"/>
+          <w:bCs/>
+          <w:i w:val="false"/>
+          <w:caps w:val="false"/>
+          <w:smallCaps w:val="false"/>
+          <w:color w:val="1F2328"/>
+          <w:spacing w:val="0"/>
+          <w:kern w:val="2"/>
+          <w:sz w:val="20"/>
+          <w:szCs w:val="20"/>
+          <w:lang w:val="fr-FR" w:eastAsia="zh-CN" w:bidi="hi-IN"/>
+        </w:rPr>
+        <w:t>N</w:t>
+      </w:r>
+      <w:r>
+        <w:rPr>
+          <w:rStyle w:val="Textesource"/>
+          <w:b w:val="false"/>
+          <w:bCs/>
+          <w:i w:val="false"/>
+          <w:caps w:val="false"/>
+          <w:smallCaps w:val="false"/>
+          <w:color w:val="1F2328"/>
+          <w:spacing w:val="0"/>
+          <w:kern w:val="2"/>
+          <w:sz w:val="20"/>
+          <w:szCs w:val="20"/>
+          <w:lang w:val="fr-FR" w:eastAsia="zh-CN" w:bidi="hi-IN"/>
+        </w:rPr>
+        <w:t>ous devons commencer par créer le CSR</w:t>
+      </w:r>
+    </w:p>
+    <w:p>
+      <w:pPr>
+        <w:pStyle w:val="Texteprformat"/>
+        <w:numPr>
+          <w:ilvl w:val="0"/>
+          <w:numId w:val="2"/>
+        </w:numPr>
+        <w:bidi w:val="0"/>
+        <w:ind w:hanging="0"/>
+        <w:jc w:val="left"/>
+        <w:rPr>
+          <w:rStyle w:val="Textesource"/>
+          <w:rFonts w:ascii="Liberation Mono" w:hAnsi="Liberation Mono" w:eastAsia="Noto Sans Mono CJK SC" w:cs="Liberation Mono"/>
+          <w:b w:val="false"/>
+          <w:b w:val="false"/>
+          <w:bCs/>
+          <w:i w:val="false"/>
+          <w:i w:val="false"/>
+          <w:caps w:val="false"/>
+          <w:smallCaps w:val="false"/>
+          <w:color w:val="1F2328"/>
+          <w:spacing w:val="0"/>
+          <w:kern w:val="2"/>
+          <w:sz w:val="20"/>
+          <w:szCs w:val="20"/>
+          <w:lang w:val="fr-FR" w:eastAsia="zh-CN" w:bidi="hi-IN"/>
+        </w:rPr>
+      </w:pPr>
+      <w:r>
+        <w:rPr>
+          <w:rFonts w:eastAsia="Noto Sans Mono CJK SC" w:cs="Liberation Mono"/>
+          <w:b w:val="false"/>
+          <w:bCs/>
+          <w:i w:val="false"/>
+          <w:caps w:val="false"/>
+          <w:smallCaps w:val="false"/>
+          <w:color w:val="1F2328"/>
+          <w:spacing w:val="0"/>
+          <w:kern w:val="2"/>
+          <w:sz w:val="20"/>
+          <w:szCs w:val="20"/>
+          <w:lang w:val="fr-FR" w:eastAsia="zh-CN" w:bidi="hi-IN"/>
+        </w:rPr>
+      </w:r>
+    </w:p>
+    <w:p>
+      <w:pPr>
+        <w:pStyle w:val="Texteprformat"/>
+        <w:numPr>
+          <w:ilvl w:val="0"/>
+          <w:numId w:val="2"/>
+        </w:numPr>
+        <w:bidi w:val="0"/>
+        <w:ind w:left="709" w:hanging="0"/>
+        <w:jc w:val="left"/>
+        <w:rPr/>
+      </w:pPr>
+      <w:r>
+        <w:rPr>
+          <w:rStyle w:val="Textesource"/>
+          <w:b w:val="false"/>
+          <w:bCs/>
+          <w:i w:val="false"/>
+          <w:caps w:val="false"/>
+          <w:smallCaps w:val="false"/>
+          <w:color w:val="1F2328"/>
+          <w:spacing w:val="0"/>
+          <w:kern w:val="2"/>
+          <w:sz w:val="20"/>
+          <w:szCs w:val="20"/>
+          <w:highlight w:val="yellow"/>
+          <w:lang w:val="fr-FR" w:eastAsia="zh-CN" w:bidi="hi-IN"/>
+        </w:rPr>
+        <w:t xml:space="preserve">sudo </w:t>
+      </w:r>
+      <w:r>
+        <w:rPr>
+          <w:rStyle w:val="Textesource"/>
+          <w:b w:val="false"/>
+          <w:bCs/>
+          <w:i w:val="false"/>
+          <w:caps w:val="false"/>
+          <w:smallCaps w:val="false"/>
+          <w:color w:val="1F2328"/>
+          <w:spacing w:val="0"/>
+          <w:kern w:val="2"/>
+          <w:sz w:val="20"/>
+          <w:szCs w:val="20"/>
+          <w:highlight w:val="yellow"/>
+          <w:lang w:val="fr-FR" w:eastAsia="zh-CN" w:bidi="hi-IN"/>
+        </w:rPr>
+        <w:t>mkdir -</w:t>
+      </w:r>
+      <w:r>
+        <w:rPr>
+          <w:rStyle w:val="Textesource"/>
+          <w:b w:val="false"/>
+          <w:bCs/>
+          <w:i w:val="false"/>
+          <w:caps w:val="false"/>
+          <w:smallCaps w:val="false"/>
+          <w:color w:val="1F2328"/>
+          <w:spacing w:val="0"/>
+          <w:kern w:val="2"/>
+          <w:sz w:val="20"/>
+          <w:szCs w:val="20"/>
+          <w:highlight w:val="yellow"/>
+          <w:lang w:val="fr-FR" w:eastAsia="zh-CN" w:bidi="hi-IN"/>
+        </w:rPr>
+        <w:t>p</w:t>
+      </w:r>
+      <w:r>
+        <w:rPr>
+          <w:rStyle w:val="Textesource"/>
+          <w:b w:val="false"/>
+          <w:bCs/>
+          <w:i w:val="false"/>
+          <w:caps w:val="false"/>
+          <w:smallCaps w:val="false"/>
+          <w:color w:val="1F2328"/>
+          <w:spacing w:val="0"/>
+          <w:kern w:val="2"/>
+          <w:sz w:val="20"/>
+          <w:szCs w:val="20"/>
+          <w:highlight w:val="yellow"/>
+          <w:lang w:val="fr-FR" w:eastAsia="zh-CN" w:bidi="hi-IN"/>
+        </w:rPr>
+        <w:t xml:space="preserve"> /etc/nginx/ssl/</w:t>
+      </w:r>
+    </w:p>
+    <w:p>
+      <w:pPr>
+        <w:pStyle w:val="Texteprformat"/>
+        <w:numPr>
+          <w:ilvl w:val="0"/>
+          <w:numId w:val="2"/>
+        </w:numPr>
+        <w:bidi w:val="0"/>
+        <w:ind w:left="709" w:hanging="0"/>
+        <w:jc w:val="left"/>
+        <w:rPr>
+          <w:rFonts w:ascii="Liberation Mono" w:hAnsi="Liberation Mono" w:eastAsia="Noto Sans Mono CJK SC" w:cs="Liberation Mono"/>
+          <w:b w:val="false"/>
+          <w:b w:val="false"/>
+          <w:bCs/>
+          <w:i w:val="false"/>
+          <w:i w:val="false"/>
+          <w:caps w:val="false"/>
+          <w:smallCaps w:val="false"/>
+          <w:color w:val="1F2328"/>
+          <w:spacing w:val="0"/>
+          <w:kern w:val="2"/>
+          <w:sz w:val="20"/>
+          <w:szCs w:val="20"/>
+          <w:lang w:val="fr-FR" w:eastAsia="zh-CN" w:bidi="hi-IN"/>
+        </w:rPr>
+      </w:pPr>
+      <w:r>
+        <w:rPr>
+          <w:rStyle w:val="Textesource"/>
+          <w:b w:val="false"/>
+          <w:bCs/>
+          <w:i w:val="false"/>
+          <w:caps w:val="false"/>
+          <w:smallCaps w:val="false"/>
+          <w:color w:val="1F2328"/>
+          <w:spacing w:val="0"/>
+          <w:kern w:val="2"/>
+          <w:sz w:val="20"/>
+          <w:szCs w:val="20"/>
+          <w:highlight w:val="yellow"/>
+          <w:lang w:val="fr-FR" w:eastAsia="zh-CN" w:bidi="hi-IN"/>
+        </w:rPr>
+        <w:t xml:space="preserve">sudo </w:t>
+      </w:r>
+      <w:r>
+        <w:rPr>
+          <w:rStyle w:val="Textesource"/>
+          <w:b w:val="false"/>
+          <w:bCs/>
+          <w:i w:val="false"/>
+          <w:caps w:val="false"/>
+          <w:smallCaps w:val="false"/>
+          <w:color w:val="1F2328"/>
+          <w:spacing w:val="0"/>
+          <w:kern w:val="2"/>
+          <w:sz w:val="20"/>
+          <w:szCs w:val="20"/>
+          <w:highlight w:val="yellow"/>
+          <w:lang w:val="fr-FR" w:eastAsia="zh-CN" w:bidi="hi-IN"/>
+        </w:rPr>
+        <w:t>openssl req -new -newkey rsa:2048 -nodes -keyout /etc/nginx/ssl</w:t>
+      </w:r>
+      <w:r>
+        <w:rPr>
+          <w:rStyle w:val="Textesource"/>
+          <w:b w:val="false"/>
+          <w:bCs/>
+          <w:i w:val="false"/>
+          <w:caps w:val="false"/>
+          <w:smallCaps w:val="false"/>
+          <w:color w:val="1F2328"/>
+          <w:spacing w:val="0"/>
+          <w:kern w:val="2"/>
+          <w:sz w:val="20"/>
+          <w:szCs w:val="20"/>
+          <w:highlight w:val="yellow"/>
+          <w:lang w:val="fr-FR" w:eastAsia="zh-CN" w:bidi="hi-IN"/>
+        </w:rPr>
+        <w:t>/iadmin</w:t>
+      </w:r>
+      <w:r>
+        <w:rPr>
+          <w:rStyle w:val="Textesource"/>
+          <w:b w:val="false"/>
+          <w:bCs/>
+          <w:i w:val="false"/>
+          <w:caps w:val="false"/>
+          <w:smallCaps w:val="false"/>
+          <w:color w:val="1F2328"/>
+          <w:spacing w:val="0"/>
+          <w:kern w:val="2"/>
+          <w:sz w:val="20"/>
+          <w:szCs w:val="20"/>
+          <w:highlight w:val="yellow"/>
+          <w:lang w:val="fr-FR" w:eastAsia="zh-CN" w:bidi="hi-IN"/>
+        </w:rPr>
+        <w:t>.key -out /etc/nginx/ssl</w:t>
+      </w:r>
+      <w:r>
+        <w:rPr>
+          <w:rStyle w:val="Textesource"/>
+          <w:b w:val="false"/>
+          <w:bCs/>
+          <w:i w:val="false"/>
+          <w:caps w:val="false"/>
+          <w:smallCaps w:val="false"/>
+          <w:color w:val="1F2328"/>
+          <w:spacing w:val="0"/>
+          <w:kern w:val="2"/>
+          <w:sz w:val="20"/>
+          <w:szCs w:val="20"/>
+          <w:highlight w:val="yellow"/>
+          <w:lang w:val="fr-FR" w:eastAsia="zh-CN" w:bidi="hi-IN"/>
+        </w:rPr>
+        <w:t>/iadmin</w:t>
+      </w:r>
+      <w:r>
+        <w:rPr>
+          <w:rStyle w:val="Textesource"/>
+          <w:b w:val="false"/>
+          <w:bCs/>
+          <w:i w:val="false"/>
+          <w:caps w:val="false"/>
+          <w:smallCaps w:val="false"/>
+          <w:color w:val="1F2328"/>
+          <w:spacing w:val="0"/>
+          <w:kern w:val="2"/>
+          <w:sz w:val="20"/>
+          <w:szCs w:val="20"/>
+          <w:highlight w:val="yellow"/>
+          <w:lang w:val="fr-FR" w:eastAsia="zh-CN" w:bidi="hi-IN"/>
+        </w:rPr>
+        <w:t>.csr</w:t>
+      </w:r>
+    </w:p>
+    <w:p>
+      <w:pPr>
+        <w:pStyle w:val="Texteprformat"/>
+        <w:numPr>
+          <w:ilvl w:val="0"/>
+          <w:numId w:val="2"/>
+        </w:numPr>
+        <w:bidi w:val="0"/>
+        <w:ind w:left="709" w:hanging="0"/>
+        <w:jc w:val="left"/>
+        <w:rPr>
+          <w:rStyle w:val="Textesource"/>
+          <w:highlight w:val="yellow"/>
+        </w:rPr>
+      </w:pPr>
+      <w:r>
+        <w:rPr>
+          <w:rFonts w:eastAsia="Noto Sans Mono CJK SC" w:cs="Liberation Mono"/>
+          <w:b w:val="false"/>
+          <w:bCs/>
+          <w:i w:val="false"/>
+          <w:caps w:val="false"/>
+          <w:smallCaps w:val="false"/>
+          <w:color w:val="1F2328"/>
+          <w:spacing w:val="0"/>
+          <w:kern w:val="2"/>
+          <w:sz w:val="20"/>
+          <w:szCs w:val="20"/>
+          <w:lang w:val="fr-FR" w:eastAsia="zh-CN" w:bidi="hi-IN"/>
+        </w:rPr>
+      </w:r>
+    </w:p>
+    <w:p>
+      <w:pPr>
+        <w:pStyle w:val="Texteprformat"/>
+        <w:numPr>
+          <w:ilvl w:val="0"/>
+          <w:numId w:val="2"/>
+        </w:numPr>
+        <w:bidi w:val="0"/>
+        <w:ind w:hanging="0"/>
+        <w:jc w:val="left"/>
+        <w:rPr>
+          <w:rStyle w:val="Textesource"/>
+          <w:rFonts w:ascii="Liberation Mono" w:hAnsi="Liberation Mono" w:eastAsia="Noto Sans Mono CJK SC" w:cs="Liberation Mono"/>
+          <w:b w:val="false"/>
+          <w:b w:val="false"/>
+          <w:bCs/>
+          <w:i w:val="false"/>
+          <w:i w:val="false"/>
+          <w:caps w:val="false"/>
+          <w:smallCaps w:val="false"/>
+          <w:color w:val="1F2328"/>
+          <w:spacing w:val="0"/>
+          <w:kern w:val="2"/>
+          <w:sz w:val="20"/>
+          <w:szCs w:val="20"/>
+          <w:lang w:val="fr-FR" w:eastAsia="zh-CN" w:bidi="hi-IN"/>
+        </w:rPr>
+      </w:pPr>
+      <w:r>
+        <w:rPr>
+          <w:rFonts w:eastAsia="Noto Sans Mono CJK SC" w:cs="Liberation Mono"/>
+          <w:b w:val="false"/>
+          <w:bCs/>
+          <w:i w:val="false"/>
+          <w:caps w:val="false"/>
+          <w:smallCaps w:val="false"/>
+          <w:color w:val="1F2328"/>
+          <w:spacing w:val="0"/>
+          <w:kern w:val="2"/>
+          <w:sz w:val="20"/>
+          <w:szCs w:val="20"/>
+          <w:lang w:val="fr-FR" w:eastAsia="zh-CN" w:bidi="hi-IN"/>
+        </w:rPr>
+      </w:r>
+    </w:p>
+    <w:p>
+      <w:pPr>
+        <w:pStyle w:val="Texteprformat"/>
+        <w:numPr>
+          <w:ilvl w:val="0"/>
+          <w:numId w:val="2"/>
+        </w:numPr>
+        <w:bidi w:val="0"/>
+        <w:ind w:hanging="0"/>
+        <w:jc w:val="left"/>
+        <w:rPr>
+          <w:rFonts w:ascii="Liberation Mono" w:hAnsi="Liberation Mono" w:eastAsia="Noto Sans Mono CJK SC" w:cs="Liberation Mono"/>
+          <w:b w:val="false"/>
+          <w:b w:val="false"/>
+          <w:bCs/>
+          <w:i w:val="false"/>
+          <w:i w:val="false"/>
+          <w:caps w:val="false"/>
+          <w:smallCaps w:val="false"/>
+          <w:color w:val="1F2328"/>
+          <w:spacing w:val="0"/>
+          <w:kern w:val="2"/>
+          <w:sz w:val="20"/>
+          <w:szCs w:val="20"/>
+          <w:lang w:val="fr-FR" w:eastAsia="zh-CN" w:bidi="hi-IN"/>
+        </w:rPr>
+      </w:pPr>
+      <w:r>
+        <w:rPr>
+          <w:rStyle w:val="Textesource"/>
+          <w:b w:val="false"/>
+          <w:bCs/>
+          <w:i w:val="false"/>
+          <w:caps w:val="false"/>
+          <w:smallCaps w:val="false"/>
+          <w:color w:val="1F2328"/>
+          <w:spacing w:val="0"/>
+          <w:kern w:val="2"/>
+          <w:sz w:val="20"/>
+          <w:szCs w:val="20"/>
+          <w:lang w:val="fr-FR" w:eastAsia="zh-CN" w:bidi="hi-IN"/>
+        </w:rPr>
+        <w:t>Vous devez remplir le formulaire comme suit (Common Name étant le champs le plus important, vous devez entrez le nom de domaine de iadmin fourni par l’équipe DNS, dans notre exemple c’est iadmin.example.com)</w:t>
+      </w:r>
+    </w:p>
+    <w:p>
+      <w:pPr>
+        <w:pStyle w:val="Texteprformat"/>
+        <w:numPr>
+          <w:ilvl w:val="0"/>
+          <w:numId w:val="2"/>
+        </w:numPr>
+        <w:bidi w:val="0"/>
+        <w:ind w:left="709" w:hanging="0"/>
+        <w:jc w:val="left"/>
+        <w:rPr>
+          <w:rStyle w:val="Textesource"/>
+          <w:rFonts w:ascii="Liberation Mono" w:hAnsi="Liberation Mono" w:eastAsia="Noto Sans Mono CJK SC" w:cs="Liberation Mono"/>
+          <w:b w:val="false"/>
+          <w:b w:val="false"/>
+          <w:bCs/>
+          <w:i w:val="false"/>
+          <w:i w:val="false"/>
+          <w:caps w:val="false"/>
+          <w:smallCaps w:val="false"/>
+          <w:color w:val="1F2328"/>
+          <w:spacing w:val="0"/>
+          <w:kern w:val="2"/>
+          <w:sz w:val="20"/>
+          <w:szCs w:val="20"/>
+          <w:lang w:val="fr-FR" w:eastAsia="zh-CN" w:bidi="hi-IN"/>
+        </w:rPr>
+      </w:pPr>
+      <w:r>
+        <w:rPr>
+          <w:rFonts w:eastAsia="Noto Sans Mono CJK SC" w:cs="Liberation Mono"/>
+          <w:b w:val="false"/>
+          <w:bCs/>
+          <w:i w:val="false"/>
+          <w:caps w:val="false"/>
+          <w:smallCaps w:val="false"/>
+          <w:color w:val="1F2328"/>
+          <w:spacing w:val="0"/>
+          <w:kern w:val="2"/>
+          <w:sz w:val="20"/>
+          <w:szCs w:val="20"/>
+          <w:lang w:val="fr-FR" w:eastAsia="zh-CN" w:bidi="hi-IN"/>
+        </w:rPr>
+      </w:r>
+    </w:p>
+    <w:p>
+      <w:pPr>
+        <w:pStyle w:val="Texteprformat"/>
+        <w:numPr>
+          <w:ilvl w:val="0"/>
+          <w:numId w:val="2"/>
+        </w:numPr>
+        <w:bidi w:val="0"/>
+        <w:ind w:left="709" w:hanging="0"/>
+        <w:jc w:val="left"/>
+        <w:rPr>
+          <w:rFonts w:ascii="Liberation Mono" w:hAnsi="Liberation Mono" w:eastAsia="Noto Sans Mono CJK SC" w:cs="Liberation Mono"/>
+          <w:b w:val="false"/>
+          <w:b w:val="false"/>
+          <w:bCs/>
+          <w:i w:val="false"/>
+          <w:i w:val="false"/>
+          <w:caps w:val="false"/>
+          <w:smallCaps w:val="false"/>
+          <w:color w:val="1F2328"/>
+          <w:spacing w:val="0"/>
+          <w:kern w:val="2"/>
+          <w:sz w:val="20"/>
+          <w:szCs w:val="20"/>
+          <w:lang w:val="fr-FR" w:eastAsia="zh-CN" w:bidi="hi-IN"/>
+        </w:rPr>
+      </w:pPr>
+      <w:r>
+        <w:rPr>
+          <w:rStyle w:val="Textesource"/>
+          <w:b w:val="false"/>
+          <w:bCs/>
+          <w:i w:val="false"/>
+          <w:caps w:val="false"/>
+          <w:smallCaps w:val="false"/>
+          <w:color w:val="1F2328"/>
+          <w:spacing w:val="0"/>
+          <w:kern w:val="2"/>
+          <w:sz w:val="20"/>
+          <w:szCs w:val="20"/>
+          <w:highlight w:val="yellow"/>
+          <w:lang w:val="fr-FR" w:eastAsia="zh-CN" w:bidi="hi-IN"/>
+        </w:rPr>
+        <w:t>Country Name : MA</w:t>
+      </w:r>
+    </w:p>
+    <w:p>
+      <w:pPr>
+        <w:pStyle w:val="Texteprformat"/>
+        <w:numPr>
+          <w:ilvl w:val="0"/>
+          <w:numId w:val="2"/>
+        </w:numPr>
+        <w:bidi w:val="0"/>
+        <w:ind w:left="709" w:hanging="0"/>
+        <w:jc w:val="left"/>
+        <w:rPr>
+          <w:rFonts w:ascii="Liberation Mono" w:hAnsi="Liberation Mono" w:eastAsia="Noto Sans Mono CJK SC" w:cs="Liberation Mono"/>
+          <w:b w:val="false"/>
+          <w:b w:val="false"/>
+          <w:bCs/>
+          <w:i w:val="false"/>
+          <w:i w:val="false"/>
+          <w:caps w:val="false"/>
+          <w:smallCaps w:val="false"/>
+          <w:color w:val="1F2328"/>
+          <w:spacing w:val="0"/>
+          <w:kern w:val="2"/>
+          <w:sz w:val="20"/>
+          <w:szCs w:val="20"/>
+          <w:lang w:val="fr-FR" w:eastAsia="zh-CN" w:bidi="hi-IN"/>
+        </w:rPr>
+      </w:pPr>
+      <w:r>
+        <w:rPr>
+          <w:rStyle w:val="Textesource"/>
+          <w:b w:val="false"/>
+          <w:bCs/>
+          <w:i w:val="false"/>
+          <w:caps w:val="false"/>
+          <w:smallCaps w:val="false"/>
+          <w:color w:val="1F2328"/>
+          <w:spacing w:val="0"/>
+          <w:kern w:val="2"/>
+          <w:sz w:val="20"/>
+          <w:szCs w:val="20"/>
+          <w:highlight w:val="yellow"/>
+          <w:lang w:val="fr-FR" w:eastAsia="zh-CN" w:bidi="hi-IN"/>
+        </w:rPr>
+        <w:t>State : Casablanca</w:t>
+      </w:r>
+    </w:p>
+    <w:p>
+      <w:pPr>
+        <w:pStyle w:val="Texteprformat"/>
+        <w:numPr>
+          <w:ilvl w:val="0"/>
+          <w:numId w:val="2"/>
+        </w:numPr>
+        <w:bidi w:val="0"/>
+        <w:ind w:left="709" w:hanging="0"/>
+        <w:jc w:val="left"/>
+        <w:rPr>
+          <w:rFonts w:ascii="Liberation Mono" w:hAnsi="Liberation Mono" w:eastAsia="Noto Sans Mono CJK SC" w:cs="Liberation Mono"/>
+          <w:b w:val="false"/>
+          <w:b w:val="false"/>
+          <w:bCs/>
+          <w:i w:val="false"/>
+          <w:i w:val="false"/>
+          <w:caps w:val="false"/>
+          <w:smallCaps w:val="false"/>
+          <w:color w:val="1F2328"/>
+          <w:spacing w:val="0"/>
+          <w:kern w:val="2"/>
+          <w:sz w:val="20"/>
+          <w:szCs w:val="20"/>
+          <w:lang w:val="fr-FR" w:eastAsia="zh-CN" w:bidi="hi-IN"/>
+        </w:rPr>
+      </w:pPr>
+      <w:r>
+        <w:rPr>
+          <w:rStyle w:val="Textesource"/>
+          <w:b w:val="false"/>
+          <w:bCs/>
+          <w:i w:val="false"/>
+          <w:caps w:val="false"/>
+          <w:smallCaps w:val="false"/>
+          <w:color w:val="1F2328"/>
+          <w:spacing w:val="0"/>
+          <w:kern w:val="2"/>
+          <w:sz w:val="20"/>
+          <w:szCs w:val="20"/>
+          <w:highlight w:val="yellow"/>
+          <w:lang w:val="fr-FR" w:eastAsia="zh-CN" w:bidi="hi-IN"/>
+        </w:rPr>
+        <w:t>Locality Name : Casablanca</w:t>
+      </w:r>
+    </w:p>
+    <w:p>
+      <w:pPr>
+        <w:pStyle w:val="Texteprformat"/>
+        <w:numPr>
+          <w:ilvl w:val="0"/>
+          <w:numId w:val="2"/>
+        </w:numPr>
+        <w:bidi w:val="0"/>
+        <w:ind w:left="709" w:hanging="0"/>
+        <w:jc w:val="left"/>
+        <w:rPr>
+          <w:rFonts w:ascii="Liberation Mono" w:hAnsi="Liberation Mono" w:eastAsia="Noto Sans Mono CJK SC" w:cs="Liberation Mono"/>
+          <w:b w:val="false"/>
+          <w:b w:val="false"/>
+          <w:bCs/>
+          <w:i w:val="false"/>
+          <w:i w:val="false"/>
+          <w:caps w:val="false"/>
+          <w:smallCaps w:val="false"/>
+          <w:color w:val="1F2328"/>
+          <w:spacing w:val="0"/>
+          <w:kern w:val="2"/>
+          <w:sz w:val="20"/>
+          <w:szCs w:val="20"/>
+          <w:lang w:val="fr-FR" w:eastAsia="zh-CN" w:bidi="hi-IN"/>
+        </w:rPr>
+      </w:pPr>
+      <w:r>
+        <w:rPr>
+          <w:rStyle w:val="Textesource"/>
+          <w:b w:val="false"/>
+          <w:bCs/>
+          <w:i w:val="false"/>
+          <w:caps w:val="false"/>
+          <w:smallCaps w:val="false"/>
+          <w:color w:val="1F2328"/>
+          <w:spacing w:val="0"/>
+          <w:kern w:val="2"/>
+          <w:sz w:val="20"/>
+          <w:szCs w:val="20"/>
+          <w:highlight w:val="yellow"/>
+          <w:lang w:val="fr-FR" w:eastAsia="zh-CN" w:bidi="hi-IN"/>
+        </w:rPr>
+        <w:t>company : orange</w:t>
+      </w:r>
+    </w:p>
+    <w:p>
+      <w:pPr>
+        <w:pStyle w:val="Texteprformat"/>
+        <w:numPr>
+          <w:ilvl w:val="0"/>
+          <w:numId w:val="2"/>
+        </w:numPr>
+        <w:bidi w:val="0"/>
+        <w:ind w:left="709" w:hanging="0"/>
+        <w:jc w:val="left"/>
+        <w:rPr>
+          <w:rFonts w:ascii="Liberation Mono" w:hAnsi="Liberation Mono" w:eastAsia="Noto Sans Mono CJK SC" w:cs="Liberation Mono"/>
+          <w:b w:val="false"/>
+          <w:b w:val="false"/>
+          <w:bCs/>
+          <w:i w:val="false"/>
+          <w:i w:val="false"/>
+          <w:caps w:val="false"/>
+          <w:smallCaps w:val="false"/>
+          <w:color w:val="1F2328"/>
+          <w:spacing w:val="0"/>
+          <w:kern w:val="2"/>
+          <w:sz w:val="20"/>
+          <w:szCs w:val="20"/>
+          <w:lang w:val="fr-FR" w:eastAsia="zh-CN" w:bidi="hi-IN"/>
+        </w:rPr>
+      </w:pPr>
+      <w:r>
+        <w:rPr>
+          <w:rStyle w:val="Textesource"/>
+          <w:b w:val="false"/>
+          <w:bCs/>
+          <w:i w:val="false"/>
+          <w:caps w:val="false"/>
+          <w:smallCaps w:val="false"/>
+          <w:color w:val="1F2328"/>
+          <w:spacing w:val="0"/>
+          <w:kern w:val="2"/>
+          <w:sz w:val="20"/>
+          <w:szCs w:val="20"/>
+          <w:highlight w:val="yellow"/>
+          <w:lang w:val="fr-FR" w:eastAsia="zh-CN" w:bidi="hi-IN"/>
+        </w:rPr>
+        <w:t xml:space="preserve">Organizational Unit Name : </w:t>
+      </w:r>
+      <w:r>
+        <w:rPr>
+          <w:rStyle w:val="Textesource"/>
+          <w:b w:val="false"/>
+          <w:bCs/>
+          <w:i w:val="false"/>
+          <w:caps w:val="false"/>
+          <w:smallCaps w:val="false"/>
+          <w:color w:val="1F2328"/>
+          <w:spacing w:val="0"/>
+          <w:kern w:val="2"/>
+          <w:sz w:val="20"/>
+          <w:szCs w:val="20"/>
+          <w:highlight w:val="yellow"/>
+          <w:lang w:val="fr-FR" w:eastAsia="zh-CN" w:bidi="hi-IN"/>
+        </w:rPr>
+        <w:t>delivery</w:t>
+      </w:r>
+    </w:p>
+    <w:p>
+      <w:pPr>
+        <w:pStyle w:val="Texteprformat"/>
+        <w:numPr>
+          <w:ilvl w:val="0"/>
+          <w:numId w:val="2"/>
+        </w:numPr>
+        <w:bidi w:val="0"/>
+        <w:ind w:left="709" w:hanging="0"/>
+        <w:jc w:val="left"/>
+        <w:rPr>
+          <w:rFonts w:ascii="Liberation Mono" w:hAnsi="Liberation Mono" w:eastAsia="Noto Sans Mono CJK SC" w:cs="Liberation Mono"/>
+          <w:b w:val="false"/>
+          <w:b w:val="false"/>
+          <w:bCs/>
+          <w:i w:val="false"/>
+          <w:i w:val="false"/>
+          <w:caps w:val="false"/>
+          <w:smallCaps w:val="false"/>
+          <w:color w:val="1F2328"/>
+          <w:spacing w:val="0"/>
+          <w:kern w:val="2"/>
+          <w:sz w:val="20"/>
+          <w:szCs w:val="20"/>
+          <w:lang w:val="fr-FR" w:eastAsia="zh-CN" w:bidi="hi-IN"/>
+        </w:rPr>
+      </w:pPr>
+      <w:r>
+        <w:rPr>
+          <w:rStyle w:val="Textesource"/>
+          <w:b w:val="false"/>
+          <w:bCs/>
+          <w:i w:val="false"/>
+          <w:caps w:val="false"/>
+          <w:smallCaps w:val="false"/>
+          <w:color w:val="1F2328"/>
+          <w:spacing w:val="0"/>
+          <w:kern w:val="2"/>
+          <w:sz w:val="20"/>
+          <w:szCs w:val="20"/>
+          <w:highlight w:val="yellow"/>
+          <w:lang w:val="fr-FR" w:eastAsia="zh-CN" w:bidi="hi-IN"/>
+        </w:rPr>
+        <w:t xml:space="preserve">Common Name : </w:t>
+      </w:r>
+      <w:r>
+        <w:rPr>
+          <w:rStyle w:val="Textesource"/>
+          <w:b w:val="false"/>
+          <w:bCs/>
+          <w:i w:val="false"/>
+          <w:caps w:val="false"/>
+          <w:smallCaps w:val="false"/>
+          <w:color w:val="1F2328"/>
+          <w:spacing w:val="0"/>
+          <w:kern w:val="2"/>
+          <w:sz w:val="20"/>
+          <w:szCs w:val="20"/>
+          <w:highlight w:val="yellow"/>
+          <w:lang w:val="fr-FR" w:eastAsia="zh-CN" w:bidi="hi-IN"/>
+        </w:rPr>
+        <w:t>iadmin.example.com</w:t>
+      </w:r>
+    </w:p>
+    <w:p>
+      <w:pPr>
+        <w:pStyle w:val="Texteprformat"/>
+        <w:numPr>
+          <w:ilvl w:val="0"/>
+          <w:numId w:val="2"/>
+        </w:numPr>
+        <w:bidi w:val="0"/>
+        <w:ind w:left="709" w:hanging="0"/>
+        <w:jc w:val="left"/>
+        <w:rPr/>
+      </w:pPr>
+      <w:r>
+        <w:rPr>
+          <w:rStyle w:val="Textesource"/>
+          <w:b w:val="false"/>
+          <w:bCs/>
+          <w:i w:val="false"/>
+          <w:caps w:val="false"/>
+          <w:smallCaps w:val="false"/>
+          <w:color w:val="1F2328"/>
+          <w:spacing w:val="0"/>
+          <w:kern w:val="2"/>
+          <w:sz w:val="20"/>
+          <w:szCs w:val="20"/>
+          <w:highlight w:val="yellow"/>
+          <w:lang w:val="fr-FR" w:eastAsia="zh-CN" w:bidi="hi-IN"/>
+        </w:rPr>
+        <w:t xml:space="preserve">Email address : </w:t>
+      </w:r>
+      <w:r>
+        <w:rPr>
+          <w:rStyle w:val="Textesource"/>
+          <w:rFonts w:eastAsia="Noto Sans Mono CJK SC" w:cs="Liberation Mono"/>
+          <w:b w:val="false"/>
+          <w:bCs/>
+          <w:i w:val="false"/>
+          <w:caps w:val="false"/>
+          <w:smallCaps w:val="false"/>
+          <w:color w:val="1F2328"/>
+          <w:spacing w:val="0"/>
+          <w:kern w:val="2"/>
+          <w:sz w:val="20"/>
+          <w:szCs w:val="20"/>
+          <w:highlight w:val="yellow"/>
+          <w:lang w:val="fr-FR" w:eastAsia="zh-CN" w:bidi="hi-IN"/>
+        </w:rPr>
+        <w:t>vous</w:t>
+      </w:r>
+      <w:r>
+        <w:rPr>
+          <w:rStyle w:val="Textesource"/>
+          <w:b w:val="false"/>
+          <w:bCs/>
+          <w:i w:val="false"/>
+          <w:caps w:val="false"/>
+          <w:smallCaps w:val="false"/>
+          <w:color w:val="1F2328"/>
+          <w:spacing w:val="0"/>
+          <w:kern w:val="2"/>
+          <w:sz w:val="20"/>
+          <w:szCs w:val="20"/>
+          <w:highlight w:val="yellow"/>
+          <w:lang w:val="fr-FR" w:eastAsia="zh-CN" w:bidi="hi-IN"/>
+        </w:rPr>
+        <w:t xml:space="preserve"> pouvez laisser ce champs vide</w:t>
+      </w:r>
+    </w:p>
+    <w:p>
+      <w:pPr>
+        <w:pStyle w:val="Texteprformat"/>
+        <w:numPr>
+          <w:ilvl w:val="0"/>
+          <w:numId w:val="2"/>
+        </w:numPr>
+        <w:bidi w:val="0"/>
+        <w:ind w:left="709" w:hanging="0"/>
+        <w:jc w:val="left"/>
+        <w:rPr>
+          <w:rFonts w:ascii="Liberation Mono" w:hAnsi="Liberation Mono" w:eastAsia="Noto Sans Mono CJK SC" w:cs="Liberation Mono"/>
+          <w:b w:val="false"/>
+          <w:b w:val="false"/>
+          <w:bCs/>
+          <w:i w:val="false"/>
+          <w:i w:val="false"/>
+          <w:caps w:val="false"/>
+          <w:smallCaps w:val="false"/>
+          <w:color w:val="1F2328"/>
+          <w:spacing w:val="0"/>
+          <w:kern w:val="2"/>
+          <w:sz w:val="20"/>
+          <w:szCs w:val="20"/>
+          <w:lang w:val="fr-FR" w:eastAsia="zh-CN" w:bidi="hi-IN"/>
+        </w:rPr>
+      </w:pPr>
+      <w:r>
+        <w:rPr>
+          <w:rStyle w:val="Textesource"/>
+          <w:b w:val="false"/>
+          <w:bCs/>
+          <w:i w:val="false"/>
+          <w:caps w:val="false"/>
+          <w:smallCaps w:val="false"/>
+          <w:color w:val="1F2328"/>
+          <w:spacing w:val="0"/>
+          <w:kern w:val="2"/>
+          <w:sz w:val="20"/>
+          <w:szCs w:val="20"/>
+          <w:highlight w:val="yellow"/>
+          <w:lang w:val="fr-FR" w:eastAsia="zh-CN" w:bidi="hi-IN"/>
+        </w:rPr>
+        <w:t xml:space="preserve">A challenge password : </w:t>
+      </w:r>
+      <w:r>
+        <w:rPr>
+          <w:rStyle w:val="Textesource"/>
+          <w:rFonts w:eastAsia="Noto Sans Mono CJK SC" w:cs="Liberation Mono"/>
+          <w:b w:val="false"/>
+          <w:bCs/>
+          <w:i w:val="false"/>
+          <w:caps w:val="false"/>
+          <w:smallCaps w:val="false"/>
+          <w:color w:val="1F2328"/>
+          <w:spacing w:val="0"/>
+          <w:kern w:val="2"/>
+          <w:sz w:val="20"/>
+          <w:szCs w:val="20"/>
+          <w:highlight w:val="yellow"/>
+          <w:lang w:val="fr-FR" w:eastAsia="zh-CN" w:bidi="hi-IN"/>
+        </w:rPr>
+        <w:t>vous</w:t>
+      </w:r>
+      <w:r>
+        <w:rPr>
+          <w:rStyle w:val="Textesource"/>
+          <w:b w:val="false"/>
+          <w:bCs/>
+          <w:i w:val="false"/>
+          <w:caps w:val="false"/>
+          <w:smallCaps w:val="false"/>
+          <w:color w:val="1F2328"/>
+          <w:spacing w:val="0"/>
+          <w:kern w:val="2"/>
+          <w:sz w:val="20"/>
+          <w:szCs w:val="20"/>
+          <w:highlight w:val="yellow"/>
+          <w:lang w:val="fr-FR" w:eastAsia="zh-CN" w:bidi="hi-IN"/>
+        </w:rPr>
+        <w:t xml:space="preserve"> pouvez laisser ce champs vide</w:t>
+      </w:r>
+    </w:p>
+    <w:p>
+      <w:pPr>
+        <w:pStyle w:val="Texteprformat"/>
+        <w:numPr>
+          <w:ilvl w:val="0"/>
+          <w:numId w:val="2"/>
+        </w:numPr>
+        <w:bidi w:val="0"/>
+        <w:ind w:left="709" w:hanging="0"/>
+        <w:jc w:val="left"/>
+        <w:rPr>
+          <w:rFonts w:ascii="Liberation Mono" w:hAnsi="Liberation Mono" w:eastAsia="Noto Sans Mono CJK SC" w:cs="Liberation Mono"/>
+          <w:b w:val="false"/>
+          <w:b w:val="false"/>
+          <w:bCs/>
+          <w:i w:val="false"/>
+          <w:i w:val="false"/>
+          <w:caps w:val="false"/>
+          <w:smallCaps w:val="false"/>
+          <w:color w:val="1F2328"/>
+          <w:spacing w:val="0"/>
+          <w:kern w:val="2"/>
+          <w:sz w:val="20"/>
+          <w:szCs w:val="20"/>
+          <w:lang w:val="fr-FR" w:eastAsia="zh-CN" w:bidi="hi-IN"/>
+        </w:rPr>
+      </w:pPr>
+      <w:r>
+        <w:rPr>
+          <w:rStyle w:val="Textesource"/>
+          <w:b w:val="false"/>
+          <w:bCs/>
+          <w:i w:val="false"/>
+          <w:caps w:val="false"/>
+          <w:smallCaps w:val="false"/>
+          <w:color w:val="1F2328"/>
+          <w:spacing w:val="0"/>
+          <w:kern w:val="2"/>
+          <w:sz w:val="20"/>
+          <w:szCs w:val="20"/>
+          <w:highlight w:val="yellow"/>
+          <w:lang w:val="fr-FR" w:eastAsia="zh-CN" w:bidi="hi-IN"/>
+        </w:rPr>
+        <w:t xml:space="preserve">An optional company name : </w:t>
+      </w:r>
+      <w:r>
+        <w:rPr>
+          <w:rStyle w:val="Textesource"/>
+          <w:rFonts w:eastAsia="Noto Sans Mono CJK SC" w:cs="Liberation Mono"/>
+          <w:b w:val="false"/>
+          <w:bCs/>
+          <w:i w:val="false"/>
+          <w:caps w:val="false"/>
+          <w:smallCaps w:val="false"/>
+          <w:color w:val="1F2328"/>
+          <w:spacing w:val="0"/>
+          <w:kern w:val="2"/>
+          <w:sz w:val="20"/>
+          <w:szCs w:val="20"/>
+          <w:highlight w:val="yellow"/>
+          <w:lang w:val="fr-FR" w:eastAsia="zh-CN" w:bidi="hi-IN"/>
+        </w:rPr>
+        <w:t>vous</w:t>
+      </w:r>
+      <w:r>
+        <w:rPr>
+          <w:rStyle w:val="Textesource"/>
+          <w:b w:val="false"/>
+          <w:bCs/>
+          <w:i w:val="false"/>
+          <w:caps w:val="false"/>
+          <w:smallCaps w:val="false"/>
+          <w:color w:val="1F2328"/>
+          <w:spacing w:val="0"/>
+          <w:kern w:val="2"/>
+          <w:sz w:val="20"/>
+          <w:szCs w:val="20"/>
+          <w:highlight w:val="yellow"/>
+          <w:lang w:val="fr-FR" w:eastAsia="zh-CN" w:bidi="hi-IN"/>
+        </w:rPr>
+        <w:t xml:space="preserve"> pouvez laisser ce champs vide</w:t>
+      </w:r>
+    </w:p>
+    <w:p>
+      <w:pPr>
+        <w:pStyle w:val="Texteprformat"/>
+        <w:numPr>
+          <w:ilvl w:val="0"/>
+          <w:numId w:val="2"/>
+        </w:numPr>
+        <w:bidi w:val="0"/>
+        <w:ind w:left="709" w:hanging="0"/>
+        <w:jc w:val="left"/>
+        <w:rPr>
+          <w:rStyle w:val="Textesource"/>
+          <w:rFonts w:ascii="Liberation Mono" w:hAnsi="Liberation Mono" w:eastAsia="Noto Sans Mono CJK SC" w:cs="Liberation Mono"/>
+          <w:b w:val="false"/>
+          <w:b w:val="false"/>
+          <w:bCs/>
+          <w:i w:val="false"/>
+          <w:i w:val="false"/>
+          <w:caps w:val="false"/>
+          <w:smallCaps w:val="false"/>
+          <w:color w:val="1F2328"/>
+          <w:spacing w:val="0"/>
+          <w:kern w:val="2"/>
+          <w:sz w:val="20"/>
+          <w:szCs w:val="20"/>
+          <w:lang w:val="fr-FR" w:eastAsia="zh-CN" w:bidi="hi-IN"/>
+        </w:rPr>
+      </w:pPr>
+      <w:r>
+        <w:rPr>
+          <w:rFonts w:eastAsia="Noto Sans Mono CJK SC" w:cs="Liberation Mono"/>
+          <w:b w:val="false"/>
+          <w:bCs/>
+          <w:i w:val="false"/>
+          <w:caps w:val="false"/>
+          <w:smallCaps w:val="false"/>
+          <w:color w:val="1F2328"/>
+          <w:spacing w:val="0"/>
+          <w:kern w:val="2"/>
+          <w:sz w:val="20"/>
+          <w:szCs w:val="20"/>
+          <w:lang w:val="fr-FR" w:eastAsia="zh-CN" w:bidi="hi-IN"/>
+        </w:rPr>
+      </w:r>
+    </w:p>
+    <w:p>
+      <w:pPr>
+        <w:pStyle w:val="Texteprformat"/>
+        <w:numPr>
+          <w:ilvl w:val="0"/>
+          <w:numId w:val="2"/>
+        </w:numPr>
+        <w:bidi w:val="0"/>
+        <w:ind w:left="0" w:hanging="0"/>
+        <w:jc w:val="left"/>
+        <w:rPr>
+          <w:rFonts w:ascii="Liberation Mono" w:hAnsi="Liberation Mono" w:eastAsia="Noto Sans Mono CJK SC" w:cs="Liberation Mono"/>
+          <w:b w:val="false"/>
+          <w:b w:val="false"/>
+          <w:bCs/>
+          <w:i w:val="false"/>
+          <w:i w:val="false"/>
+          <w:caps w:val="false"/>
+          <w:smallCaps w:val="false"/>
+          <w:color w:val="1F2328"/>
+          <w:spacing w:val="0"/>
+          <w:kern w:val="2"/>
+          <w:sz w:val="20"/>
+          <w:szCs w:val="20"/>
+          <w:lang w:val="fr-FR" w:eastAsia="zh-CN" w:bidi="hi-IN"/>
+        </w:rPr>
+      </w:pPr>
+      <w:r>
+        <w:rPr>
+          <w:rStyle w:val="Textesource"/>
+          <w:b w:val="false"/>
+          <w:bCs/>
+          <w:i w:val="false"/>
+          <w:caps w:val="false"/>
+          <w:smallCaps w:val="false"/>
+          <w:color w:val="1F2328"/>
+          <w:spacing w:val="0"/>
+          <w:kern w:val="2"/>
+          <w:sz w:val="20"/>
+          <w:szCs w:val="20"/>
+          <w:lang w:val="fr-FR" w:eastAsia="zh-CN" w:bidi="hi-IN"/>
+        </w:rPr>
+        <w:t xml:space="preserve">Deux fichiers seront générés dans le dossier </w:t>
+      </w:r>
+      <w:r>
+        <w:rPr>
+          <w:rStyle w:val="Textesource"/>
+          <w:b w:val="false"/>
+          <w:bCs/>
+          <w:i w:val="false"/>
+          <w:caps w:val="false"/>
+          <w:smallCaps w:val="false"/>
+          <w:color w:val="1F2328"/>
+          <w:spacing w:val="0"/>
+          <w:kern w:val="2"/>
+          <w:sz w:val="20"/>
+          <w:szCs w:val="20"/>
+          <w:lang w:val="fr-FR" w:eastAsia="zh-CN" w:bidi="hi-IN"/>
+        </w:rPr>
+        <w:t>/etc/nginx/ssl</w:t>
+      </w:r>
+      <w:r>
+        <w:rPr>
+          <w:rStyle w:val="Textesource"/>
+          <w:rFonts w:eastAsia="Noto Sans Mono CJK SC" w:cs="Liberation Mono"/>
+          <w:b w:val="false"/>
+          <w:bCs/>
+          <w:i w:val="false"/>
+          <w:caps w:val="false"/>
+          <w:smallCaps w:val="false"/>
+          <w:color w:val="1F2328"/>
+          <w:spacing w:val="0"/>
+          <w:kern w:val="2"/>
+          <w:sz w:val="20"/>
+          <w:szCs w:val="20"/>
+          <w:lang w:val="fr-FR" w:eastAsia="zh-CN" w:bidi="hi-IN"/>
+        </w:rPr>
+        <w:t xml:space="preserve"> ,qui sont iadmin.key et iadmin.csr</w:t>
+      </w:r>
+    </w:p>
+    <w:p>
+      <w:pPr>
+        <w:pStyle w:val="Texteprformat"/>
+        <w:numPr>
+          <w:ilvl w:val="0"/>
+          <w:numId w:val="2"/>
+        </w:numPr>
+        <w:bidi w:val="0"/>
+        <w:ind w:left="0" w:hanging="0"/>
+        <w:jc w:val="left"/>
+        <w:rPr>
+          <w:rStyle w:val="Textesource"/>
+          <w:rFonts w:ascii="Liberation Mono" w:hAnsi="Liberation Mono" w:eastAsia="Noto Sans Mono CJK SC" w:cs="Liberation Mono"/>
+        </w:rPr>
+      </w:pPr>
+      <w:r>
+        <w:rPr>
+          <w:rFonts w:eastAsia="Noto Sans Mono CJK SC" w:cs="Liberation Mono"/>
+          <w:b w:val="false"/>
+          <w:bCs/>
+          <w:i w:val="false"/>
+          <w:caps w:val="false"/>
+          <w:smallCaps w:val="false"/>
+          <w:color w:val="1F2328"/>
+          <w:spacing w:val="0"/>
+          <w:kern w:val="2"/>
+          <w:sz w:val="20"/>
+          <w:szCs w:val="20"/>
+          <w:lang w:val="fr-FR" w:eastAsia="zh-CN" w:bidi="hi-IN"/>
+        </w:rPr>
+      </w:r>
+    </w:p>
+    <w:p>
+      <w:pPr>
+        <w:pStyle w:val="Texteprformat"/>
+        <w:numPr>
+          <w:ilvl w:val="0"/>
+          <w:numId w:val="2"/>
+        </w:numPr>
+        <w:bidi w:val="0"/>
+        <w:ind w:left="0" w:hanging="0"/>
+        <w:jc w:val="left"/>
+        <w:rPr/>
+      </w:pPr>
+      <w:r>
+        <w:rPr>
+          <w:rStyle w:val="Textesource"/>
+          <w:rFonts w:eastAsia="Noto Sans Mono CJK SC" w:cs="Liberation Mono"/>
+          <w:b w:val="false"/>
+          <w:bCs/>
+          <w:i w:val="false"/>
+          <w:caps w:val="false"/>
+          <w:smallCaps w:val="false"/>
+          <w:color w:val="1F2328"/>
+          <w:spacing w:val="0"/>
+          <w:kern w:val="2"/>
+          <w:sz w:val="20"/>
+          <w:szCs w:val="20"/>
+          <w:lang w:val="fr-FR" w:eastAsia="zh-CN" w:bidi="hi-IN"/>
+        </w:rPr>
+        <w:t xml:space="preserve">Vous devez </w:t>
+      </w:r>
+      <w:r>
+        <w:rPr>
+          <w:rStyle w:val="Textesource"/>
+          <w:rFonts w:eastAsia="Noto Sans Mono CJK SC" w:cs="Liberation Mono"/>
+          <w:b w:val="false"/>
+          <w:bCs/>
+          <w:i w:val="false"/>
+          <w:caps w:val="false"/>
+          <w:smallCaps w:val="false"/>
+          <w:color w:val="1F2328"/>
+          <w:spacing w:val="0"/>
+          <w:kern w:val="2"/>
+          <w:sz w:val="20"/>
+          <w:szCs w:val="20"/>
+          <w:lang w:val="fr-FR" w:eastAsia="zh-CN" w:bidi="hi-IN"/>
+        </w:rPr>
+        <w:t>fournir</w:t>
+      </w:r>
+      <w:r>
+        <w:rPr>
+          <w:rStyle w:val="Textesource"/>
+          <w:rFonts w:eastAsia="Noto Sans Mono CJK SC" w:cs="Liberation Mono"/>
+          <w:b w:val="false"/>
+          <w:bCs/>
+          <w:i w:val="false"/>
+          <w:caps w:val="false"/>
+          <w:smallCaps w:val="false"/>
+          <w:color w:val="1F2328"/>
+          <w:spacing w:val="0"/>
+          <w:kern w:val="2"/>
+          <w:sz w:val="20"/>
+          <w:szCs w:val="20"/>
+          <w:lang w:val="fr-FR" w:eastAsia="zh-CN" w:bidi="hi-IN"/>
+        </w:rPr>
+        <w:t xml:space="preserve"> le </w:t>
+      </w:r>
+      <w:r>
+        <w:rPr>
+          <w:rStyle w:val="Textesource"/>
+          <w:rFonts w:eastAsia="Noto Sans Mono CJK SC" w:cs="Liberation Mono"/>
+          <w:b w:val="false"/>
+          <w:bCs/>
+          <w:i w:val="false"/>
+          <w:caps w:val="false"/>
+          <w:smallCaps w:val="false"/>
+          <w:color w:val="1F2328"/>
+          <w:spacing w:val="0"/>
+          <w:kern w:val="2"/>
+          <w:sz w:val="20"/>
+          <w:szCs w:val="20"/>
+          <w:lang w:val="fr-FR" w:eastAsia="zh-CN" w:bidi="hi-IN"/>
+        </w:rPr>
+        <w:t>fichier</w:t>
+      </w:r>
+      <w:r>
+        <w:rPr>
+          <w:rStyle w:val="Textesource"/>
+          <w:rFonts w:eastAsia="Noto Sans Mono CJK SC" w:cs="Liberation Mono"/>
+          <w:b w:val="false"/>
+          <w:bCs/>
+          <w:i w:val="false"/>
+          <w:caps w:val="false"/>
+          <w:smallCaps w:val="false"/>
+          <w:color w:val="1F2328"/>
+          <w:spacing w:val="0"/>
+          <w:kern w:val="2"/>
+          <w:sz w:val="20"/>
+          <w:szCs w:val="20"/>
+          <w:lang w:val="fr-FR" w:eastAsia="zh-CN" w:bidi="hi-IN"/>
+        </w:rPr>
+        <w:t xml:space="preserve"> iadmin.csr à l’équipe responsable de la génération des certificat https </w:t>
+      </w:r>
+      <w:r>
+        <w:rPr>
+          <w:rStyle w:val="Textesource"/>
+          <w:rFonts w:eastAsia="Noto Sans Mono CJK SC" w:cs="Liberation Mono"/>
+          <w:b w:val="false"/>
+          <w:bCs/>
+          <w:i w:val="false"/>
+          <w:caps w:val="false"/>
+          <w:smallCaps w:val="false"/>
+          <w:color w:val="1F2328"/>
+          <w:spacing w:val="0"/>
+          <w:kern w:val="2"/>
+          <w:sz w:val="20"/>
+          <w:szCs w:val="20"/>
+          <w:lang w:val="fr-FR" w:eastAsia="zh-CN" w:bidi="hi-IN"/>
+        </w:rPr>
+        <w:t>qui vont générer le certificat (</w:t>
+      </w:r>
+      <w:r>
+        <w:rPr>
+          <w:rStyle w:val="Textesource"/>
+          <w:rFonts w:eastAsia="Noto Sans Mono CJK SC" w:cs="Liberation Mono"/>
+          <w:b w:val="false"/>
+          <w:bCs/>
+          <w:i w:val="false"/>
+          <w:caps w:val="false"/>
+          <w:smallCaps w:val="false"/>
+          <w:color w:val="1F2328"/>
+          <w:spacing w:val="0"/>
+          <w:kern w:val="2"/>
+          <w:sz w:val="20"/>
+          <w:szCs w:val="20"/>
+          <w:highlight w:val="yellow"/>
+          <w:lang w:val="fr-FR" w:eastAsia="zh-CN" w:bidi="hi-IN"/>
+        </w:rPr>
+        <w:t>iadmin.crt</w:t>
+      </w:r>
+      <w:r>
+        <w:rPr>
+          <w:rStyle w:val="Textesource"/>
+          <w:rFonts w:eastAsia="Noto Sans Mono CJK SC" w:cs="Liberation Mono"/>
+          <w:b w:val="false"/>
+          <w:bCs/>
+          <w:i w:val="false"/>
+          <w:caps w:val="false"/>
+          <w:smallCaps w:val="false"/>
+          <w:color w:val="1F2328"/>
+          <w:spacing w:val="0"/>
+          <w:kern w:val="2"/>
+          <w:sz w:val="20"/>
+          <w:szCs w:val="20"/>
+          <w:lang w:val="fr-FR" w:eastAsia="zh-CN" w:bidi="hi-IN"/>
+        </w:rPr>
+        <w:t>)</w:t>
+      </w:r>
+    </w:p>
+    <w:p>
+      <w:pPr>
+        <w:pStyle w:val="Texteprformat"/>
+        <w:numPr>
+          <w:ilvl w:val="0"/>
+          <w:numId w:val="2"/>
+        </w:numPr>
+        <w:bidi w:val="0"/>
+        <w:ind w:left="0" w:hanging="0"/>
+        <w:jc w:val="left"/>
+        <w:rPr>
+          <w:rStyle w:val="Textesource"/>
+          <w:rFonts w:ascii="Liberation Mono" w:hAnsi="Liberation Mono" w:eastAsia="Noto Sans Mono CJK SC" w:cs="Liberation Mono"/>
+        </w:rPr>
+      </w:pPr>
+      <w:r>
+        <w:rPr>
+          <w:rFonts w:eastAsia="Noto Sans Mono CJK SC" w:cs="Liberation Mono"/>
+          <w:b w:val="false"/>
+          <w:bCs/>
+          <w:i w:val="false"/>
+          <w:caps w:val="false"/>
+          <w:smallCaps w:val="false"/>
+          <w:color w:val="1F2328"/>
+          <w:spacing w:val="0"/>
+          <w:kern w:val="2"/>
+          <w:sz w:val="20"/>
+          <w:szCs w:val="20"/>
+          <w:lang w:val="fr-FR" w:eastAsia="zh-CN" w:bidi="hi-IN"/>
+        </w:rPr>
+      </w:r>
+    </w:p>
+    <w:p>
+      <w:pPr>
+        <w:pStyle w:val="Texteprformat"/>
+        <w:numPr>
+          <w:ilvl w:val="0"/>
+          <w:numId w:val="2"/>
+        </w:numPr>
+        <w:bidi w:val="0"/>
+        <w:ind w:left="0" w:hanging="0"/>
+        <w:jc w:val="left"/>
+        <w:rPr>
+          <w:rFonts w:ascii="Liberation Mono" w:hAnsi="Liberation Mono" w:eastAsia="Noto Sans Mono CJK SC" w:cs="Liberation Mono"/>
+          <w:b w:val="false"/>
+          <w:b w:val="false"/>
+          <w:bCs/>
+          <w:i w:val="false"/>
+          <w:i w:val="false"/>
+          <w:caps w:val="false"/>
+          <w:smallCaps w:val="false"/>
+          <w:color w:val="1F2328"/>
+          <w:spacing w:val="0"/>
+          <w:kern w:val="2"/>
+          <w:sz w:val="20"/>
+          <w:szCs w:val="20"/>
+          <w:lang w:val="fr-FR" w:eastAsia="zh-CN" w:bidi="hi-IN"/>
+        </w:rPr>
+      </w:pPr>
+      <w:r>
+        <w:rPr>
+          <w:rStyle w:val="Textesource"/>
+          <w:b w:val="false"/>
+          <w:bCs/>
+          <w:i w:val="false"/>
+          <w:caps w:val="false"/>
+          <w:smallCaps w:val="false"/>
+          <w:color w:val="1F2328"/>
+          <w:spacing w:val="0"/>
+          <w:kern w:val="2"/>
+          <w:sz w:val="20"/>
+          <w:szCs w:val="20"/>
+          <w:lang w:val="fr-FR" w:eastAsia="zh-CN" w:bidi="hi-IN"/>
+        </w:rPr>
+        <w:t xml:space="preserve">Il suffit maintenant de placer le fichier crt reçu dans </w:t>
+      </w:r>
+      <w:r>
+        <w:rPr>
+          <w:rStyle w:val="Textesource"/>
+          <w:b w:val="false"/>
+          <w:bCs/>
+          <w:i w:val="false"/>
+          <w:caps w:val="false"/>
+          <w:smallCaps w:val="false"/>
+          <w:color w:val="1F2328"/>
+          <w:spacing w:val="0"/>
+          <w:kern w:val="2"/>
+          <w:sz w:val="20"/>
+          <w:szCs w:val="20"/>
+          <w:lang w:val="fr-FR" w:eastAsia="zh-CN" w:bidi="hi-IN"/>
+        </w:rPr>
+        <w:t>/etc/nginx/ssl/</w:t>
+      </w:r>
+      <w:r>
+        <w:rPr>
+          <w:rStyle w:val="Textesource"/>
+          <w:b w:val="false"/>
+          <w:bCs/>
+          <w:i w:val="false"/>
+          <w:caps w:val="false"/>
+          <w:smallCaps w:val="false"/>
+          <w:color w:val="1F2328"/>
+          <w:spacing w:val="0"/>
+          <w:kern w:val="2"/>
+          <w:sz w:val="20"/>
+          <w:szCs w:val="20"/>
+          <w:lang w:val="fr-FR" w:eastAsia="zh-CN" w:bidi="hi-IN"/>
+        </w:rPr>
+        <w:t>iadmin.crt (la nomination du fichier est importante)</w:t>
+      </w:r>
+    </w:p>
+    <w:p>
+      <w:pPr>
+        <w:pStyle w:val="Texteprformat"/>
+        <w:numPr>
+          <w:ilvl w:val="0"/>
+          <w:numId w:val="2"/>
+        </w:numPr>
+        <w:bidi w:val="0"/>
+        <w:ind w:left="0" w:hanging="0"/>
+        <w:jc w:val="left"/>
+        <w:rPr>
+          <w:rStyle w:val="Textesource"/>
+          <w:rFonts w:ascii="Liberation Mono" w:hAnsi="Liberation Mono" w:eastAsia="Noto Sans Mono CJK SC" w:cs="Liberation Mono"/>
+          <w:b w:val="false"/>
+          <w:b w:val="false"/>
+          <w:bCs/>
+          <w:i w:val="false"/>
+          <w:i w:val="false"/>
+          <w:caps w:val="false"/>
+          <w:smallCaps w:val="false"/>
+          <w:color w:val="1F2328"/>
+          <w:spacing w:val="0"/>
+          <w:kern w:val="2"/>
+          <w:sz w:val="20"/>
+          <w:szCs w:val="20"/>
+          <w:lang w:val="fr-FR" w:eastAsia="zh-CN" w:bidi="hi-IN"/>
+        </w:rPr>
+      </w:pPr>
+      <w:r>
+        <w:rPr/>
+      </w:r>
+    </w:p>
+    <w:p>
+      <w:pPr>
+        <w:pStyle w:val="Texteprformat"/>
+        <w:numPr>
+          <w:ilvl w:val="0"/>
+          <w:numId w:val="2"/>
+        </w:numPr>
+        <w:bidi w:val="0"/>
+        <w:ind w:left="0" w:hanging="0"/>
+        <w:jc w:val="left"/>
+        <w:rPr>
+          <w:rStyle w:val="Textesource"/>
+          <w:rFonts w:ascii="Liberation Mono" w:hAnsi="Liberation Mono" w:eastAsia="Noto Sans Mono CJK SC" w:cs="Liberation Mono"/>
+          <w:b w:val="false"/>
+          <w:b w:val="false"/>
+          <w:bCs/>
+          <w:i w:val="false"/>
+          <w:i w:val="false"/>
+          <w:caps w:val="false"/>
+          <w:smallCaps w:val="false"/>
+          <w:color w:val="1F2328"/>
+          <w:spacing w:val="0"/>
+          <w:kern w:val="2"/>
+          <w:sz w:val="20"/>
+          <w:szCs w:val="20"/>
+          <w:lang w:val="fr-FR" w:eastAsia="zh-CN" w:bidi="hi-IN"/>
+        </w:rPr>
+      </w:pPr>
+      <w:r>
+        <w:rPr/>
+      </w:r>
+    </w:p>
+    <w:p>
+      <w:pPr>
+        <w:pStyle w:val="Texteprformat"/>
+        <w:numPr>
+          <w:ilvl w:val="0"/>
+          <w:numId w:val="2"/>
+        </w:numPr>
+        <w:bidi w:val="0"/>
+        <w:ind w:left="0" w:hanging="0"/>
+        <w:jc w:val="left"/>
+        <w:rPr/>
+      </w:pPr>
+      <w:r>
+        <w:rPr>
+          <w:rStyle w:val="Textesource"/>
+          <w:rFonts w:eastAsia="Noto Sans Mono CJK SC" w:cs="Liberation Mono"/>
+          <w:b w:val="false"/>
+          <w:bCs/>
+          <w:i w:val="false"/>
+          <w:caps w:val="false"/>
+          <w:smallCaps w:val="false"/>
+          <w:color w:val="1F2328"/>
+          <w:spacing w:val="0"/>
+          <w:kern w:val="2"/>
+          <w:sz w:val="20"/>
+          <w:szCs w:val="20"/>
+          <w:lang w:val="fr-FR" w:eastAsia="zh-CN" w:bidi="hi-IN"/>
+        </w:rPr>
+        <w:t>Vous devez faire cette action pour les autres applications :</w:t>
+      </w:r>
+    </w:p>
+    <w:p>
+      <w:pPr>
+        <w:pStyle w:val="Texteprformat"/>
+        <w:numPr>
+          <w:ilvl w:val="0"/>
+          <w:numId w:val="5"/>
+        </w:numPr>
+        <w:bidi w:val="0"/>
+        <w:jc w:val="left"/>
+        <w:rPr/>
+      </w:pPr>
+      <w:r>
+        <w:rPr>
+          <w:rStyle w:val="Textesource"/>
+          <w:rFonts w:eastAsia="Noto Sans Mono CJK SC" w:cs="Liberation Mono"/>
+          <w:b w:val="false"/>
+          <w:bCs/>
+          <w:i w:val="false"/>
+          <w:caps w:val="false"/>
+          <w:smallCaps w:val="false"/>
+          <w:color w:val="1F2328"/>
+          <w:spacing w:val="0"/>
+          <w:kern w:val="2"/>
+          <w:sz w:val="20"/>
+          <w:szCs w:val="20"/>
+          <w:lang w:val="fr-FR" w:eastAsia="zh-CN" w:bidi="hi-IN"/>
+        </w:rPr>
+        <w:t>apps</w:t>
+      </w:r>
+    </w:p>
+    <w:p>
+      <w:pPr>
+        <w:pStyle w:val="Texteprformat"/>
+        <w:numPr>
+          <w:ilvl w:val="0"/>
+          <w:numId w:val="5"/>
+        </w:numPr>
+        <w:bidi w:val="0"/>
+        <w:jc w:val="left"/>
+        <w:rPr/>
+      </w:pPr>
+      <w:r>
+        <w:rPr>
+          <w:rStyle w:val="Textesource"/>
+          <w:rFonts w:eastAsia="Noto Sans Mono CJK SC" w:cs="Liberation Mono"/>
+          <w:b w:val="false"/>
+          <w:bCs/>
+          <w:i w:val="false"/>
+          <w:caps w:val="false"/>
+          <w:smallCaps w:val="false"/>
+          <w:color w:val="1F2328"/>
+          <w:spacing w:val="0"/>
+          <w:kern w:val="2"/>
+          <w:sz w:val="20"/>
+          <w:szCs w:val="20"/>
+          <w:lang w:val="fr-FR" w:eastAsia="zh-CN" w:bidi="hi-IN"/>
+        </w:rPr>
+        <w:t>sdm</w:t>
+      </w:r>
+    </w:p>
+    <w:p>
+      <w:pPr>
+        <w:pStyle w:val="Texteprformat"/>
+        <w:numPr>
+          <w:ilvl w:val="0"/>
+          <w:numId w:val="5"/>
+        </w:numPr>
+        <w:bidi w:val="0"/>
+        <w:jc w:val="left"/>
+        <w:rPr/>
+      </w:pPr>
+      <w:r>
+        <w:rPr>
+          <w:rStyle w:val="Textesource"/>
+          <w:rFonts w:eastAsia="Noto Sans Mono CJK SC" w:cs="Liberation Mono"/>
+          <w:b w:val="false"/>
+          <w:bCs/>
+          <w:i w:val="false"/>
+          <w:caps w:val="false"/>
+          <w:smallCaps w:val="false"/>
+          <w:color w:val="1F2328"/>
+          <w:spacing w:val="0"/>
+          <w:kern w:val="2"/>
+          <w:sz w:val="20"/>
+          <w:szCs w:val="20"/>
+          <w:lang w:val="fr-FR" w:eastAsia="zh-CN" w:bidi="hi-IN"/>
+        </w:rPr>
+        <w:t>ilogistics</w:t>
+      </w:r>
+    </w:p>
+    <w:p>
+      <w:pPr>
+        <w:pStyle w:val="Texteprformat"/>
+        <w:numPr>
+          <w:ilvl w:val="0"/>
+          <w:numId w:val="5"/>
+        </w:numPr>
+        <w:bidi w:val="0"/>
+        <w:jc w:val="left"/>
+        <w:rPr/>
+      </w:pPr>
+      <w:r>
+        <w:rPr>
+          <w:rStyle w:val="Textesource"/>
+          <w:rFonts w:eastAsia="Noto Sans Mono CJK SC" w:cs="Liberation Mono"/>
+          <w:b w:val="false"/>
+          <w:bCs/>
+          <w:i w:val="false"/>
+          <w:caps w:val="false"/>
+          <w:smallCaps w:val="false"/>
+          <w:color w:val="1F2328"/>
+          <w:spacing w:val="0"/>
+          <w:kern w:val="2"/>
+          <w:sz w:val="20"/>
+          <w:szCs w:val="20"/>
+          <w:lang w:val="fr-FR" w:eastAsia="zh-CN" w:bidi="hi-IN"/>
+        </w:rPr>
+        <w:t>qr</w:t>
+      </w:r>
+    </w:p>
+    <w:p>
+      <w:pPr>
+        <w:pStyle w:val="Texteprformat"/>
+        <w:numPr>
+          <w:ilvl w:val="0"/>
+          <w:numId w:val="5"/>
+        </w:numPr>
+        <w:bidi w:val="0"/>
+        <w:jc w:val="left"/>
+        <w:rPr/>
+      </w:pPr>
+      <w:r>
+        <w:rPr>
+          <w:rStyle w:val="Textesource"/>
+          <w:rFonts w:eastAsia="Noto Sans Mono CJK SC" w:cs="Liberation Mono"/>
+          <w:b w:val="false"/>
+          <w:bCs/>
+          <w:i w:val="false"/>
+          <w:caps w:val="false"/>
+          <w:smallCaps w:val="false"/>
+          <w:color w:val="1F2328"/>
+          <w:spacing w:val="0"/>
+          <w:kern w:val="2"/>
+          <w:sz w:val="20"/>
+          <w:szCs w:val="20"/>
+          <w:lang w:val="fr-FR" w:eastAsia="zh-CN" w:bidi="hi-IN"/>
+        </w:rPr>
+        <w:t>public</w:t>
+      </w:r>
+    </w:p>
+    <w:p>
+      <w:pPr>
+        <w:pStyle w:val="Texteprformat"/>
+        <w:numPr>
+          <w:ilvl w:val="0"/>
+          <w:numId w:val="5"/>
+        </w:numPr>
+        <w:bidi w:val="0"/>
+        <w:jc w:val="left"/>
+        <w:rPr/>
+      </w:pPr>
+      <w:r>
+        <w:rPr>
+          <w:rStyle w:val="Textesource"/>
+          <w:rFonts w:eastAsia="Noto Sans Mono CJK SC" w:cs="Liberation Mono"/>
+          <w:b w:val="false"/>
+          <w:bCs/>
+          <w:i w:val="false"/>
+          <w:caps w:val="false"/>
+          <w:smallCaps w:val="false"/>
+          <w:color w:val="1F2328"/>
+          <w:spacing w:val="0"/>
+          <w:kern w:val="2"/>
+          <w:sz w:val="20"/>
+          <w:szCs w:val="20"/>
+          <w:lang w:val="fr-FR" w:eastAsia="zh-CN" w:bidi="hi-IN"/>
+        </w:rPr>
+        <w:t>ibuy</w:t>
+      </w:r>
+    </w:p>
+    <w:p>
+      <w:pPr>
+        <w:pStyle w:val="Texteprformat"/>
+        <w:numPr>
+          <w:ilvl w:val="0"/>
+          <w:numId w:val="2"/>
+        </w:numPr>
+        <w:bidi w:val="0"/>
+        <w:ind w:left="0" w:hanging="0"/>
+        <w:jc w:val="left"/>
+        <w:rPr>
+          <w:rStyle w:val="Textesource"/>
+          <w:rFonts w:eastAsia="Noto Sans Mono CJK SC" w:cs="Liberation Mono"/>
+          <w:b w:val="false"/>
+          <w:b w:val="false"/>
+          <w:bCs/>
+          <w:i w:val="false"/>
+          <w:i w:val="false"/>
+          <w:caps w:val="false"/>
+          <w:smallCaps w:val="false"/>
+          <w:color w:val="1F2328"/>
+          <w:spacing w:val="0"/>
+          <w:kern w:val="2"/>
+          <w:sz w:val="20"/>
+          <w:szCs w:val="20"/>
+          <w:highlight w:val="yellow"/>
+          <w:lang w:val="fr-FR" w:eastAsia="zh-CN" w:bidi="hi-IN"/>
+        </w:rPr>
+      </w:pPr>
+      <w:r>
+        <w:rPr/>
       </w:r>
     </w:p>
     <w:p>
@@ -6074,6 +8368,54 @@
           <w:ilvl w:val="2"/>
           <w:numId w:val="2"/>
         </w:numPr>
+        <w:rPr>
+          <w:rStyle w:val="Textesource"/>
+        </w:rPr>
+      </w:pPr>
+      <w:r>
+        <w:rPr/>
+      </w:r>
+    </w:p>
+    <w:p>
+      <w:pPr>
+        <w:pStyle w:val="Titre3"/>
+        <w:widowControl/>
+        <w:numPr>
+          <w:ilvl w:val="0"/>
+          <w:numId w:val="0"/>
+        </w:numPr>
+        <w:suppressAutoHyphens w:val="true"/>
+        <w:jc w:val="left"/>
+        <w:outlineLvl w:val="2"/>
+        <w:rPr>
+          <w:rStyle w:val="Textesource"/>
+        </w:rPr>
+      </w:pPr>
+      <w:r>
+        <w:rPr/>
+      </w:r>
+      <w:r>
+        <w:br w:type="page"/>
+      </w:r>
+    </w:p>
+    <w:p>
+      <w:pPr>
+        <w:pStyle w:val="Corpsdetexte"/>
+        <w:rPr>
+          <w:rStyle w:val="Textesource"/>
+        </w:rPr>
+      </w:pPr>
+      <w:r>
+        <w:rPr/>
+      </w:r>
+    </w:p>
+    <w:p>
+      <w:pPr>
+        <w:pStyle w:val="Titre3"/>
+        <w:numPr>
+          <w:ilvl w:val="2"/>
+          <w:numId w:val="2"/>
+        </w:numPr>
         <w:rPr/>
       </w:pPr>
       <w:r>
@@ -6089,6 +8431,59 @@
         <w:bidi w:val="0"/>
         <w:ind w:hanging="0"/>
         <w:jc w:val="left"/>
+        <w:rPr/>
+      </w:pPr>
+      <w:r>
+        <w:rPr>
+          <w:rStyle w:val="Textesource"/>
+          <w:rFonts w:eastAsia="Noto Sans Mono CJK SC" w:cs="Liberation Mono"/>
+          <w:b w:val="false"/>
+          <w:i w:val="false"/>
+          <w:caps w:val="false"/>
+          <w:smallCaps w:val="false"/>
+          <w:color w:val="1F2328"/>
+          <w:spacing w:val="0"/>
+          <w:kern w:val="2"/>
+          <w:sz w:val="20"/>
+          <w:szCs w:val="20"/>
+          <w:lang w:val="fr-FR" w:eastAsia="zh-CN" w:bidi="hi-IN"/>
+        </w:rPr>
+        <w:t>Pour configurer le reverse proxy il suffit de lancer la commande</w:t>
+      </w:r>
+    </w:p>
+    <w:p>
+      <w:pPr>
+        <w:pStyle w:val="Texteprformat"/>
+        <w:bidi w:val="0"/>
+        <w:ind w:left="709" w:hanging="0"/>
+        <w:jc w:val="left"/>
+        <w:rPr/>
+      </w:pPr>
+      <w:r>
+        <w:rPr>
+          <w:rStyle w:val="Textesource"/>
+          <w:rFonts w:eastAsia="Noto Sans Mono CJK SC" w:cs="Liberation Mono"/>
+          <w:b w:val="false"/>
+          <w:i w:val="false"/>
+          <w:caps w:val="false"/>
+          <w:smallCaps w:val="false"/>
+          <w:color w:val="1F2328"/>
+          <w:spacing w:val="0"/>
+          <w:kern w:val="2"/>
+          <w:sz w:val="20"/>
+          <w:szCs w:val="20"/>
+          <w:highlight w:val="yellow"/>
+          <w:lang w:val="fr-FR" w:eastAsia="zh-CN" w:bidi="hi-IN"/>
+        </w:rPr>
+        <w:t>sudo nano /etc/nginx/sites-enabled/default</w:t>
+      </w:r>
+    </w:p>
+    <w:p>
+      <w:pPr>
+        <w:pStyle w:val="Texteprformat"/>
+        <w:bidi w:val="0"/>
+        <w:ind w:left="709" w:hanging="0"/>
+        <w:jc w:val="left"/>
         <w:rPr>
           <w:rStyle w:val="Textesource"/>
           <w:rFonts w:ascii="Liberation Mono" w:hAnsi="Liberation Mono" w:eastAsia="Noto Sans Mono CJK SC" w:cs="Liberation Mono"/>
@@ -6128,25 +8523,11 @@
         <w:bidi w:val="0"/>
         <w:ind w:hanging="0"/>
         <w:jc w:val="left"/>
-        <w:rPr>
-          <w:rStyle w:val="Textesource"/>
-          <w:rFonts w:ascii="Liberation Mono" w:hAnsi="Liberation Mono" w:eastAsia="Noto Sans Mono CJK SC" w:cs="Liberation Mono"/>
-          <w:b w:val="false"/>
-          <w:b w:val="false"/>
-          <w:i w:val="false"/>
-          <w:i w:val="false"/>
-          <w:caps w:val="false"/>
-          <w:smallCaps w:val="false"/>
-          <w:color w:val="1F2328"/>
-          <w:spacing w:val="0"/>
-          <w:kern w:val="2"/>
-          <w:sz w:val="20"/>
-          <w:szCs w:val="20"/>
-          <w:lang w:val="fr-FR" w:eastAsia="zh-CN" w:bidi="hi-IN"/>
-        </w:rPr>
-      </w:pPr>
-      <w:r>
-        <w:rPr>
+        <w:rPr/>
+      </w:pPr>
+      <w:r>
+        <w:rPr>
+          <w:rStyle w:val="Textesource"/>
           <w:rFonts w:eastAsia="Noto Sans Mono CJK SC" w:cs="Liberation Mono"/>
           <w:b w:val="false"/>
           <w:i w:val="false"/>
@@ -6159,16 +8540,8 @@
           <w:szCs w:val="20"/>
           <w:lang w:val="fr-FR" w:eastAsia="zh-CN" w:bidi="hi-IN"/>
         </w:rPr>
-      </w:r>
-    </w:p>
-    <w:p>
-      <w:pPr>
-        <w:pStyle w:val="Texteprformat"/>
-        <w:bidi w:val="0"/>
-        <w:ind w:hanging="0"/>
-        <w:jc w:val="left"/>
-        <w:rPr/>
-      </w:pPr>
+        <w:t xml:space="preserve">puis </w:t>
+      </w:r>
       <w:r>
         <w:rPr>
           <w:rStyle w:val="Textesource"/>
@@ -6184,17 +8557,8 @@
           <w:szCs w:val="20"/>
           <w:lang w:val="fr-FR" w:eastAsia="zh-CN" w:bidi="hi-IN"/>
         </w:rPr>
-        <w:t>Pour configurer le reverse proxy il suffit de lancer la commande</w:t>
-      </w:r>
-    </w:p>
-    <w:p>
-      <w:pPr>
-        <w:pStyle w:val="Texteprformat"/>
-        <w:bidi w:val="0"/>
-        <w:ind w:left="709" w:hanging="0"/>
-        <w:jc w:val="left"/>
-        <w:rPr/>
-      </w:pPr>
+        <w:t>corriger</w:t>
+      </w:r>
       <w:r>
         <w:rPr>
           <w:rStyle w:val="Textesource"/>
@@ -6208,75 +8572,9 @@
           <w:kern w:val="2"/>
           <w:sz w:val="20"/>
           <w:szCs w:val="20"/>
-          <w:highlight w:val="yellow"/>
-          <w:lang w:val="fr-FR" w:eastAsia="zh-CN" w:bidi="hi-IN"/>
-        </w:rPr>
-        <w:t>sudo nano /etc/nginx/sites-enabled/default</w:t>
-      </w:r>
-    </w:p>
-    <w:p>
-      <w:pPr>
-        <w:pStyle w:val="Texteprformat"/>
-        <w:bidi w:val="0"/>
-        <w:ind w:left="709" w:hanging="0"/>
-        <w:jc w:val="left"/>
-        <w:rPr>
-          <w:rStyle w:val="Textesource"/>
-          <w:rFonts w:ascii="Liberation Mono" w:hAnsi="Liberation Mono" w:eastAsia="Noto Sans Mono CJK SC" w:cs="Liberation Mono"/>
-          <w:b w:val="false"/>
-          <w:b w:val="false"/>
-          <w:i w:val="false"/>
-          <w:i w:val="false"/>
-          <w:caps w:val="false"/>
-          <w:smallCaps w:val="false"/>
-          <w:color w:val="1F2328"/>
-          <w:spacing w:val="0"/>
-          <w:kern w:val="2"/>
-          <w:sz w:val="20"/>
-          <w:szCs w:val="20"/>
-          <w:lang w:val="fr-FR" w:eastAsia="zh-CN" w:bidi="hi-IN"/>
-        </w:rPr>
-      </w:pPr>
-      <w:r>
-        <w:rPr>
-          <w:rFonts w:eastAsia="Noto Sans Mono CJK SC" w:cs="Liberation Mono"/>
-          <w:b w:val="false"/>
-          <w:i w:val="false"/>
-          <w:caps w:val="false"/>
-          <w:smallCaps w:val="false"/>
-          <w:color w:val="1F2328"/>
-          <w:spacing w:val="0"/>
-          <w:kern w:val="2"/>
-          <w:sz w:val="20"/>
-          <w:szCs w:val="20"/>
-          <w:lang w:val="fr-FR" w:eastAsia="zh-CN" w:bidi="hi-IN"/>
-        </w:rPr>
-      </w:r>
-    </w:p>
-    <w:p>
-      <w:pPr>
-        <w:pStyle w:val="Texteprformat"/>
-        <w:bidi w:val="0"/>
-        <w:ind w:hanging="0"/>
-        <w:jc w:val="left"/>
-        <w:rPr/>
-      </w:pPr>
-      <w:r>
-        <w:rPr>
-          <w:rStyle w:val="Textesource"/>
-          <w:rFonts w:eastAsia="Noto Sans Mono CJK SC" w:cs="Liberation Mono"/>
-          <w:b w:val="false"/>
-          <w:i w:val="false"/>
-          <w:caps w:val="false"/>
-          <w:smallCaps w:val="false"/>
-          <w:color w:val="1F2328"/>
-          <w:spacing w:val="0"/>
-          <w:kern w:val="2"/>
-          <w:sz w:val="20"/>
-          <w:szCs w:val="20"/>
-          <w:lang w:val="fr-FR" w:eastAsia="zh-CN" w:bidi="hi-IN"/>
-        </w:rPr>
-        <w:t>puis modifier le domaine example.com par le domaine fourni par l’équipe responsable des DNS</w:t>
+          <w:lang w:val="fr-FR" w:eastAsia="zh-CN" w:bidi="hi-IN"/>
+        </w:rPr>
+        <w:t xml:space="preserve"> le domaine example.com par le domaine fourni par l’équipe responsable des DNS</w:t>
       </w:r>
     </w:p>
     <w:p>
@@ -6317,12 +8615,12 @@
           <wp:anchor behindDoc="0" distT="0" distB="0" distL="0" distR="0" simplePos="0" locked="0" layoutInCell="1" allowOverlap="1" relativeHeight="12">
             <wp:simplePos x="0" y="0"/>
             <wp:positionH relativeFrom="column">
-              <wp:posOffset>53340</wp:posOffset>
+              <wp:align>center</wp:align>
             </wp:positionH>
             <wp:positionV relativeFrom="paragraph">
-              <wp:posOffset>13970</wp:posOffset>
+              <wp:posOffset>635</wp:posOffset>
             </wp:positionV>
-            <wp:extent cx="6120130" cy="3442335"/>
+            <wp:extent cx="6120130" cy="3907790"/>
             <wp:effectExtent l="0" t="0" r="0" b="0"/>
             <wp:wrapTopAndBottom/>
             <wp:docPr id="11" name="Image11" descr=""/>
@@ -6347,7 +8645,7 @@
                   <pic:spPr bwMode="auto">
                     <a:xfrm>
                       <a:off x="0" y="0"/>
-                      <a:ext cx="6120130" cy="3442335"/>
+                      <a:ext cx="6120130" cy="3907790"/>
                     </a:xfrm>
                     <a:prstGeom prst="rect">
                       <a:avLst/>
@@ -6408,7 +8706,7 @@
           <w:szCs w:val="20"/>
           <w:lang w:val="fr-FR" w:eastAsia="zh-CN" w:bidi="hi-IN"/>
         </w:rPr>
-        <w:t>Après la sauvegarde du fichier (Ctr x + Yes), vous devez redemarrer nginx avec cette commande :</w:t>
+        <w:t>Après la sauvegarde du fichier (Ctr x + Yes), vous devez redémarrer nginx avec cette commande :</w:t>
       </w:r>
     </w:p>
     <w:p>
@@ -6682,7 +8980,840 @@
           <w:szCs w:val="20"/>
           <w:lang w:val="fr-FR" w:eastAsia="zh-CN" w:bidi="hi-IN"/>
         </w:rPr>
-        <w:t>Après l’exécution de cette dernière commande, les applications doivent être accessibles depuis les liens corrects</w:t>
+        <w:t xml:space="preserve">Après l’exécution de cette dernière commande, les applications </w:t>
+      </w:r>
+      <w:r>
+        <w:rPr>
+          <w:rStyle w:val="Textesource"/>
+          <w:rFonts w:eastAsia="Noto Sans Mono CJK SC" w:cs="Liberation Mono"/>
+          <w:b w:val="false"/>
+          <w:i w:val="false"/>
+          <w:caps w:val="false"/>
+          <w:smallCaps w:val="false"/>
+          <w:color w:val="1F2328"/>
+          <w:spacing w:val="0"/>
+          <w:kern w:val="2"/>
+          <w:sz w:val="20"/>
+          <w:szCs w:val="20"/>
+          <w:lang w:val="fr-FR" w:eastAsia="zh-CN" w:bidi="hi-IN"/>
+        </w:rPr>
+        <w:t>devront</w:t>
+      </w:r>
+      <w:r>
+        <w:rPr>
+          <w:rStyle w:val="Textesource"/>
+          <w:b w:val="false"/>
+          <w:i w:val="false"/>
+          <w:caps w:val="false"/>
+          <w:smallCaps w:val="false"/>
+          <w:color w:val="1F2328"/>
+          <w:spacing w:val="0"/>
+          <w:kern w:val="2"/>
+          <w:sz w:val="20"/>
+          <w:szCs w:val="20"/>
+          <w:lang w:val="fr-FR" w:eastAsia="zh-CN" w:bidi="hi-IN"/>
+        </w:rPr>
+        <w:t xml:space="preserve"> être accessibles depuis les liens corrects </w:t>
+      </w:r>
+      <w:r>
+        <w:rPr>
+          <w:rStyle w:val="Textesource"/>
+          <w:b w:val="false"/>
+          <w:i w:val="false"/>
+          <w:caps w:val="false"/>
+          <w:smallCaps w:val="false"/>
+          <w:color w:val="1F2328"/>
+          <w:spacing w:val="0"/>
+          <w:kern w:val="2"/>
+          <w:sz w:val="20"/>
+          <w:szCs w:val="20"/>
+          <w:lang w:val="fr-FR" w:eastAsia="zh-CN" w:bidi="hi-IN"/>
+        </w:rPr>
+        <w:t>en mode http</w:t>
+      </w:r>
+      <w:r>
+        <w:rPr>
+          <w:rStyle w:val="Textesource"/>
+          <w:b w:val="false"/>
+          <w:i w:val="false"/>
+          <w:caps w:val="false"/>
+          <w:smallCaps w:val="false"/>
+          <w:color w:val="1F2328"/>
+          <w:spacing w:val="0"/>
+          <w:kern w:val="2"/>
+          <w:sz w:val="20"/>
+          <w:szCs w:val="20"/>
+          <w:lang w:val="fr-FR" w:eastAsia="zh-CN" w:bidi="hi-IN"/>
+        </w:rPr>
+        <w:t>s</w:t>
+      </w:r>
+    </w:p>
+    <w:p>
+      <w:pPr>
+        <w:pStyle w:val="Texteprformat"/>
+        <w:bidi w:val="0"/>
+        <w:ind w:left="709" w:hanging="0"/>
+        <w:jc w:val="left"/>
+        <w:rPr>
+          <w:rFonts w:ascii="Liberation Mono" w:hAnsi="Liberation Mono" w:eastAsia="Noto Sans Mono CJK SC" w:cs="Liberation Mono"/>
+          <w:b w:val="false"/>
+          <w:b w:val="false"/>
+          <w:i w:val="false"/>
+          <w:i w:val="false"/>
+          <w:caps w:val="false"/>
+          <w:smallCaps w:val="false"/>
+          <w:color w:val="1F2328"/>
+          <w:spacing w:val="0"/>
+          <w:kern w:val="2"/>
+          <w:sz w:val="20"/>
+          <w:szCs w:val="20"/>
+          <w:lang w:val="fr-FR" w:eastAsia="zh-CN" w:bidi="hi-IN"/>
+        </w:rPr>
+      </w:pPr>
+      <w:hyperlink r:id="rId21">
+        <w:r>
+          <w:rPr/>
+        </w:r>
+      </w:hyperlink>
+    </w:p>
+    <w:p>
+      <w:pPr>
+        <w:pStyle w:val="Texteprformat"/>
+        <w:bidi w:val="0"/>
+        <w:ind w:left="709" w:hanging="0"/>
+        <w:jc w:val="left"/>
+        <w:rPr/>
+      </w:pPr>
+      <w:r>
+        <w:rPr>
+          <w:rStyle w:val="Textesource"/>
+          <w:b w:val="false"/>
+          <w:i w:val="false"/>
+          <w:caps w:val="false"/>
+          <w:smallCaps w:val="false"/>
+          <w:color w:val="1F2328"/>
+          <w:spacing w:val="0"/>
+          <w:kern w:val="2"/>
+          <w:sz w:val="20"/>
+          <w:szCs w:val="20"/>
+          <w:highlight w:val="yellow"/>
+          <w:lang w:val="fr-FR" w:eastAsia="zh-CN" w:bidi="hi-IN"/>
+        </w:rPr>
+        <w:t>http</w:t>
+      </w:r>
+      <w:r>
+        <w:rPr>
+          <w:rStyle w:val="Textesource"/>
+          <w:b w:val="false"/>
+          <w:i w:val="false"/>
+          <w:caps w:val="false"/>
+          <w:smallCaps w:val="false"/>
+          <w:color w:val="1F2328"/>
+          <w:spacing w:val="0"/>
+          <w:kern w:val="2"/>
+          <w:sz w:val="20"/>
+          <w:szCs w:val="20"/>
+          <w:highlight w:val="yellow"/>
+          <w:lang w:val="fr-FR" w:eastAsia="zh-CN" w:bidi="hi-IN"/>
+        </w:rPr>
+        <w:t>s</w:t>
+      </w:r>
+      <w:hyperlink r:id="rId22">
+        <w:r>
+          <w:rPr>
+            <w:rStyle w:val="Textesource"/>
+            <w:b w:val="false"/>
+            <w:i w:val="false"/>
+            <w:caps w:val="false"/>
+            <w:smallCaps w:val="false"/>
+            <w:color w:val="1F2328"/>
+            <w:spacing w:val="0"/>
+            <w:kern w:val="2"/>
+            <w:sz w:val="20"/>
+            <w:szCs w:val="20"/>
+            <w:highlight w:val="yellow"/>
+            <w:lang w:val="fr-FR" w:eastAsia="zh-CN" w:bidi="hi-IN"/>
+          </w:rPr>
+          <w:t>://apps.example.com</w:t>
+        </w:r>
+      </w:hyperlink>
+    </w:p>
+    <w:p>
+      <w:pPr>
+        <w:pStyle w:val="Texteprformat"/>
+        <w:bidi w:val="0"/>
+        <w:ind w:left="709" w:hanging="0"/>
+        <w:jc w:val="left"/>
+        <w:rPr>
+          <w:rStyle w:val="Textesource"/>
+          <w:b w:val="false"/>
+          <w:b w:val="false"/>
+          <w:i w:val="false"/>
+          <w:i w:val="false"/>
+          <w:caps w:val="false"/>
+          <w:smallCaps w:val="false"/>
+          <w:color w:val="1F2328"/>
+          <w:spacing w:val="0"/>
+          <w:kern w:val="2"/>
+          <w:sz w:val="20"/>
+          <w:szCs w:val="20"/>
+          <w:highlight w:val="yellow"/>
+          <w:lang w:val="fr-FR" w:eastAsia="zh-CN" w:bidi="hi-IN"/>
+        </w:rPr>
+      </w:pPr>
+      <w:r>
+        <w:rPr/>
+      </w:r>
+    </w:p>
+    <w:p>
+      <w:pPr>
+        <w:pStyle w:val="Texteprformat"/>
+        <w:bidi w:val="0"/>
+        <w:ind w:left="709" w:hanging="0"/>
+        <w:jc w:val="left"/>
+        <w:rPr/>
+      </w:pPr>
+      <w:r>
+        <w:rPr>
+          <w:highlight w:val="yellow"/>
+        </w:rPr>
+        <w:t>http</w:t>
+      </w:r>
+      <w:r>
+        <w:rPr>
+          <w:highlight w:val="yellow"/>
+        </w:rPr>
+        <w:t>s</w:t>
+      </w:r>
+      <w:hyperlink r:id="rId23">
+        <w:r>
+          <w:rPr>
+            <w:highlight w:val="yellow"/>
+          </w:rPr>
+          <w:t>://iadmin.example.com</w:t>
+        </w:r>
+      </w:hyperlink>
+    </w:p>
+    <w:p>
+      <w:pPr>
+        <w:pStyle w:val="Texteprformat"/>
+        <w:bidi w:val="0"/>
+        <w:ind w:left="709" w:hanging="0"/>
+        <w:jc w:val="left"/>
+        <w:rPr>
+          <w:highlight w:val="yellow"/>
+        </w:rPr>
+      </w:pPr>
+      <w:r>
+        <w:rPr/>
+      </w:r>
+    </w:p>
+    <w:p>
+      <w:pPr>
+        <w:pStyle w:val="Texteprformat"/>
+        <w:bidi w:val="0"/>
+        <w:ind w:left="709" w:hanging="0"/>
+        <w:jc w:val="left"/>
+        <w:rPr/>
+      </w:pPr>
+      <w:r>
+        <w:rPr>
+          <w:highlight w:val="yellow"/>
+        </w:rPr>
+        <w:t>http</w:t>
+      </w:r>
+      <w:r>
+        <w:rPr>
+          <w:highlight w:val="yellow"/>
+        </w:rPr>
+        <w:t>s</w:t>
+      </w:r>
+      <w:hyperlink r:id="rId24">
+        <w:r>
+          <w:rPr>
+            <w:highlight w:val="yellow"/>
+          </w:rPr>
+          <w:t>://sdm.example.com</w:t>
+        </w:r>
+      </w:hyperlink>
+    </w:p>
+    <w:p>
+      <w:pPr>
+        <w:pStyle w:val="Texteprformat"/>
+        <w:bidi w:val="0"/>
+        <w:ind w:left="709" w:hanging="0"/>
+        <w:jc w:val="left"/>
+        <w:rPr>
+          <w:highlight w:val="yellow"/>
+        </w:rPr>
+      </w:pPr>
+      <w:r>
+        <w:rPr/>
+      </w:r>
+    </w:p>
+    <w:p>
+      <w:pPr>
+        <w:pStyle w:val="Texteprformat"/>
+        <w:bidi w:val="0"/>
+        <w:ind w:left="709" w:hanging="0"/>
+        <w:jc w:val="left"/>
+        <w:rPr/>
+      </w:pPr>
+      <w:r>
+        <w:rPr>
+          <w:highlight w:val="yellow"/>
+        </w:rPr>
+        <w:t>http</w:t>
+      </w:r>
+      <w:r>
+        <w:rPr>
+          <w:highlight w:val="yellow"/>
+        </w:rPr>
+        <w:t>s</w:t>
+      </w:r>
+      <w:hyperlink r:id="rId25">
+        <w:r>
+          <w:rPr>
+            <w:highlight w:val="yellow"/>
+          </w:rPr>
+          <w:t>://ilogistics.example.com</w:t>
+        </w:r>
+      </w:hyperlink>
+    </w:p>
+    <w:p>
+      <w:pPr>
+        <w:pStyle w:val="Texteprformat"/>
+        <w:bidi w:val="0"/>
+        <w:ind w:left="709" w:hanging="0"/>
+        <w:jc w:val="left"/>
+        <w:rPr>
+          <w:highlight w:val="yellow"/>
+        </w:rPr>
+      </w:pPr>
+      <w:r>
+        <w:rPr/>
+      </w:r>
+    </w:p>
+    <w:p>
+      <w:pPr>
+        <w:pStyle w:val="Texteprformat"/>
+        <w:bidi w:val="0"/>
+        <w:ind w:left="709" w:hanging="0"/>
+        <w:jc w:val="left"/>
+        <w:rPr/>
+      </w:pPr>
+      <w:r>
+        <w:rPr>
+          <w:highlight w:val="yellow"/>
+        </w:rPr>
+        <w:t>http</w:t>
+      </w:r>
+      <w:r>
+        <w:rPr>
+          <w:highlight w:val="yellow"/>
+        </w:rPr>
+        <w:t>s</w:t>
+      </w:r>
+      <w:hyperlink r:id="rId26">
+        <w:r>
+          <w:rPr>
+            <w:highlight w:val="yellow"/>
+          </w:rPr>
+          <w:t>://public.example.com</w:t>
+        </w:r>
+      </w:hyperlink>
+    </w:p>
+    <w:p>
+      <w:pPr>
+        <w:pStyle w:val="Texteprformat"/>
+        <w:bidi w:val="0"/>
+        <w:ind w:left="709" w:hanging="0"/>
+        <w:jc w:val="left"/>
+        <w:rPr>
+          <w:highlight w:val="yellow"/>
+        </w:rPr>
+      </w:pPr>
+      <w:r>
+        <w:rPr/>
+      </w:r>
+    </w:p>
+    <w:p>
+      <w:pPr>
+        <w:pStyle w:val="Texteprformat"/>
+        <w:bidi w:val="0"/>
+        <w:ind w:left="709" w:hanging="0"/>
+        <w:jc w:val="left"/>
+        <w:rPr/>
+      </w:pPr>
+      <w:r>
+        <w:rPr>
+          <w:highlight w:val="yellow"/>
+        </w:rPr>
+        <w:t>http</w:t>
+      </w:r>
+      <w:r>
+        <w:rPr>
+          <w:highlight w:val="yellow"/>
+        </w:rPr>
+        <w:t>s</w:t>
+      </w:r>
+      <w:hyperlink r:id="rId27">
+        <w:r>
+          <w:rPr>
+            <w:highlight w:val="yellow"/>
+          </w:rPr>
+          <w:t>://qr.example.com</w:t>
+        </w:r>
+      </w:hyperlink>
+    </w:p>
+    <w:p>
+      <w:pPr>
+        <w:pStyle w:val="Texteprformat"/>
+        <w:bidi w:val="0"/>
+        <w:ind w:left="709" w:hanging="0"/>
+        <w:jc w:val="left"/>
+        <w:rPr>
+          <w:highlight w:val="yellow"/>
+        </w:rPr>
+      </w:pPr>
+      <w:r>
+        <w:rPr/>
+      </w:r>
+    </w:p>
+    <w:p>
+      <w:pPr>
+        <w:pStyle w:val="Texteprformat"/>
+        <w:bidi w:val="0"/>
+        <w:ind w:left="709" w:hanging="0"/>
+        <w:jc w:val="left"/>
+        <w:rPr/>
+      </w:pPr>
+      <w:r>
+        <w:rPr>
+          <w:highlight w:val="yellow"/>
+        </w:rPr>
+        <w:t>http</w:t>
+      </w:r>
+      <w:r>
+        <w:rPr>
+          <w:highlight w:val="yellow"/>
+        </w:rPr>
+        <w:t>s</w:t>
+      </w:r>
+      <w:r>
+        <w:rPr>
+          <w:highlight w:val="yellow"/>
+        </w:rPr>
+        <w:t>://ibuy.example.com</w:t>
+      </w:r>
+      <w:r>
+        <w:br w:type="page"/>
+      </w:r>
+    </w:p>
+    <w:p>
+      <w:pPr>
+        <w:pStyle w:val="Titre1"/>
+        <w:rPr/>
+      </w:pPr>
+      <w:r>
+        <w:rPr/>
+      </w:r>
+    </w:p>
+    <w:p>
+      <w:pPr>
+        <w:pStyle w:val="Titre3"/>
+        <w:rPr>
+          <w:rStyle w:val="Textesource"/>
+          <w:b/>
+          <w:b/>
+          <w:bCs/>
+          <w:color w:val="auto"/>
+          <w:kern w:val="2"/>
+          <w:sz w:val="28"/>
+          <w:szCs w:val="28"/>
+          <w:lang w:val="fr-FR" w:eastAsia="zh-CN" w:bidi="hi-IN"/>
+        </w:rPr>
+      </w:pPr>
+      <w:r>
+        <w:rPr/>
+      </w:r>
+    </w:p>
+    <w:p>
+      <w:pPr>
+        <w:pStyle w:val="Titre3"/>
+        <w:rPr/>
+      </w:pPr>
+      <w:r>
+        <w:rPr>
+          <w:rStyle w:val="Textesource"/>
+          <w:b/>
+          <w:bCs/>
+          <w:color w:val="auto"/>
+          <w:kern w:val="2"/>
+          <w:sz w:val="28"/>
+          <w:szCs w:val="28"/>
+          <w:lang w:val="fr-FR" w:eastAsia="zh-CN" w:bidi="hi-IN"/>
+        </w:rPr>
+        <w:t>Activation et configuration du par-feu</w:t>
+      </w:r>
+    </w:p>
+    <w:p>
+      <w:pPr>
+        <w:pStyle w:val="Corpsdetexte"/>
+        <w:rPr/>
+      </w:pPr>
+      <w:r>
+        <w:rPr>
+          <w:rStyle w:val="Textesource"/>
+          <w:b w:val="false"/>
+          <w:bCs/>
+          <w:i w:val="false"/>
+          <w:caps w:val="false"/>
+          <w:smallCaps w:val="false"/>
+          <w:color w:val="1F2328"/>
+          <w:spacing w:val="0"/>
+          <w:kern w:val="2"/>
+          <w:sz w:val="20"/>
+          <w:szCs w:val="20"/>
+          <w:lang w:val="fr-FR" w:eastAsia="zh-CN" w:bidi="hi-IN"/>
+        </w:rPr>
+        <w:t>Pour configurer le par-feu, il suffit de lancer la commande suivante</w:t>
+      </w:r>
+    </w:p>
+    <w:p>
+      <w:pPr>
+        <w:pStyle w:val="Texteprformat"/>
+        <w:bidi w:val="0"/>
+        <w:ind w:left="709" w:hanging="0"/>
+        <w:jc w:val="left"/>
+        <w:rPr/>
+      </w:pPr>
+      <w:r>
+        <w:rPr>
+          <w:rStyle w:val="Textesource"/>
+          <w:b w:val="false"/>
+          <w:bCs/>
+          <w:i w:val="false"/>
+          <w:caps w:val="false"/>
+          <w:smallCaps w:val="false"/>
+          <w:color w:val="1F2328"/>
+          <w:spacing w:val="0"/>
+          <w:kern w:val="2"/>
+          <w:sz w:val="20"/>
+          <w:szCs w:val="20"/>
+          <w:highlight w:val="yellow"/>
+          <w:lang w:val="fr-FR" w:eastAsia="zh-CN" w:bidi="hi-IN"/>
+        </w:rPr>
+        <w:t>~/orangeinit/</w:t>
+      </w:r>
+      <w:r>
+        <w:rPr>
+          <w:rStyle w:val="Textesource"/>
+          <w:rFonts w:eastAsia="Noto Sans Mono CJK SC" w:cs="Liberation Mono"/>
+          <w:b w:val="false"/>
+          <w:bCs/>
+          <w:i w:val="false"/>
+          <w:caps w:val="false"/>
+          <w:smallCaps w:val="false"/>
+          <w:color w:val="1F2328"/>
+          <w:spacing w:val="0"/>
+          <w:kern w:val="2"/>
+          <w:sz w:val="20"/>
+          <w:szCs w:val="20"/>
+          <w:highlight w:val="yellow"/>
+          <w:lang w:val="fr-FR" w:eastAsia="zh-CN" w:bidi="hi-IN"/>
+        </w:rPr>
+        <w:t>ufw</w:t>
+      </w:r>
+      <w:r>
+        <w:rPr>
+          <w:rStyle w:val="Textesource"/>
+          <w:b w:val="false"/>
+          <w:bCs/>
+          <w:i w:val="false"/>
+          <w:caps w:val="false"/>
+          <w:smallCaps w:val="false"/>
+          <w:color w:val="1F2328"/>
+          <w:spacing w:val="0"/>
+          <w:kern w:val="2"/>
+          <w:sz w:val="20"/>
+          <w:szCs w:val="20"/>
+          <w:highlight w:val="yellow"/>
+          <w:lang w:val="fr-FR" w:eastAsia="zh-CN" w:bidi="hi-IN"/>
+        </w:rPr>
+        <w:t>.sh</w:t>
+      </w:r>
+    </w:p>
+    <w:p>
+      <w:pPr>
+        <w:pStyle w:val="Texteprformat"/>
+        <w:bidi w:val="0"/>
+        <w:ind w:left="709" w:hanging="0"/>
+        <w:jc w:val="left"/>
+        <w:rPr>
+          <w:rStyle w:val="Textesource"/>
+          <w:b w:val="false"/>
+          <w:b w:val="false"/>
+          <w:bCs/>
+          <w:i w:val="false"/>
+          <w:i w:val="false"/>
+          <w:caps w:val="false"/>
+          <w:smallCaps w:val="false"/>
+          <w:color w:val="1F2328"/>
+          <w:spacing w:val="0"/>
+          <w:kern w:val="2"/>
+          <w:sz w:val="20"/>
+          <w:szCs w:val="20"/>
+          <w:highlight w:val="yellow"/>
+          <w:lang w:val="fr-FR" w:eastAsia="zh-CN" w:bidi="hi-IN"/>
+        </w:rPr>
+      </w:pPr>
+      <w:r>
+        <w:rPr/>
+      </w:r>
+    </w:p>
+    <w:p>
+      <w:pPr>
+        <w:pStyle w:val="Texteprformat"/>
+        <w:bidi w:val="0"/>
+        <w:ind w:hanging="0"/>
+        <w:jc w:val="left"/>
+        <w:rPr>
+          <w:rFonts w:ascii="Liberation Mono" w:hAnsi="Liberation Mono" w:eastAsia="Noto Sans Mono CJK SC" w:cs="Liberation Mono"/>
+          <w:b w:val="false"/>
+          <w:b w:val="false"/>
+          <w:bCs/>
+          <w:i w:val="false"/>
+          <w:i w:val="false"/>
+          <w:caps w:val="false"/>
+          <w:smallCaps w:val="false"/>
+          <w:color w:val="1F2328"/>
+          <w:spacing w:val="0"/>
+          <w:kern w:val="2"/>
+          <w:sz w:val="20"/>
+          <w:szCs w:val="20"/>
+          <w:lang w:val="fr-FR" w:eastAsia="zh-CN" w:bidi="hi-IN"/>
+        </w:rPr>
+      </w:pPr>
+      <w:r>
+        <w:rPr>
+          <w:rStyle w:val="Textesource"/>
+          <w:b w:val="false"/>
+          <w:bCs/>
+          <w:i w:val="false"/>
+          <w:caps w:val="false"/>
+          <w:smallCaps w:val="false"/>
+          <w:color w:val="1F2328"/>
+          <w:spacing w:val="0"/>
+          <w:kern w:val="2"/>
+          <w:sz w:val="20"/>
+          <w:szCs w:val="20"/>
+          <w:lang w:val="fr-FR" w:eastAsia="zh-CN" w:bidi="hi-IN"/>
+        </w:rPr>
+        <w:t>A</w:t>
+      </w:r>
+      <w:r>
+        <w:rPr>
+          <w:rStyle w:val="Textesource"/>
+          <w:b w:val="false"/>
+          <w:bCs/>
+          <w:i w:val="false"/>
+          <w:caps w:val="false"/>
+          <w:smallCaps w:val="false"/>
+          <w:color w:val="1F2328"/>
+          <w:spacing w:val="0"/>
+          <w:kern w:val="2"/>
+          <w:sz w:val="20"/>
+          <w:szCs w:val="20"/>
+          <w:lang w:val="fr-FR" w:eastAsia="zh-CN" w:bidi="hi-IN"/>
+        </w:rPr>
+        <w:t>près l’exécution</w:t>
+      </w:r>
+      <w:r>
+        <w:rPr>
+          <w:rStyle w:val="Textesource"/>
+          <w:b w:val="false"/>
+          <w:bCs/>
+          <w:i w:val="false"/>
+          <w:caps w:val="false"/>
+          <w:smallCaps w:val="false"/>
+          <w:color w:val="1F2328"/>
+          <w:spacing w:val="0"/>
+          <w:kern w:val="2"/>
+          <w:sz w:val="20"/>
+          <w:szCs w:val="20"/>
+          <w:lang w:val="fr-FR" w:eastAsia="zh-CN" w:bidi="hi-IN"/>
+        </w:rPr>
+        <w:t xml:space="preserve"> de cette dernière commande, seulement les ports 80 (http) et 443 (https) seront accessible </w:t>
+      </w:r>
+    </w:p>
+    <w:p>
+      <w:pPr>
+        <w:pStyle w:val="Texteprformat"/>
+        <w:bidi w:val="0"/>
+        <w:ind w:hanging="0"/>
+        <w:jc w:val="left"/>
+        <w:rPr>
+          <w:rStyle w:val="Textesource"/>
+          <w:rFonts w:ascii="Liberation Mono" w:hAnsi="Liberation Mono" w:eastAsia="Noto Sans Mono CJK SC" w:cs="Liberation Mono"/>
+          <w:b w:val="false"/>
+          <w:b w:val="false"/>
+          <w:bCs/>
+          <w:i w:val="false"/>
+          <w:i w:val="false"/>
+          <w:caps w:val="false"/>
+          <w:smallCaps w:val="false"/>
+          <w:color w:val="1F2328"/>
+          <w:spacing w:val="0"/>
+          <w:kern w:val="2"/>
+          <w:sz w:val="20"/>
+          <w:szCs w:val="20"/>
+          <w:lang w:val="fr-FR" w:eastAsia="zh-CN" w:bidi="hi-IN"/>
+        </w:rPr>
+      </w:pPr>
+      <w:r>
+        <w:rPr>
+          <w:rFonts w:eastAsia="Noto Sans Mono CJK SC" w:cs="Liberation Mono"/>
+          <w:b w:val="false"/>
+          <w:bCs/>
+          <w:i w:val="false"/>
+          <w:caps w:val="false"/>
+          <w:smallCaps w:val="false"/>
+          <w:color w:val="1F2328"/>
+          <w:spacing w:val="0"/>
+          <w:kern w:val="2"/>
+          <w:sz w:val="20"/>
+          <w:szCs w:val="20"/>
+          <w:lang w:val="fr-FR" w:eastAsia="zh-CN" w:bidi="hi-IN"/>
+        </w:rPr>
+      </w:r>
+    </w:p>
+    <w:p>
+      <w:pPr>
+        <w:pStyle w:val="Texteprformat"/>
+        <w:bidi w:val="0"/>
+        <w:ind w:hanging="0"/>
+        <w:jc w:val="left"/>
+        <w:rPr>
+          <w:rStyle w:val="Textesource"/>
+          <w:rFonts w:ascii="Liberation Mono" w:hAnsi="Liberation Mono" w:eastAsia="Noto Sans Mono CJK SC" w:cs="Liberation Mono"/>
+          <w:b w:val="false"/>
+          <w:b w:val="false"/>
+          <w:bCs/>
+          <w:i w:val="false"/>
+          <w:i w:val="false"/>
+          <w:caps w:val="false"/>
+          <w:smallCaps w:val="false"/>
+          <w:color w:val="1F2328"/>
+          <w:spacing w:val="0"/>
+          <w:kern w:val="2"/>
+          <w:sz w:val="20"/>
+          <w:szCs w:val="20"/>
+          <w:lang w:val="fr-FR" w:eastAsia="zh-CN" w:bidi="hi-IN"/>
+        </w:rPr>
+      </w:pPr>
+      <w:r>
+        <w:rPr>
+          <w:rFonts w:eastAsia="Noto Sans Mono CJK SC" w:cs="Liberation Mono"/>
+          <w:b w:val="false"/>
+          <w:bCs/>
+          <w:i w:val="false"/>
+          <w:caps w:val="false"/>
+          <w:smallCaps w:val="false"/>
+          <w:color w:val="1F2328"/>
+          <w:spacing w:val="0"/>
+          <w:kern w:val="2"/>
+          <w:sz w:val="20"/>
+          <w:szCs w:val="20"/>
+          <w:lang w:val="fr-FR" w:eastAsia="zh-CN" w:bidi="hi-IN"/>
+        </w:rPr>
+      </w:r>
+    </w:p>
+    <w:p>
+      <w:pPr>
+        <w:pStyle w:val="Texteprformat"/>
+        <w:bidi w:val="0"/>
+        <w:ind w:hanging="0"/>
+        <w:jc w:val="left"/>
+        <w:rPr>
+          <w:rStyle w:val="Textesource"/>
+          <w:rFonts w:eastAsia="Noto Sans Mono CJK SC" w:cs="Liberation Mono"/>
+          <w:b w:val="false"/>
+          <w:b w:val="false"/>
+          <w:bCs/>
+          <w:i w:val="false"/>
+          <w:i w:val="false"/>
+          <w:caps w:val="false"/>
+          <w:smallCaps w:val="false"/>
+          <w:color w:val="1F2328"/>
+          <w:spacing w:val="0"/>
+          <w:kern w:val="2"/>
+          <w:sz w:val="20"/>
+          <w:szCs w:val="20"/>
+          <w:highlight w:val="yellow"/>
+          <w:lang w:val="fr-FR" w:eastAsia="zh-CN" w:bidi="hi-IN"/>
+        </w:rPr>
+      </w:pPr>
+      <w:r>
+        <w:rPr/>
+      </w:r>
+    </w:p>
+    <w:p>
+      <w:pPr>
+        <w:pStyle w:val="Texteprformat"/>
+        <w:bidi w:val="0"/>
+        <w:ind w:left="709" w:hanging="0"/>
+        <w:jc w:val="left"/>
+        <w:rPr>
+          <w:rStyle w:val="Textesource"/>
+          <w:rFonts w:eastAsia="Noto Sans Mono CJK SC" w:cs="Liberation Mono"/>
+          <w:b w:val="false"/>
+          <w:b w:val="false"/>
+          <w:bCs/>
+          <w:i w:val="false"/>
+          <w:i w:val="false"/>
+          <w:caps w:val="false"/>
+          <w:smallCaps w:val="false"/>
+          <w:color w:val="1F2328"/>
+          <w:spacing w:val="0"/>
+          <w:kern w:val="2"/>
+          <w:sz w:val="20"/>
+          <w:szCs w:val="20"/>
+          <w:highlight w:val="yellow"/>
+          <w:lang w:val="fr-FR" w:eastAsia="zh-CN" w:bidi="hi-IN"/>
+        </w:rPr>
+      </w:pPr>
+      <w:r>
+        <w:rPr/>
+      </w:r>
+    </w:p>
+    <w:p>
+      <w:pPr>
+        <w:pStyle w:val="Texteprformat"/>
+        <w:bidi w:val="0"/>
+        <w:ind w:left="709" w:hanging="0"/>
+        <w:jc w:val="left"/>
+        <w:rPr>
+          <w:rStyle w:val="Textesource"/>
+          <w:rFonts w:eastAsia="Noto Sans Mono CJK SC" w:cs="Liberation Mono"/>
+          <w:b w:val="false"/>
+          <w:b w:val="false"/>
+          <w:bCs/>
+          <w:i w:val="false"/>
+          <w:i w:val="false"/>
+          <w:caps w:val="false"/>
+          <w:smallCaps w:val="false"/>
+          <w:color w:val="1F2328"/>
+          <w:spacing w:val="0"/>
+          <w:kern w:val="2"/>
+          <w:sz w:val="20"/>
+          <w:szCs w:val="20"/>
+          <w:highlight w:val="yellow"/>
+          <w:lang w:val="fr-FR" w:eastAsia="zh-CN" w:bidi="hi-IN"/>
+        </w:rPr>
+      </w:pPr>
+      <w:r>
+        <w:rPr/>
       </w:r>
     </w:p>
     <w:sectPr>
@@ -7215,6 +10346,143 @@
       </w:rPr>
     </w:lvl>
   </w:abstractNum>
+  <w:abstractNum w:abstractNumId="5">
+    <w:lvl w:ilvl="0">
+      <w:start w:val="1"/>
+      <w:numFmt w:val="bullet"/>
+      <w:lvlText w:val=""/>
+      <w:lvlJc w:val="left"/>
+      <w:pPr>
+        <w:tabs>
+          <w:tab w:val="num" w:pos="720"/>
+        </w:tabs>
+        <w:ind w:left="720" w:hanging="360"/>
+      </w:pPr>
+      <w:rPr>
+        <w:rFonts w:ascii="Symbol" w:hAnsi="Symbol" w:cs="Symbol" w:hint="default"/>
+      </w:rPr>
+    </w:lvl>
+    <w:lvl w:ilvl="1">
+      <w:start w:val="1"/>
+      <w:numFmt w:val="bullet"/>
+      <w:lvlText w:val="◦"/>
+      <w:lvlJc w:val="left"/>
+      <w:pPr>
+        <w:tabs>
+          <w:tab w:val="num" w:pos="1080"/>
+        </w:tabs>
+        <w:ind w:left="1080" w:hanging="360"/>
+      </w:pPr>
+      <w:rPr>
+        <w:rFonts w:ascii="OpenSymbol" w:hAnsi="OpenSymbol" w:cs="OpenSymbol" w:hint="default"/>
+      </w:rPr>
+    </w:lvl>
+    <w:lvl w:ilvl="2">
+      <w:start w:val="1"/>
+      <w:numFmt w:val="bullet"/>
+      <w:lvlText w:val="▪"/>
+      <w:lvlJc w:val="left"/>
+      <w:pPr>
+        <w:tabs>
+          <w:tab w:val="num" w:pos="1440"/>
+        </w:tabs>
+        <w:ind w:left="1440" w:hanging="360"/>
+      </w:pPr>
+      <w:rPr>
+        <w:rFonts w:ascii="OpenSymbol" w:hAnsi="OpenSymbol" w:cs="OpenSymbol" w:hint="default"/>
+      </w:rPr>
+    </w:lvl>
+    <w:lvl w:ilvl="3">
+      <w:start w:val="1"/>
+      <w:numFmt w:val="bullet"/>
+      <w:lvlText w:val=""/>
+      <w:lvlJc w:val="left"/>
+      <w:pPr>
+        <w:tabs>
+          <w:tab w:val="num" w:pos="1800"/>
+        </w:tabs>
+        <w:ind w:left="1800" w:hanging="360"/>
+      </w:pPr>
+      <w:rPr>
+        <w:rFonts w:ascii="Symbol" w:hAnsi="Symbol" w:cs="Symbol" w:hint="default"/>
+      </w:rPr>
+    </w:lvl>
+    <w:lvl w:ilvl="4">
+      <w:start w:val="1"/>
+      <w:numFmt w:val="bullet"/>
+      <w:lvlText w:val="◦"/>
+      <w:lvlJc w:val="left"/>
+      <w:pPr>
+        <w:tabs>
+          <w:tab w:val="num" w:pos="2160"/>
+        </w:tabs>
+        <w:ind w:left="2160" w:hanging="360"/>
+      </w:pPr>
+      <w:rPr>
+        <w:rFonts w:ascii="OpenSymbol" w:hAnsi="OpenSymbol" w:cs="OpenSymbol" w:hint="default"/>
+      </w:rPr>
+    </w:lvl>
+    <w:lvl w:ilvl="5">
+      <w:start w:val="1"/>
+      <w:numFmt w:val="bullet"/>
+      <w:lvlText w:val="▪"/>
+      <w:lvlJc w:val="left"/>
+      <w:pPr>
+        <w:tabs>
+          <w:tab w:val="num" w:pos="2520"/>
+        </w:tabs>
+        <w:ind w:left="2520" w:hanging="360"/>
+      </w:pPr>
+      <w:rPr>
+        <w:rFonts w:ascii="OpenSymbol" w:hAnsi="OpenSymbol" w:cs="OpenSymbol" w:hint="default"/>
+      </w:rPr>
+    </w:lvl>
+    <w:lvl w:ilvl="6">
+      <w:start w:val="1"/>
+      <w:numFmt w:val="bullet"/>
+      <w:lvlText w:val=""/>
+      <w:lvlJc w:val="left"/>
+      <w:pPr>
+        <w:tabs>
+          <w:tab w:val="num" w:pos="2880"/>
+        </w:tabs>
+        <w:ind w:left="2880" w:hanging="360"/>
+      </w:pPr>
+      <w:rPr>
+        <w:rFonts w:ascii="Symbol" w:hAnsi="Symbol" w:cs="Symbol" w:hint="default"/>
+      </w:rPr>
+    </w:lvl>
+    <w:lvl w:ilvl="7">
+      <w:start w:val="1"/>
+      <w:numFmt w:val="bullet"/>
+      <w:lvlText w:val="◦"/>
+      <w:lvlJc w:val="left"/>
+      <w:pPr>
+        <w:tabs>
+          <w:tab w:val="num" w:pos="3240"/>
+        </w:tabs>
+        <w:ind w:left="3240" w:hanging="360"/>
+      </w:pPr>
+      <w:rPr>
+        <w:rFonts w:ascii="OpenSymbol" w:hAnsi="OpenSymbol" w:cs="OpenSymbol" w:hint="default"/>
+      </w:rPr>
+    </w:lvl>
+    <w:lvl w:ilvl="8">
+      <w:start w:val="1"/>
+      <w:numFmt w:val="bullet"/>
+      <w:lvlText w:val="▪"/>
+      <w:lvlJc w:val="left"/>
+      <w:pPr>
+        <w:tabs>
+          <w:tab w:val="num" w:pos="3600"/>
+        </w:tabs>
+        <w:ind w:left="3600" w:hanging="360"/>
+      </w:pPr>
+      <w:rPr>
+        <w:rFonts w:ascii="OpenSymbol" w:hAnsi="OpenSymbol" w:cs="OpenSymbol" w:hint="default"/>
+      </w:rPr>
+    </w:lvl>
+  </w:abstractNum>
   <w:num w:numId="1">
     <w:abstractNumId w:val="1"/>
   </w:num>
@@ -7226,6 +10494,9 @@
   </w:num>
   <w:num w:numId="4">
     <w:abstractNumId w:val="4"/>
+  </w:num>
+  <w:num w:numId="5">
+    <w:abstractNumId w:val="5"/>
   </w:num>
 </w:numbering>
 </file>

</xml_diff>